<commit_message>
Finished Session 3 material
</commit_message>
<xml_diff>
--- a/Session 3 - Advanced data structures/MATLAB Session 3 exercises.docx
+++ b/Session 3 - Advanced data structures/MATLAB Session 3 exercises.docx
@@ -403,15 +403,7 @@
           <w:sz w:val="24"/>
           <w:szCs w:val="24"/>
         </w:rPr>
-        <w:t xml:space="preserve">Note: </w:t>
-      </w:r>
-      <w:r>
-        <w:rPr>
-          <w:bCs/>
-          <w:sz w:val="24"/>
-          <w:szCs w:val="24"/>
-        </w:rPr>
-        <w:t xml:space="preserve">For the exercises in this worksheet we’ll use a smaller image, which only contains 5 nuclei.  This will make checking results easier.  </w:t>
+        <w:t xml:space="preserve">Note: For the exercises in this worksheet we’ll use a smaller image, which only contains 5 nuclei.  This will make checking results easier.  </w:t>
       </w:r>
     </w:p>
     <w:p>
@@ -436,41 +428,7 @@
           <w:szCs w:val="24"/>
         </w:rPr>
         <w:lastRenderedPageBreak/>
-        <w:t>If you haven’t already done so, download the “</w:t>
-      </w:r>
-      <w:proofErr w:type="spellStart"/>
-      <w:r>
-        <w:rPr>
-          <w:bCs/>
-          <w:sz w:val="24"/>
-          <w:szCs w:val="24"/>
-        </w:rPr>
-        <w:t>NucleiImage_</w:t>
-      </w:r>
-      <w:r>
-        <w:rPr>
-          <w:bCs/>
-          <w:sz w:val="24"/>
-          <w:szCs w:val="24"/>
-        </w:rPr>
-        <w:t>s</w:t>
-      </w:r>
-      <w:r>
-        <w:rPr>
-          <w:bCs/>
-          <w:sz w:val="24"/>
-          <w:szCs w:val="24"/>
-        </w:rPr>
-        <w:t>mall.tif</w:t>
-      </w:r>
-      <w:proofErr w:type="spellEnd"/>
-      <w:r>
-        <w:rPr>
-          <w:bCs/>
-          <w:sz w:val="24"/>
-          <w:szCs w:val="24"/>
-        </w:rPr>
-        <w:t>” image from the Session 3 GitHub repository (</w:t>
+        <w:t>If you haven’t already done so, download the “NucleiImage_small.tif” image from the Session 3 GitHub repository (</w:t>
       </w:r>
       <w:hyperlink r:id="rId8" w:history="1">
         <w:r>
@@ -539,6 +497,19 @@
     </w:p>
     <w:p>
       <w:pPr>
+        <w:pStyle w:val="ListParagraph"/>
+        <w:spacing w:after="0" w:line="360" w:lineRule="auto"/>
+        <w:ind w:left="1440"/>
+        <w:jc w:val="both"/>
+        <w:rPr>
+          <w:bCs/>
+          <w:sz w:val="24"/>
+          <w:szCs w:val="24"/>
+        </w:rPr>
+      </w:pPr>
+    </w:p>
+    <w:p>
+      <w:pPr>
         <w:autoSpaceDE w:val="0"/>
         <w:autoSpaceDN w:val="0"/>
         <w:adjustRightInd w:val="0"/>
@@ -557,9 +528,9 @@
         <mc:AlternateContent>
           <mc:Choice Requires="wps">
             <w:drawing>
-              <wp:inline distT="0" distB="0" distL="0" distR="0" wp14:anchorId="5CE70D16" wp14:editId="473AD144">
-                <wp:extent cx="3867150" cy="1404620"/>
-                <wp:effectExtent l="0" t="0" r="19050" b="22860"/>
+              <wp:inline distT="0" distB="0" distL="0" distR="0" wp14:anchorId="5CE70D16" wp14:editId="3B2307A7">
+                <wp:extent cx="3867150" cy="3528204"/>
+                <wp:effectExtent l="0" t="0" r="19050" b="15240"/>
                 <wp:docPr id="217" name="Text Box 2"/>
                 <wp:cNvGraphicFramePr>
                   <a:graphicFrameLocks xmlns:a="http://schemas.openxmlformats.org/drawingml/2006/main"/>
@@ -573,7 +544,7 @@
                       <wps:spPr bwMode="auto">
                         <a:xfrm>
                           <a:off x="0" y="0"/>
-                          <a:ext cx="3867150" cy="1404620"/>
+                          <a:ext cx="3867150" cy="3528204"/>
                         </a:xfrm>
                         <a:prstGeom prst="rect">
                           <a:avLst/>
@@ -674,60 +645,19 @@
                                 <w:rFonts w:ascii="Courier New" w:hAnsi="Courier New" w:cs="Courier New"/>
                               </w:rPr>
                             </w:pPr>
-                            <w:proofErr w:type="spellStart"/>
                             <w:r>
                               <w:rPr>
                                 <w:rFonts w:ascii="Courier New" w:hAnsi="Courier New" w:cs="Courier New"/>
                                 <w:color w:val="000000"/>
                               </w:rPr>
-                              <w:t>nuc_im</w:t>
-                            </w:r>
-                            <w:proofErr w:type="spellEnd"/>
-                            <w:r>
-                              <w:rPr>
-                                <w:rFonts w:ascii="Courier New" w:hAnsi="Courier New" w:cs="Courier New"/>
-                                <w:color w:val="000000"/>
-                              </w:rPr>
-                              <w:t xml:space="preserve"> = </w:t>
-                            </w:r>
-                            <w:proofErr w:type="spellStart"/>
-                            <w:r>
-                              <w:rPr>
-                                <w:rFonts w:ascii="Courier New" w:hAnsi="Courier New" w:cs="Courier New"/>
-                                <w:color w:val="000000"/>
-                              </w:rPr>
-                              <w:t>imread</w:t>
-                            </w:r>
-                            <w:proofErr w:type="spellEnd"/>
-                            <w:r>
-                              <w:rPr>
-                                <w:rFonts w:ascii="Courier New" w:hAnsi="Courier New" w:cs="Courier New"/>
-                                <w:color w:val="000000"/>
-                              </w:rPr>
-                              <w:t>(</w:t>
+                              <w:t>nuc_im = imread(</w:t>
                             </w:r>
                             <w:r>
                               <w:rPr>
                                 <w:rFonts w:ascii="Courier New" w:hAnsi="Courier New" w:cs="Courier New"/>
                                 <w:color w:val="A020F0"/>
                               </w:rPr>
-                              <w:t>'</w:t>
-                            </w:r>
-                            <w:proofErr w:type="spellStart"/>
-                            <w:r>
-                              <w:rPr>
-                                <w:rFonts w:ascii="Courier New" w:hAnsi="Courier New" w:cs="Courier New"/>
-                                <w:color w:val="A020F0"/>
-                              </w:rPr>
-                              <w:t>NucleiImage_small.tif</w:t>
-                            </w:r>
-                            <w:proofErr w:type="spellEnd"/>
-                            <w:r>
-                              <w:rPr>
-                                <w:rFonts w:ascii="Courier New" w:hAnsi="Courier New" w:cs="Courier New"/>
-                                <w:color w:val="A020F0"/>
-                              </w:rPr>
-                              <w:t>'</w:t>
+                              <w:t>'NucleiImage_small.tif'</w:t>
                             </w:r>
                             <w:r>
                               <w:rPr>
@@ -783,37 +713,12 @@
                                 <w:rFonts w:ascii="Courier New" w:hAnsi="Courier New" w:cs="Courier New"/>
                               </w:rPr>
                             </w:pPr>
-                            <w:proofErr w:type="spellStart"/>
                             <w:r>
                               <w:rPr>
                                 <w:rFonts w:ascii="Courier New" w:hAnsi="Courier New" w:cs="Courier New"/>
                                 <w:color w:val="000000"/>
                               </w:rPr>
-                              <w:t>filt_im</w:t>
-                            </w:r>
-                            <w:proofErr w:type="spellEnd"/>
-                            <w:r>
-                              <w:rPr>
-                                <w:rFonts w:ascii="Courier New" w:hAnsi="Courier New" w:cs="Courier New"/>
-                                <w:color w:val="000000"/>
-                              </w:rPr>
-                              <w:t xml:space="preserve"> = medfilt2(</w:t>
-                            </w:r>
-                            <w:proofErr w:type="spellStart"/>
-                            <w:r>
-                              <w:rPr>
-                                <w:rFonts w:ascii="Courier New" w:hAnsi="Courier New" w:cs="Courier New"/>
-                                <w:color w:val="000000"/>
-                              </w:rPr>
-                              <w:t>nuc_im</w:t>
-                            </w:r>
-                            <w:proofErr w:type="spellEnd"/>
-                            <w:r>
-                              <w:rPr>
-                                <w:rFonts w:ascii="Courier New" w:hAnsi="Courier New" w:cs="Courier New"/>
-                                <w:color w:val="000000"/>
-                              </w:rPr>
-                              <w:t>, [5, 5]);</w:t>
+                              <w:t>filt_im = medfilt2(nuc_im, [5, 5]);</w:t>
                             </w:r>
                           </w:p>
                           <w:p>
@@ -867,55 +772,7 @@
                                 <w:rFonts w:ascii="Courier New" w:hAnsi="Courier New" w:cs="Courier New"/>
                                 <w:color w:val="000000"/>
                               </w:rPr>
-                              <w:t xml:space="preserve">thresh = </w:t>
-                            </w:r>
-                            <w:proofErr w:type="spellStart"/>
-                            <w:r>
-                              <w:rPr>
-                                <w:rFonts w:ascii="Courier New" w:hAnsi="Courier New" w:cs="Courier New"/>
-                                <w:color w:val="000000"/>
-                              </w:rPr>
-                              <w:t>graythresh</w:t>
-                            </w:r>
-                            <w:proofErr w:type="spellEnd"/>
-                            <w:r>
-                              <w:rPr>
-                                <w:rFonts w:ascii="Courier New" w:hAnsi="Courier New" w:cs="Courier New"/>
-                                <w:color w:val="000000"/>
-                              </w:rPr>
-                              <w:t>(</w:t>
-                            </w:r>
-                            <w:proofErr w:type="spellStart"/>
-                            <w:r>
-                              <w:rPr>
-                                <w:rFonts w:ascii="Courier New" w:hAnsi="Courier New" w:cs="Courier New"/>
-                                <w:color w:val="000000"/>
-                              </w:rPr>
-                              <w:t>filt_</w:t>
-                            </w:r>
-                            <w:proofErr w:type="gramStart"/>
-                            <w:r>
-                              <w:rPr>
-                                <w:rFonts w:ascii="Courier New" w:hAnsi="Courier New" w:cs="Courier New"/>
-                                <w:color w:val="000000"/>
-                              </w:rPr>
-                              <w:t>im</w:t>
-                            </w:r>
-                            <w:proofErr w:type="spellEnd"/>
-                            <w:r>
-                              <w:rPr>
-                                <w:rFonts w:ascii="Courier New" w:hAnsi="Courier New" w:cs="Courier New"/>
-                                <w:color w:val="000000"/>
-                              </w:rPr>
-                              <w:t>)*</w:t>
-                            </w:r>
-                            <w:proofErr w:type="gramEnd"/>
-                            <w:r>
-                              <w:rPr>
-                                <w:rFonts w:ascii="Courier New" w:hAnsi="Courier New" w:cs="Courier New"/>
-                                <w:color w:val="000000"/>
-                              </w:rPr>
-                              <w:t>255;</w:t>
+                              <w:t>thresh = graythresh(filt_im)*255;</w:t>
                             </w:r>
                           </w:p>
                           <w:p>
@@ -928,37 +785,12 @@
                                 <w:rFonts w:ascii="Courier New" w:hAnsi="Courier New" w:cs="Courier New"/>
                               </w:rPr>
                             </w:pPr>
-                            <w:proofErr w:type="spellStart"/>
                             <w:r>
                               <w:rPr>
                                 <w:rFonts w:ascii="Courier New" w:hAnsi="Courier New" w:cs="Courier New"/>
                                 <w:color w:val="000000"/>
                               </w:rPr>
-                              <w:t>log_im</w:t>
-                            </w:r>
-                            <w:proofErr w:type="spellEnd"/>
-                            <w:r>
-                              <w:rPr>
-                                <w:rFonts w:ascii="Courier New" w:hAnsi="Courier New" w:cs="Courier New"/>
-                                <w:color w:val="000000"/>
-                              </w:rPr>
-                              <w:t xml:space="preserve"> = </w:t>
-                            </w:r>
-                            <w:proofErr w:type="spellStart"/>
-                            <w:r>
-                              <w:rPr>
-                                <w:rFonts w:ascii="Courier New" w:hAnsi="Courier New" w:cs="Courier New"/>
-                                <w:color w:val="000000"/>
-                              </w:rPr>
-                              <w:t>filt_im</w:t>
-                            </w:r>
-                            <w:proofErr w:type="spellEnd"/>
-                            <w:r>
-                              <w:rPr>
-                                <w:rFonts w:ascii="Courier New" w:hAnsi="Courier New" w:cs="Courier New"/>
-                                <w:color w:val="000000"/>
-                              </w:rPr>
-                              <w:t xml:space="preserve"> &gt; thresh;</w:t>
+                              <w:t>log_im = filt_im &gt; thresh;</w:t>
                             </w:r>
                           </w:p>
                           <w:p>
@@ -1007,53 +839,12 @@
                                 <w:rFonts w:ascii="Courier New" w:hAnsi="Courier New" w:cs="Courier New"/>
                               </w:rPr>
                             </w:pPr>
-                            <w:proofErr w:type="spellStart"/>
                             <w:r>
                               <w:rPr>
                                 <w:rFonts w:ascii="Courier New" w:hAnsi="Courier New" w:cs="Courier New"/>
                                 <w:color w:val="000000"/>
                               </w:rPr>
-                              <w:t>fill_im</w:t>
-                            </w:r>
-                            <w:proofErr w:type="spellEnd"/>
-                            <w:r>
-                              <w:rPr>
-                                <w:rFonts w:ascii="Courier New" w:hAnsi="Courier New" w:cs="Courier New"/>
-                                <w:color w:val="000000"/>
-                              </w:rPr>
-                              <w:t xml:space="preserve"> = </w:t>
-                            </w:r>
-                            <w:proofErr w:type="spellStart"/>
-                            <w:r>
-                              <w:rPr>
-                                <w:rFonts w:ascii="Courier New" w:hAnsi="Courier New" w:cs="Courier New"/>
-                                <w:color w:val="000000"/>
-                              </w:rPr>
-                              <w:t>imfill</w:t>
-                            </w:r>
-                            <w:proofErr w:type="spellEnd"/>
-                            <w:r>
-                              <w:rPr>
-                                <w:rFonts w:ascii="Courier New" w:hAnsi="Courier New" w:cs="Courier New"/>
-                                <w:color w:val="000000"/>
-                              </w:rPr>
-                              <w:t>(log_</w:t>
-                            </w:r>
-                            <w:proofErr w:type="spellStart"/>
-                            <w:r>
-                              <w:rPr>
-                                <w:rFonts w:ascii="Courier New" w:hAnsi="Courier New" w:cs="Courier New"/>
-                                <w:color w:val="000000"/>
-                              </w:rPr>
-                              <w:t>im</w:t>
-                            </w:r>
-                            <w:proofErr w:type="spellEnd"/>
-                            <w:r>
-                              <w:rPr>
-                                <w:rFonts w:ascii="Courier New" w:hAnsi="Courier New" w:cs="Courier New"/>
-                                <w:color w:val="000000"/>
-                              </w:rPr>
-                              <w:t>,</w:t>
+                              <w:t>fill_im = imfill(log_im,</w:t>
                             </w:r>
                             <w:r>
                               <w:rPr>
@@ -1116,53 +907,12 @@
                                 <w:rFonts w:ascii="Courier New" w:hAnsi="Courier New" w:cs="Courier New"/>
                               </w:rPr>
                             </w:pPr>
-                            <w:proofErr w:type="spellStart"/>
                             <w:r>
                               <w:rPr>
                                 <w:rFonts w:ascii="Courier New" w:hAnsi="Courier New" w:cs="Courier New"/>
                                 <w:color w:val="000000"/>
                               </w:rPr>
-                              <w:t>label_im</w:t>
-                            </w:r>
-                            <w:proofErr w:type="spellEnd"/>
-                            <w:r>
-                              <w:rPr>
-                                <w:rFonts w:ascii="Courier New" w:hAnsi="Courier New" w:cs="Courier New"/>
-                                <w:color w:val="000000"/>
-                              </w:rPr>
-                              <w:t xml:space="preserve"> = </w:t>
-                            </w:r>
-                            <w:proofErr w:type="spellStart"/>
-                            <w:r>
-                              <w:rPr>
-                                <w:rFonts w:ascii="Courier New" w:hAnsi="Courier New" w:cs="Courier New"/>
-                                <w:color w:val="000000"/>
-                              </w:rPr>
-                              <w:t>bwlabel</w:t>
-                            </w:r>
-                            <w:proofErr w:type="spellEnd"/>
-                            <w:r>
-                              <w:rPr>
-                                <w:rFonts w:ascii="Courier New" w:hAnsi="Courier New" w:cs="Courier New"/>
-                                <w:color w:val="000000"/>
-                              </w:rPr>
-                              <w:t>(</w:t>
-                            </w:r>
-                            <w:proofErr w:type="spellStart"/>
-                            <w:r>
-                              <w:rPr>
-                                <w:rFonts w:ascii="Courier New" w:hAnsi="Courier New" w:cs="Courier New"/>
-                                <w:color w:val="000000"/>
-                              </w:rPr>
-                              <w:t>fill_im</w:t>
-                            </w:r>
-                            <w:proofErr w:type="spellEnd"/>
-                            <w:r>
-                              <w:rPr>
-                                <w:rFonts w:ascii="Courier New" w:hAnsi="Courier New" w:cs="Courier New"/>
-                                <w:color w:val="000000"/>
-                              </w:rPr>
-                              <w:t>);</w:t>
+                              <w:t>label_im = bwlabel(fill_im);</w:t>
                             </w:r>
                           </w:p>
                           <w:p>
@@ -1211,60 +961,19 @@
                                 <w:rFonts w:ascii="Courier New" w:hAnsi="Courier New" w:cs="Courier New"/>
                               </w:rPr>
                             </w:pPr>
-                            <w:proofErr w:type="spellStart"/>
                             <w:r>
                               <w:rPr>
                                 <w:rFonts w:ascii="Courier New" w:hAnsi="Courier New" w:cs="Courier New"/>
                                 <w:color w:val="000000"/>
                               </w:rPr>
-                              <w:t>imshow</w:t>
-                            </w:r>
-                            <w:proofErr w:type="spellEnd"/>
-                            <w:r>
-                              <w:rPr>
-                                <w:rFonts w:ascii="Courier New" w:hAnsi="Courier New" w:cs="Courier New"/>
-                                <w:color w:val="000000"/>
-                              </w:rPr>
-                              <w:t>(</w:t>
-                            </w:r>
-                            <w:proofErr w:type="spellStart"/>
-                            <w:r>
-                              <w:rPr>
-                                <w:rFonts w:ascii="Courier New" w:hAnsi="Courier New" w:cs="Courier New"/>
-                                <w:color w:val="000000"/>
-                              </w:rPr>
-                              <w:t>label_</w:t>
-                            </w:r>
-                            <w:proofErr w:type="gramStart"/>
-                            <w:r>
-                              <w:rPr>
-                                <w:rFonts w:ascii="Courier New" w:hAnsi="Courier New" w:cs="Courier New"/>
-                                <w:color w:val="000000"/>
-                              </w:rPr>
-                              <w:t>im</w:t>
-                            </w:r>
-                            <w:proofErr w:type="spellEnd"/>
-                            <w:r>
-                              <w:rPr>
-                                <w:rFonts w:ascii="Courier New" w:hAnsi="Courier New" w:cs="Courier New"/>
-                                <w:color w:val="000000"/>
-                              </w:rPr>
-                              <w:t>,[</w:t>
-                            </w:r>
-                            <w:proofErr w:type="gramEnd"/>
-                            <w:r>
-                              <w:rPr>
-                                <w:rFonts w:ascii="Courier New" w:hAnsi="Courier New" w:cs="Courier New"/>
-                                <w:color w:val="000000"/>
-                              </w:rPr>
-                              <w:t>]);</w:t>
+                              <w:t>imshow(label_im,[]);</w:t>
                             </w:r>
                           </w:p>
                           <w:p/>
                         </w:txbxContent>
                       </wps:txbx>
                       <wps:bodyPr rot="0" vert="horz" wrap="square" lIns="91440" tIns="45720" rIns="91440" bIns="45720" anchor="t" anchorCtr="0">
-                        <a:spAutoFit/>
+                        <a:noAutofit/>
                       </wps:bodyPr>
                     </wps:wsp>
                   </a:graphicData>
@@ -1278,8 +987,8 @@
                 <v:stroke joinstyle="miter"/>
                 <v:path gradientshapeok="t" o:connecttype="rect"/>
               </v:shapetype>
-              <v:shape id="Text Box 2" o:spid="_x0000_s1026" type="#_x0000_t202" style="width:304.5pt;height:110.6pt;visibility:visible;mso-wrap-style:square;mso-left-percent:-10001;mso-top-percent:-10001;mso-position-horizontal:absolute;mso-position-horizontal-relative:char;mso-position-vertical:absolute;mso-position-vertical-relative:line;mso-left-percent:-10001;mso-top-percent:-10001;v-text-anchor:top" o:gfxdata="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">
-                <v:textbox style="mso-fit-shape-to-text:t">
+              <v:shape id="Text Box 2" o:spid="_x0000_s1026" type="#_x0000_t202" style="width:304.5pt;height:277.8pt;visibility:visible;mso-wrap-style:square;mso-left-percent:-10001;mso-top-percent:-10001;mso-position-horizontal:absolute;mso-position-horizontal-relative:char;mso-position-vertical:absolute;mso-position-vertical-relative:line;mso-left-percent:-10001;mso-top-percent:-10001;v-text-anchor:top" o:gfxdata="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">
+                <v:textbox>
                   <w:txbxContent>
                     <w:p>
                       <w:pPr>
@@ -1363,60 +1072,19 @@
                           <w:rFonts w:ascii="Courier New" w:hAnsi="Courier New" w:cs="Courier New"/>
                         </w:rPr>
                       </w:pPr>
-                      <w:proofErr w:type="spellStart"/>
                       <w:r>
                         <w:rPr>
                           <w:rFonts w:ascii="Courier New" w:hAnsi="Courier New" w:cs="Courier New"/>
                           <w:color w:val="000000"/>
                         </w:rPr>
-                        <w:t>nuc_im</w:t>
-                      </w:r>
-                      <w:proofErr w:type="spellEnd"/>
-                      <w:r>
-                        <w:rPr>
-                          <w:rFonts w:ascii="Courier New" w:hAnsi="Courier New" w:cs="Courier New"/>
-                          <w:color w:val="000000"/>
-                        </w:rPr>
-                        <w:t xml:space="preserve"> = </w:t>
-                      </w:r>
-                      <w:proofErr w:type="spellStart"/>
-                      <w:r>
-                        <w:rPr>
-                          <w:rFonts w:ascii="Courier New" w:hAnsi="Courier New" w:cs="Courier New"/>
-                          <w:color w:val="000000"/>
-                        </w:rPr>
-                        <w:t>imread</w:t>
-                      </w:r>
-                      <w:proofErr w:type="spellEnd"/>
-                      <w:r>
-                        <w:rPr>
-                          <w:rFonts w:ascii="Courier New" w:hAnsi="Courier New" w:cs="Courier New"/>
-                          <w:color w:val="000000"/>
-                        </w:rPr>
-                        <w:t>(</w:t>
+                        <w:t>nuc_im = imread(</w:t>
                       </w:r>
                       <w:r>
                         <w:rPr>
                           <w:rFonts w:ascii="Courier New" w:hAnsi="Courier New" w:cs="Courier New"/>
                           <w:color w:val="A020F0"/>
                         </w:rPr>
-                        <w:t>'</w:t>
-                      </w:r>
-                      <w:proofErr w:type="spellStart"/>
-                      <w:r>
-                        <w:rPr>
-                          <w:rFonts w:ascii="Courier New" w:hAnsi="Courier New" w:cs="Courier New"/>
-                          <w:color w:val="A020F0"/>
-                        </w:rPr>
-                        <w:t>NucleiImage_small.tif</w:t>
-                      </w:r>
-                      <w:proofErr w:type="spellEnd"/>
-                      <w:r>
-                        <w:rPr>
-                          <w:rFonts w:ascii="Courier New" w:hAnsi="Courier New" w:cs="Courier New"/>
-                          <w:color w:val="A020F0"/>
-                        </w:rPr>
-                        <w:t>'</w:t>
+                        <w:t>'NucleiImage_small.tif'</w:t>
                       </w:r>
                       <w:r>
                         <w:rPr>
@@ -1472,37 +1140,12 @@
                           <w:rFonts w:ascii="Courier New" w:hAnsi="Courier New" w:cs="Courier New"/>
                         </w:rPr>
                       </w:pPr>
-                      <w:proofErr w:type="spellStart"/>
                       <w:r>
                         <w:rPr>
                           <w:rFonts w:ascii="Courier New" w:hAnsi="Courier New" w:cs="Courier New"/>
                           <w:color w:val="000000"/>
                         </w:rPr>
-                        <w:t>filt_im</w:t>
-                      </w:r>
-                      <w:proofErr w:type="spellEnd"/>
-                      <w:r>
-                        <w:rPr>
-                          <w:rFonts w:ascii="Courier New" w:hAnsi="Courier New" w:cs="Courier New"/>
-                          <w:color w:val="000000"/>
-                        </w:rPr>
-                        <w:t xml:space="preserve"> = medfilt2(</w:t>
-                      </w:r>
-                      <w:proofErr w:type="spellStart"/>
-                      <w:r>
-                        <w:rPr>
-                          <w:rFonts w:ascii="Courier New" w:hAnsi="Courier New" w:cs="Courier New"/>
-                          <w:color w:val="000000"/>
-                        </w:rPr>
-                        <w:t>nuc_im</w:t>
-                      </w:r>
-                      <w:proofErr w:type="spellEnd"/>
-                      <w:r>
-                        <w:rPr>
-                          <w:rFonts w:ascii="Courier New" w:hAnsi="Courier New" w:cs="Courier New"/>
-                          <w:color w:val="000000"/>
-                        </w:rPr>
-                        <w:t>, [5, 5]);</w:t>
+                        <w:t>filt_im = medfilt2(nuc_im, [5, 5]);</w:t>
                       </w:r>
                     </w:p>
                     <w:p>
@@ -1556,55 +1199,7 @@
                           <w:rFonts w:ascii="Courier New" w:hAnsi="Courier New" w:cs="Courier New"/>
                           <w:color w:val="000000"/>
                         </w:rPr>
-                        <w:t xml:space="preserve">thresh = </w:t>
-                      </w:r>
-                      <w:proofErr w:type="spellStart"/>
-                      <w:r>
-                        <w:rPr>
-                          <w:rFonts w:ascii="Courier New" w:hAnsi="Courier New" w:cs="Courier New"/>
-                          <w:color w:val="000000"/>
-                        </w:rPr>
-                        <w:t>graythresh</w:t>
-                      </w:r>
-                      <w:proofErr w:type="spellEnd"/>
-                      <w:r>
-                        <w:rPr>
-                          <w:rFonts w:ascii="Courier New" w:hAnsi="Courier New" w:cs="Courier New"/>
-                          <w:color w:val="000000"/>
-                        </w:rPr>
-                        <w:t>(</w:t>
-                      </w:r>
-                      <w:proofErr w:type="spellStart"/>
-                      <w:r>
-                        <w:rPr>
-                          <w:rFonts w:ascii="Courier New" w:hAnsi="Courier New" w:cs="Courier New"/>
-                          <w:color w:val="000000"/>
-                        </w:rPr>
-                        <w:t>filt_</w:t>
-                      </w:r>
-                      <w:proofErr w:type="gramStart"/>
-                      <w:r>
-                        <w:rPr>
-                          <w:rFonts w:ascii="Courier New" w:hAnsi="Courier New" w:cs="Courier New"/>
-                          <w:color w:val="000000"/>
-                        </w:rPr>
-                        <w:t>im</w:t>
-                      </w:r>
-                      <w:proofErr w:type="spellEnd"/>
-                      <w:r>
-                        <w:rPr>
-                          <w:rFonts w:ascii="Courier New" w:hAnsi="Courier New" w:cs="Courier New"/>
-                          <w:color w:val="000000"/>
-                        </w:rPr>
-                        <w:t>)*</w:t>
-                      </w:r>
-                      <w:proofErr w:type="gramEnd"/>
-                      <w:r>
-                        <w:rPr>
-                          <w:rFonts w:ascii="Courier New" w:hAnsi="Courier New" w:cs="Courier New"/>
-                          <w:color w:val="000000"/>
-                        </w:rPr>
-                        <w:t>255;</w:t>
+                        <w:t>thresh = graythresh(filt_im)*255;</w:t>
                       </w:r>
                     </w:p>
                     <w:p>
@@ -1617,37 +1212,12 @@
                           <w:rFonts w:ascii="Courier New" w:hAnsi="Courier New" w:cs="Courier New"/>
                         </w:rPr>
                       </w:pPr>
-                      <w:proofErr w:type="spellStart"/>
                       <w:r>
                         <w:rPr>
                           <w:rFonts w:ascii="Courier New" w:hAnsi="Courier New" w:cs="Courier New"/>
                           <w:color w:val="000000"/>
                         </w:rPr>
-                        <w:t>log_im</w:t>
-                      </w:r>
-                      <w:proofErr w:type="spellEnd"/>
-                      <w:r>
-                        <w:rPr>
-                          <w:rFonts w:ascii="Courier New" w:hAnsi="Courier New" w:cs="Courier New"/>
-                          <w:color w:val="000000"/>
-                        </w:rPr>
-                        <w:t xml:space="preserve"> = </w:t>
-                      </w:r>
-                      <w:proofErr w:type="spellStart"/>
-                      <w:r>
-                        <w:rPr>
-                          <w:rFonts w:ascii="Courier New" w:hAnsi="Courier New" w:cs="Courier New"/>
-                          <w:color w:val="000000"/>
-                        </w:rPr>
-                        <w:t>filt_im</w:t>
-                      </w:r>
-                      <w:proofErr w:type="spellEnd"/>
-                      <w:r>
-                        <w:rPr>
-                          <w:rFonts w:ascii="Courier New" w:hAnsi="Courier New" w:cs="Courier New"/>
-                          <w:color w:val="000000"/>
-                        </w:rPr>
-                        <w:t xml:space="preserve"> &gt; thresh;</w:t>
+                        <w:t>log_im = filt_im &gt; thresh;</w:t>
                       </w:r>
                     </w:p>
                     <w:p>
@@ -1696,53 +1266,12 @@
                           <w:rFonts w:ascii="Courier New" w:hAnsi="Courier New" w:cs="Courier New"/>
                         </w:rPr>
                       </w:pPr>
-                      <w:proofErr w:type="spellStart"/>
                       <w:r>
                         <w:rPr>
                           <w:rFonts w:ascii="Courier New" w:hAnsi="Courier New" w:cs="Courier New"/>
                           <w:color w:val="000000"/>
                         </w:rPr>
-                        <w:t>fill_im</w:t>
-                      </w:r>
-                      <w:proofErr w:type="spellEnd"/>
-                      <w:r>
-                        <w:rPr>
-                          <w:rFonts w:ascii="Courier New" w:hAnsi="Courier New" w:cs="Courier New"/>
-                          <w:color w:val="000000"/>
-                        </w:rPr>
-                        <w:t xml:space="preserve"> = </w:t>
-                      </w:r>
-                      <w:proofErr w:type="spellStart"/>
-                      <w:r>
-                        <w:rPr>
-                          <w:rFonts w:ascii="Courier New" w:hAnsi="Courier New" w:cs="Courier New"/>
-                          <w:color w:val="000000"/>
-                        </w:rPr>
-                        <w:t>imfill</w:t>
-                      </w:r>
-                      <w:proofErr w:type="spellEnd"/>
-                      <w:r>
-                        <w:rPr>
-                          <w:rFonts w:ascii="Courier New" w:hAnsi="Courier New" w:cs="Courier New"/>
-                          <w:color w:val="000000"/>
-                        </w:rPr>
-                        <w:t>(log_</w:t>
-                      </w:r>
-                      <w:proofErr w:type="spellStart"/>
-                      <w:r>
-                        <w:rPr>
-                          <w:rFonts w:ascii="Courier New" w:hAnsi="Courier New" w:cs="Courier New"/>
-                          <w:color w:val="000000"/>
-                        </w:rPr>
-                        <w:t>im</w:t>
-                      </w:r>
-                      <w:proofErr w:type="spellEnd"/>
-                      <w:r>
-                        <w:rPr>
-                          <w:rFonts w:ascii="Courier New" w:hAnsi="Courier New" w:cs="Courier New"/>
-                          <w:color w:val="000000"/>
-                        </w:rPr>
-                        <w:t>,</w:t>
+                        <w:t>fill_im = imfill(log_im,</w:t>
                       </w:r>
                       <w:r>
                         <w:rPr>
@@ -1805,53 +1334,12 @@
                           <w:rFonts w:ascii="Courier New" w:hAnsi="Courier New" w:cs="Courier New"/>
                         </w:rPr>
                       </w:pPr>
-                      <w:proofErr w:type="spellStart"/>
                       <w:r>
                         <w:rPr>
                           <w:rFonts w:ascii="Courier New" w:hAnsi="Courier New" w:cs="Courier New"/>
                           <w:color w:val="000000"/>
                         </w:rPr>
-                        <w:t>label_im</w:t>
-                      </w:r>
-                      <w:proofErr w:type="spellEnd"/>
-                      <w:r>
-                        <w:rPr>
-                          <w:rFonts w:ascii="Courier New" w:hAnsi="Courier New" w:cs="Courier New"/>
-                          <w:color w:val="000000"/>
-                        </w:rPr>
-                        <w:t xml:space="preserve"> = </w:t>
-                      </w:r>
-                      <w:proofErr w:type="spellStart"/>
-                      <w:r>
-                        <w:rPr>
-                          <w:rFonts w:ascii="Courier New" w:hAnsi="Courier New" w:cs="Courier New"/>
-                          <w:color w:val="000000"/>
-                        </w:rPr>
-                        <w:t>bwlabel</w:t>
-                      </w:r>
-                      <w:proofErr w:type="spellEnd"/>
-                      <w:r>
-                        <w:rPr>
-                          <w:rFonts w:ascii="Courier New" w:hAnsi="Courier New" w:cs="Courier New"/>
-                          <w:color w:val="000000"/>
-                        </w:rPr>
-                        <w:t>(</w:t>
-                      </w:r>
-                      <w:proofErr w:type="spellStart"/>
-                      <w:r>
-                        <w:rPr>
-                          <w:rFonts w:ascii="Courier New" w:hAnsi="Courier New" w:cs="Courier New"/>
-                          <w:color w:val="000000"/>
-                        </w:rPr>
-                        <w:t>fill_im</w:t>
-                      </w:r>
-                      <w:proofErr w:type="spellEnd"/>
-                      <w:r>
-                        <w:rPr>
-                          <w:rFonts w:ascii="Courier New" w:hAnsi="Courier New" w:cs="Courier New"/>
-                          <w:color w:val="000000"/>
-                        </w:rPr>
-                        <w:t>);</w:t>
+                        <w:t>label_im = bwlabel(fill_im);</w:t>
                       </w:r>
                     </w:p>
                     <w:p>
@@ -1900,53 +1388,12 @@
                           <w:rFonts w:ascii="Courier New" w:hAnsi="Courier New" w:cs="Courier New"/>
                         </w:rPr>
                       </w:pPr>
-                      <w:proofErr w:type="spellStart"/>
                       <w:r>
                         <w:rPr>
                           <w:rFonts w:ascii="Courier New" w:hAnsi="Courier New" w:cs="Courier New"/>
                           <w:color w:val="000000"/>
                         </w:rPr>
-                        <w:t>imshow</w:t>
-                      </w:r>
-                      <w:proofErr w:type="spellEnd"/>
-                      <w:r>
-                        <w:rPr>
-                          <w:rFonts w:ascii="Courier New" w:hAnsi="Courier New" w:cs="Courier New"/>
-                          <w:color w:val="000000"/>
-                        </w:rPr>
-                        <w:t>(</w:t>
-                      </w:r>
-                      <w:proofErr w:type="spellStart"/>
-                      <w:r>
-                        <w:rPr>
-                          <w:rFonts w:ascii="Courier New" w:hAnsi="Courier New" w:cs="Courier New"/>
-                          <w:color w:val="000000"/>
-                        </w:rPr>
-                        <w:t>label_</w:t>
-                      </w:r>
-                      <w:proofErr w:type="gramStart"/>
-                      <w:r>
-                        <w:rPr>
-                          <w:rFonts w:ascii="Courier New" w:hAnsi="Courier New" w:cs="Courier New"/>
-                          <w:color w:val="000000"/>
-                        </w:rPr>
-                        <w:t>im</w:t>
-                      </w:r>
-                      <w:proofErr w:type="spellEnd"/>
-                      <w:r>
-                        <w:rPr>
-                          <w:rFonts w:ascii="Courier New" w:hAnsi="Courier New" w:cs="Courier New"/>
-                          <w:color w:val="000000"/>
-                        </w:rPr>
-                        <w:t>,[</w:t>
-                      </w:r>
-                      <w:proofErr w:type="gramEnd"/>
-                      <w:r>
-                        <w:rPr>
-                          <w:rFonts w:ascii="Courier New" w:hAnsi="Courier New" w:cs="Courier New"/>
-                          <w:color w:val="000000"/>
-                        </w:rPr>
-                        <w:t>]);</w:t>
+                        <w:t>imshow(label_im,[]);</w:t>
                       </w:r>
                     </w:p>
                     <w:p/>
@@ -2233,23 +1680,7 @@
           <w:sz w:val="24"/>
           <w:szCs w:val="24"/>
         </w:rPr>
-        <w:t xml:space="preserve">.  </w:t>
-      </w:r>
-      <w:r>
-        <w:rPr>
-          <w:bCs/>
-          <w:sz w:val="24"/>
-          <w:szCs w:val="24"/>
-        </w:rPr>
-        <w:t>When pasted into MATLAB the code should appear.</w:t>
-      </w:r>
-      <w:r>
-        <w:rPr>
-          <w:bCs/>
-          <w:sz w:val="24"/>
-          <w:szCs w:val="24"/>
-        </w:rPr>
-        <w:t xml:space="preserve">  </w:t>
+        <w:t xml:space="preserve">.  When pasted into MATLAB the code should appear.  </w:t>
       </w:r>
     </w:p>
     <w:p>
@@ -2286,38 +1717,7 @@
           <w:sz w:val="24"/>
           <w:szCs w:val="24"/>
         </w:rPr>
-        <w:t xml:space="preserve">[rows, cols] = </w:t>
-      </w:r>
-      <w:proofErr w:type="gramStart"/>
-      <w:r>
-        <w:rPr>
-          <w:bCs/>
-          <w:color w:val="FFFFFF" w:themeColor="background1"/>
-          <w:sz w:val="24"/>
-          <w:szCs w:val="24"/>
-        </w:rPr>
-        <w:t>find(</w:t>
-      </w:r>
-      <w:proofErr w:type="spellStart"/>
-      <w:proofErr w:type="gramEnd"/>
-      <w:r>
-        <w:rPr>
-          <w:bCs/>
-          <w:color w:val="FFFFFF" w:themeColor="background1"/>
-          <w:sz w:val="24"/>
-          <w:szCs w:val="24"/>
-        </w:rPr>
-        <w:t>label_im</w:t>
-      </w:r>
-      <w:proofErr w:type="spellEnd"/>
-      <w:r>
-        <w:rPr>
-          <w:bCs/>
-          <w:color w:val="FFFFFF" w:themeColor="background1"/>
-          <w:sz w:val="24"/>
-          <w:szCs w:val="24"/>
-        </w:rPr>
-        <w:t xml:space="preserve"> == 2)</w:t>
+        <w:t>[rows, cols] = find(label_im == 2)</w:t>
       </w:r>
       <w:r>
         <w:rPr>
@@ -2414,8 +1814,11 @@
     <w:p>
       <w:pPr>
         <w:pStyle w:val="ListParagraph"/>
+        <w:numPr>
+          <w:ilvl w:val="0"/>
+          <w:numId w:val="30"/>
+        </w:numPr>
         <w:spacing w:after="0" w:line="360" w:lineRule="auto"/>
-        <w:ind w:left="1440"/>
         <w:jc w:val="both"/>
         <w:rPr>
           <w:bCs/>
@@ -2429,7 +1832,7 @@
           <w:sz w:val="24"/>
           <w:szCs w:val="24"/>
         </w:rPr>
-        <w:t>Note: The row coordinates for nucleus 4 should be approximately 35 and the column coordinates approximately 97.</w:t>
+        <w:t>Check the size of the array.  It should be 645x2.</w:t>
       </w:r>
     </w:p>
     <w:p>
@@ -2494,6 +1897,14 @@
         </w:rPr>
         <w:t xml:space="preserve">  </w:t>
       </w:r>
+      <w:r>
+        <w:rPr>
+          <w:bCs/>
+          <w:sz w:val="24"/>
+          <w:szCs w:val="24"/>
+        </w:rPr>
+        <w:t>For this exercise, we’ll only include the constructor method (others will be added in subsequent exercises).</w:t>
+      </w:r>
     </w:p>
     <w:p>
       <w:pPr>
@@ -2516,25 +1927,7 @@
           <w:sz w:val="24"/>
           <w:szCs w:val="24"/>
         </w:rPr>
-        <w:t>Create a new script file and save it to a location accessible to MATLAB with the name “</w:t>
-      </w:r>
-      <w:proofErr w:type="spellStart"/>
-      <w:r>
-        <w:rPr>
-          <w:bCs/>
-          <w:sz w:val="24"/>
-          <w:szCs w:val="24"/>
-        </w:rPr>
-        <w:t>nucleus.m</w:t>
-      </w:r>
-      <w:proofErr w:type="spellEnd"/>
-      <w:r>
-        <w:rPr>
-          <w:bCs/>
-          <w:sz w:val="24"/>
-          <w:szCs w:val="24"/>
-        </w:rPr>
-        <w:t>”.  This will be our class file.</w:t>
+        <w:t>Create a new script file and save it to a location accessible to MATLAB with the name “nucleus.m”.  This will be our class file.</w:t>
       </w:r>
     </w:p>
     <w:p>
@@ -2552,37 +1945,29 @@
           <w:szCs w:val="24"/>
         </w:rPr>
       </w:pPr>
-      <w:bookmarkStart w:id="0" w:name="_GoBack"/>
-      <w:bookmarkEnd w:id="0"/>
-    </w:p>
-    <w:p>
-      <w:pPr>
-        <w:spacing w:after="0" w:line="360" w:lineRule="auto"/>
-        <w:jc w:val="both"/>
-        <w:rPr>
-          <w:bCs/>
-          <w:sz w:val="24"/>
-          <w:szCs w:val="24"/>
-        </w:rPr>
-      </w:pPr>
-    </w:p>
-    <w:p>
-      <w:pPr>
-        <w:spacing w:after="0" w:line="360" w:lineRule="auto"/>
-        <w:jc w:val="both"/>
-        <w:rPr>
-          <w:bCs/>
-          <w:sz w:val="24"/>
-          <w:szCs w:val="24"/>
-        </w:rPr>
-      </w:pPr>
+      <w:r>
+        <w:rPr>
+          <w:bCs/>
+          <w:sz w:val="24"/>
+          <w:szCs w:val="24"/>
+        </w:rPr>
+        <w:t>Set up the class file to include properties for the nucleus ID and the 2D array of pixel coordinates.</w:t>
+      </w:r>
+      <w:r>
+        <w:rPr>
+          <w:bCs/>
+          <w:sz w:val="24"/>
+          <w:szCs w:val="24"/>
+        </w:rPr>
+        <w:t xml:space="preserve">  It doesn’t matter what you call these, but it’s probably sensible to use simple names like “ID” and “pixels”.</w:t>
+      </w:r>
     </w:p>
     <w:p>
       <w:pPr>
         <w:pStyle w:val="ListParagraph"/>
         <w:numPr>
           <w:ilvl w:val="0"/>
-          <w:numId w:val="27"/>
+          <w:numId w:val="32"/>
         </w:numPr>
         <w:spacing w:after="0" w:line="360" w:lineRule="auto"/>
         <w:jc w:val="both"/>
@@ -2598,55 +1983,23 @@
           <w:sz w:val="24"/>
           <w:szCs w:val="24"/>
         </w:rPr>
-        <w:t>Create n</w:t>
-      </w:r>
-      <w:r>
-        <w:rPr>
-          <w:bCs/>
-          <w:sz w:val="24"/>
-          <w:szCs w:val="24"/>
-        </w:rPr>
-        <w:t>ucleus object class</w:t>
-      </w:r>
-      <w:r>
-        <w:rPr>
-          <w:bCs/>
-          <w:sz w:val="24"/>
-          <w:szCs w:val="24"/>
-        </w:rPr>
-        <w:t xml:space="preserve"> with the following</w:t>
-      </w:r>
-      <w:r>
-        <w:rPr>
-          <w:bCs/>
-          <w:sz w:val="24"/>
-          <w:szCs w:val="24"/>
-        </w:rPr>
-        <w:t xml:space="preserve"> properties.  You’ll also need to </w:t>
-      </w:r>
-      <w:r>
-        <w:rPr>
-          <w:bCs/>
-          <w:sz w:val="24"/>
-          <w:szCs w:val="24"/>
-        </w:rPr>
-        <w:t>create a constructor method,</w:t>
-      </w:r>
-      <w:r>
-        <w:rPr>
-          <w:bCs/>
-          <w:sz w:val="24"/>
-          <w:szCs w:val="24"/>
-        </w:rPr>
-        <w:t xml:space="preserve"> which takes these as arguments.</w:t>
+        <w:t>Add a constructor method which allows the user to provide the ID and the 2D array of pixel coordinates.</w:t>
+      </w:r>
+      <w:r>
+        <w:rPr>
+          <w:bCs/>
+          <w:sz w:val="24"/>
+          <w:szCs w:val="24"/>
+        </w:rPr>
+        <w:t xml:space="preserve">  The constructor method needs to return “obj” (see the example in the Session 3 slides).</w:t>
       </w:r>
     </w:p>
     <w:p>
       <w:pPr>
         <w:pStyle w:val="ListParagraph"/>
         <w:numPr>
-          <w:ilvl w:val="1"/>
-          <w:numId w:val="27"/>
+          <w:ilvl w:val="0"/>
+          <w:numId w:val="32"/>
         </w:numPr>
         <w:spacing w:after="0" w:line="360" w:lineRule="auto"/>
         <w:jc w:val="both"/>
@@ -2662,47 +2015,313 @@
           <w:sz w:val="24"/>
           <w:szCs w:val="24"/>
         </w:rPr>
-        <w:t xml:space="preserve">Properties: </w:t>
+        <w:t>Using the 2D pixel array you obtained for nucleus 4, initialise a new instance of the nucleus object.</w:t>
+      </w:r>
+      <w:r>
+        <w:rPr>
+          <w:bCs/>
+          <w:sz w:val="24"/>
+          <w:szCs w:val="24"/>
+        </w:rPr>
+        <w:t xml:space="preserve">  If you omit the semicolon at the end of the line, you should get the message:</w:t>
       </w:r>
     </w:p>
     <w:p>
       <w:pPr>
         <w:pStyle w:val="ListParagraph"/>
+        <w:spacing w:after="0" w:line="360" w:lineRule="auto"/>
+        <w:ind w:left="1440"/>
+        <w:jc w:val="both"/>
+        <w:rPr>
+          <w:bCs/>
+          <w:sz w:val="24"/>
+          <w:szCs w:val="24"/>
+        </w:rPr>
+      </w:pPr>
+    </w:p>
+    <w:p>
+      <w:pPr>
+        <w:pStyle w:val="ListParagraph"/>
+        <w:spacing w:after="0" w:line="360" w:lineRule="auto"/>
+        <w:ind w:left="2160"/>
+        <w:jc w:val="both"/>
+        <w:rPr>
+          <w:bCs/>
+          <w:sz w:val="24"/>
+          <w:szCs w:val="24"/>
+        </w:rPr>
+      </w:pPr>
+      <w:r>
+        <w:rPr>
+          <w:rFonts w:ascii="Courier New" w:hAnsi="Courier New" w:cs="Courier New"/>
+          <w:noProof/>
+          <w:color w:val="000000"/>
+        </w:rPr>
+        <mc:AlternateContent>
+          <mc:Choice Requires="wps">
+            <w:drawing>
+              <wp:inline distT="0" distB="0" distL="0" distR="0" wp14:anchorId="49BEA0BE" wp14:editId="31297509">
+                <wp:extent cx="3867150" cy="1404620"/>
+                <wp:effectExtent l="0" t="0" r="19050" b="22860"/>
+                <wp:docPr id="4" name="Text Box 2"/>
+                <wp:cNvGraphicFramePr>
+                  <a:graphicFrameLocks xmlns:a="http://schemas.openxmlformats.org/drawingml/2006/main"/>
+                </wp:cNvGraphicFramePr>
+                <a:graphic xmlns:a="http://schemas.openxmlformats.org/drawingml/2006/main">
+                  <a:graphicData uri="http://schemas.microsoft.com/office/word/2010/wordprocessingShape">
+                    <wps:wsp>
+                      <wps:cNvSpPr txBox="1">
+                        <a:spLocks noChangeArrowheads="1"/>
+                      </wps:cNvSpPr>
+                      <wps:spPr bwMode="auto">
+                        <a:xfrm>
+                          <a:off x="0" y="0"/>
+                          <a:ext cx="3867150" cy="1404620"/>
+                        </a:xfrm>
+                        <a:prstGeom prst="rect">
+                          <a:avLst/>
+                        </a:prstGeom>
+                        <a:solidFill>
+                          <a:srgbClr val="FFFFFF"/>
+                        </a:solidFill>
+                        <a:ln w="9525">
+                          <a:solidFill>
+                            <a:srgbClr val="000000"/>
+                          </a:solidFill>
+                          <a:miter lim="800000"/>
+                          <a:headEnd/>
+                          <a:tailEnd/>
+                        </a:ln>
+                      </wps:spPr>
+                      <wps:txbx>
+                        <w:txbxContent>
+                          <w:p>
+                            <w:pPr>
+                              <w:rPr>
+                                <w:rFonts w:ascii="Courier New" w:hAnsi="Courier New" w:cs="Courier New"/>
+                              </w:rPr>
+                            </w:pPr>
+                            <w:r>
+                              <w:rPr>
+                                <w:rFonts w:ascii="Courier New" w:hAnsi="Courier New" w:cs="Courier New"/>
+                              </w:rPr>
+                              <w:t xml:space="preserve">  </w:t>
+                            </w:r>
+                            <w:r>
+                              <w:rPr>
+                                <w:rFonts w:ascii="Courier New" w:hAnsi="Courier New" w:cs="Courier New"/>
+                                <w:color w:val="0000FF"/>
+                                <w:u w:val="single"/>
+                              </w:rPr>
+                              <w:t>nucleus</w:t>
+                            </w:r>
+                            <w:r>
+                              <w:rPr>
+                                <w:rFonts w:ascii="Courier New" w:hAnsi="Courier New" w:cs="Courier New"/>
+                              </w:rPr>
+                              <w:t xml:space="preserve"> with properties:</w:t>
+                            </w:r>
+                          </w:p>
+                          <w:p>
+                            <w:pPr>
+                              <w:rPr>
+                                <w:rFonts w:ascii="Courier New" w:hAnsi="Courier New" w:cs="Courier New"/>
+                              </w:rPr>
+                            </w:pPr>
+                            <w:r>
+                              <w:rPr>
+                                <w:rFonts w:ascii="Courier New" w:hAnsi="Courier New" w:cs="Courier New"/>
+                              </w:rPr>
+                              <w:t xml:space="preserve">        ID: 4</w:t>
+                            </w:r>
+                          </w:p>
+                          <w:p>
+                            <w:pPr>
+                              <w:rPr>
+                                <w:rFonts w:ascii="Courier New" w:hAnsi="Courier New" w:cs="Courier New"/>
+                              </w:rPr>
+                            </w:pPr>
+                            <w:r>
+                              <w:rPr>
+                                <w:rFonts w:ascii="Courier New" w:hAnsi="Courier New" w:cs="Courier New"/>
+                              </w:rPr>
+                              <w:t xml:space="preserve">    pixels: [645x2 double]</w:t>
+                            </w:r>
+                          </w:p>
+                        </w:txbxContent>
+                      </wps:txbx>
+                      <wps:bodyPr rot="0" vert="horz" wrap="square" lIns="91440" tIns="45720" rIns="91440" bIns="45720" anchor="t" anchorCtr="0">
+                        <a:spAutoFit/>
+                      </wps:bodyPr>
+                    </wps:wsp>
+                  </a:graphicData>
+                </a:graphic>
+              </wp:inline>
+            </w:drawing>
+          </mc:Choice>
+          <mc:Fallback>
+            <w:pict>
+              <v:shape w14:anchorId="49BEA0BE" id="_x0000_s1027" type="#_x0000_t202" style="width:304.5pt;height:110.6pt;visibility:visible;mso-wrap-style:square;mso-left-percent:-10001;mso-top-percent:-10001;mso-position-horizontal:absolute;mso-position-horizontal-relative:char;mso-position-vertical:absolute;mso-position-vertical-relative:line;mso-left-percent:-10001;mso-top-percent:-10001;v-text-anchor:top" o:gfxdata="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">
+                <v:textbox style="mso-fit-shape-to-text:t">
+                  <w:txbxContent>
+                    <w:p>
+                      <w:pPr>
+                        <w:rPr>
+                          <w:rFonts w:ascii="Courier New" w:hAnsi="Courier New" w:cs="Courier New"/>
+                        </w:rPr>
+                      </w:pPr>
+                      <w:r>
+                        <w:rPr>
+                          <w:rFonts w:ascii="Courier New" w:hAnsi="Courier New" w:cs="Courier New"/>
+                        </w:rPr>
+                        <w:t xml:space="preserve">  </w:t>
+                      </w:r>
+                      <w:r>
+                        <w:rPr>
+                          <w:rFonts w:ascii="Courier New" w:hAnsi="Courier New" w:cs="Courier New"/>
+                          <w:color w:val="0000FF"/>
+                          <w:u w:val="single"/>
+                        </w:rPr>
+                        <w:t>nucleus</w:t>
+                      </w:r>
+                      <w:r>
+                        <w:rPr>
+                          <w:rFonts w:ascii="Courier New" w:hAnsi="Courier New" w:cs="Courier New"/>
+                        </w:rPr>
+                        <w:t xml:space="preserve"> with properties:</w:t>
+                      </w:r>
+                    </w:p>
+                    <w:p>
+                      <w:pPr>
+                        <w:rPr>
+                          <w:rFonts w:ascii="Courier New" w:hAnsi="Courier New" w:cs="Courier New"/>
+                        </w:rPr>
+                      </w:pPr>
+                      <w:r>
+                        <w:rPr>
+                          <w:rFonts w:ascii="Courier New" w:hAnsi="Courier New" w:cs="Courier New"/>
+                        </w:rPr>
+                        <w:t xml:space="preserve">        ID: 4</w:t>
+                      </w:r>
+                    </w:p>
+                    <w:p>
+                      <w:pPr>
+                        <w:rPr>
+                          <w:rFonts w:ascii="Courier New" w:hAnsi="Courier New" w:cs="Courier New"/>
+                        </w:rPr>
+                      </w:pPr>
+                      <w:r>
+                        <w:rPr>
+                          <w:rFonts w:ascii="Courier New" w:hAnsi="Courier New" w:cs="Courier New"/>
+                        </w:rPr>
+                        <w:t xml:space="preserve">    pixels: [645x2 double]</w:t>
+                      </w:r>
+                    </w:p>
+                  </w:txbxContent>
+                </v:textbox>
+                <w10:anchorlock/>
+              </v:shape>
+            </w:pict>
+          </mc:Fallback>
+        </mc:AlternateContent>
+      </w:r>
+    </w:p>
+    <w:p>
+      <w:pPr>
+        <w:spacing w:after="0" w:line="360" w:lineRule="auto"/>
+        <w:jc w:val="both"/>
+        <w:rPr>
+          <w:bCs/>
+          <w:sz w:val="24"/>
+          <w:szCs w:val="24"/>
+        </w:rPr>
+      </w:pPr>
+    </w:p>
+    <w:p>
+      <w:pPr>
+        <w:pStyle w:val="ListParagraph"/>
         <w:numPr>
-          <w:ilvl w:val="2"/>
-          <w:numId w:val="27"/>
+          <w:ilvl w:val="0"/>
+          <w:numId w:val="28"/>
         </w:numPr>
         <w:spacing w:after="0" w:line="360" w:lineRule="auto"/>
         <w:jc w:val="both"/>
         <w:rPr>
-          <w:bCs/>
-          <w:sz w:val="24"/>
-          <w:szCs w:val="24"/>
-        </w:rPr>
-      </w:pPr>
-      <w:r>
-        <w:rPr>
-          <w:bCs/>
-          <w:sz w:val="24"/>
-          <w:szCs w:val="24"/>
-        </w:rPr>
-        <w:t xml:space="preserve">ID (the label assigned </w:t>
-      </w:r>
-      <w:r>
-        <w:rPr>
-          <w:bCs/>
-          <w:sz w:val="24"/>
-          <w:szCs w:val="24"/>
-        </w:rPr>
-        <w:t>to this object)</w:t>
+          <w:b/>
+          <w:sz w:val="24"/>
+          <w:szCs w:val="24"/>
+        </w:rPr>
+      </w:pPr>
+      <w:bookmarkStart w:id="0" w:name="_GoBack"/>
+      <w:bookmarkEnd w:id="0"/>
+      <w:r>
+        <w:rPr>
+          <w:b/>
+          <w:sz w:val="24"/>
+          <w:szCs w:val="24"/>
+        </w:rPr>
+        <w:lastRenderedPageBreak/>
+        <w:t>Adding methods to class definitions</w:t>
+      </w:r>
+      <w:r>
+        <w:rPr>
+          <w:b/>
+          <w:sz w:val="24"/>
+          <w:szCs w:val="24"/>
+        </w:rPr>
+        <w:t xml:space="preserve"> (nucleus area)</w:t>
       </w:r>
     </w:p>
     <w:p>
       <w:pPr>
         <w:pStyle w:val="ListParagraph"/>
+        <w:spacing w:after="0" w:line="360" w:lineRule="auto"/>
+        <w:jc w:val="both"/>
+        <w:rPr>
+          <w:bCs/>
+          <w:sz w:val="24"/>
+          <w:szCs w:val="24"/>
+        </w:rPr>
+      </w:pPr>
+      <w:r>
+        <w:rPr>
+          <w:bCs/>
+          <w:sz w:val="24"/>
+          <w:szCs w:val="24"/>
+        </w:rPr>
+        <w:t xml:space="preserve">Now we have our base </w:t>
+      </w:r>
+      <w:r>
+        <w:rPr>
+          <w:bCs/>
+          <w:sz w:val="24"/>
+          <w:szCs w:val="24"/>
+        </w:rPr>
+        <w:t>class definition, we can start adding more functionality in the form of methods</w:t>
+      </w:r>
+      <w:r>
+        <w:rPr>
+          <w:bCs/>
+          <w:sz w:val="24"/>
+          <w:szCs w:val="24"/>
+        </w:rPr>
+        <w:t>.</w:t>
+      </w:r>
+      <w:r>
+        <w:rPr>
+          <w:bCs/>
+          <w:sz w:val="24"/>
+          <w:szCs w:val="24"/>
+        </w:rPr>
+        <w:t xml:space="preserve">  The first method we’ll add is to calculate the area of each nucleus.</w:t>
+      </w:r>
+    </w:p>
+    <w:p>
+      <w:pPr>
+        <w:pStyle w:val="ListParagraph"/>
         <w:numPr>
-          <w:ilvl w:val="2"/>
-          <w:numId w:val="27"/>
+          <w:ilvl w:val="0"/>
+          <w:numId w:val="33"/>
         </w:numPr>
         <w:spacing w:after="0" w:line="360" w:lineRule="auto"/>
         <w:jc w:val="both"/>
@@ -2718,7 +2337,7 @@
           <w:sz w:val="24"/>
           <w:szCs w:val="24"/>
         </w:rPr>
-        <w:t>Pixel coordinates</w:t>
+        <w:t>In the class definition file, add a new method called “calculateArea”.  This only needs to take “obj” as an argument (as do all non-constructor methods).  It should return a single value which is the count of pixels in the object.</w:t>
       </w:r>
     </w:p>
     <w:p>
@@ -2726,7 +2345,7 @@
         <w:pStyle w:val="ListParagraph"/>
         <w:numPr>
           <w:ilvl w:val="0"/>
-          <w:numId w:val="27"/>
+          <w:numId w:val="33"/>
         </w:numPr>
         <w:spacing w:after="0" w:line="360" w:lineRule="auto"/>
         <w:jc w:val="both"/>
@@ -2742,80 +2361,94 @@
           <w:sz w:val="24"/>
           <w:szCs w:val="24"/>
         </w:rPr>
-        <w:t>Add a new method to the class definition, which calculates the centroid of the object (mean row and mean column), displays a message to the command window when it’s run in the format “Object (ID = 7) has centroid (32.5, 46.1)”</w:t>
-      </w:r>
-      <w:r>
-        <w:rPr>
-          <w:bCs/>
-          <w:sz w:val="24"/>
-          <w:szCs w:val="24"/>
-        </w:rPr>
-        <w:t xml:space="preserve"> and returns the centroid as a 2-element numeric array</w:t>
-      </w:r>
-      <w:r>
-        <w:rPr>
-          <w:bCs/>
-          <w:sz w:val="24"/>
-          <w:szCs w:val="24"/>
-        </w:rPr>
-        <w:t>.</w:t>
-      </w:r>
-      <w:r>
-        <w:rPr>
-          <w:bCs/>
-          <w:sz w:val="24"/>
-          <w:szCs w:val="24"/>
-        </w:rPr>
-        <w:t xml:space="preserve">  Test on object 3 (say what the result should be).</w:t>
-      </w:r>
+        <w:t xml:space="preserve">Run this new method for your </w:t>
+      </w:r>
+      <w:r>
+        <w:rPr>
+          <w:bCs/>
+          <w:sz w:val="24"/>
+          <w:szCs w:val="24"/>
+        </w:rPr>
+        <w:t>existing nucleus 4 object.</w:t>
+      </w:r>
+      <w:r>
+        <w:rPr>
+          <w:bCs/>
+          <w:sz w:val="24"/>
+          <w:szCs w:val="24"/>
+        </w:rPr>
+        <w:t xml:space="preserve">  It should return 645.</w:t>
+      </w:r>
+    </w:p>
+    <w:p>
+      <w:pPr>
+        <w:spacing w:after="0" w:line="360" w:lineRule="auto"/>
+        <w:jc w:val="both"/>
+        <w:rPr>
+          <w:bCs/>
+          <w:sz w:val="24"/>
+          <w:szCs w:val="24"/>
+        </w:rPr>
+      </w:pPr>
     </w:p>
     <w:p>
       <w:pPr>
         <w:pStyle w:val="ListParagraph"/>
         <w:numPr>
           <w:ilvl w:val="0"/>
-          <w:numId w:val="27"/>
+          <w:numId w:val="28"/>
         </w:numPr>
         <w:spacing w:after="0" w:line="360" w:lineRule="auto"/>
         <w:jc w:val="both"/>
         <w:rPr>
-          <w:bCs/>
-          <w:color w:val="FF0000"/>
-          <w:sz w:val="24"/>
-          <w:szCs w:val="24"/>
-        </w:rPr>
-      </w:pPr>
-      <w:r>
-        <w:rPr>
-          <w:bCs/>
-          <w:sz w:val="24"/>
-          <w:szCs w:val="24"/>
-        </w:rPr>
-        <w:t>Loop over all object labels (</w:t>
-      </w:r>
-      <w:r>
-        <w:rPr>
-          <w:bCs/>
-          <w:sz w:val="24"/>
-          <w:szCs w:val="24"/>
-        </w:rPr>
-        <w:t xml:space="preserve">you can </w:t>
-      </w:r>
-      <w:r>
-        <w:rPr>
-          <w:bCs/>
-          <w:sz w:val="24"/>
-          <w:szCs w:val="24"/>
-        </w:rPr>
-        <w:t>refer to the solution to Session2, Exercise 9</w:t>
-      </w:r>
-      <w:r>
-        <w:rPr>
-          <w:bCs/>
-          <w:sz w:val="24"/>
-          <w:szCs w:val="24"/>
-        </w:rPr>
-        <w:t xml:space="preserve"> for this</w:t>
+          <w:b/>
+          <w:sz w:val="24"/>
+          <w:szCs w:val="24"/>
+        </w:rPr>
+      </w:pPr>
+      <w:r>
+        <w:rPr>
+          <w:b/>
+          <w:sz w:val="24"/>
+          <w:szCs w:val="24"/>
+        </w:rPr>
+        <w:t>Adding methods to class definitions (nucleus centroid)</w:t>
+      </w:r>
+    </w:p>
+    <w:p>
+      <w:pPr>
+        <w:pStyle w:val="ListParagraph"/>
+        <w:spacing w:after="0" w:line="360" w:lineRule="auto"/>
+        <w:jc w:val="both"/>
+        <w:rPr>
+          <w:bCs/>
+          <w:sz w:val="24"/>
+          <w:szCs w:val="24"/>
+        </w:rPr>
+      </w:pPr>
+      <w:r>
+        <w:rPr>
+          <w:bCs/>
+          <w:sz w:val="24"/>
+          <w:szCs w:val="24"/>
+        </w:rPr>
+        <w:t xml:space="preserve">As in exercise 4, we’re going to add more functionality to our nucleus class definition.  This time, a method which calculates the </w:t>
+      </w:r>
+      <w:r>
+        <w:rPr>
+          <w:bCs/>
+          <w:sz w:val="24"/>
+          <w:szCs w:val="24"/>
+        </w:rPr>
+        <w:t xml:space="preserve">centroid of the nucleus.  The “centroid” we’ll use is the mean row and column for the pixel coordinates.  </w:t>
+      </w:r>
+      <w:r>
+        <w:rPr>
+          <w:bCs/>
+          <w:sz w:val="24"/>
+          <w:szCs w:val="24"/>
+        </w:rPr>
+        <w:t>This should be returned from the method as a 2x1 numeric array (i.e. [mean_row, mean_col]</w:t>
       </w:r>
       <w:r>
         <w:rPr>
@@ -2831,15 +2464,62 @@
           <w:sz w:val="24"/>
           <w:szCs w:val="24"/>
         </w:rPr>
-        <w:t xml:space="preserve">, creating an object and adding these objects to a </w:t>
-      </w:r>
-      <w:r>
-        <w:rPr>
-          <w:bCs/>
-          <w:sz w:val="24"/>
-          <w:szCs w:val="24"/>
-        </w:rPr>
-        <w:t>cell array</w:t>
+        <w:t>.</w:t>
+      </w:r>
+    </w:p>
+    <w:p>
+      <w:pPr>
+        <w:pStyle w:val="ListParagraph"/>
+        <w:spacing w:after="0" w:line="360" w:lineRule="auto"/>
+        <w:jc w:val="both"/>
+        <w:rPr>
+          <w:bCs/>
+          <w:sz w:val="24"/>
+          <w:szCs w:val="24"/>
+        </w:rPr>
+      </w:pPr>
+      <w:r>
+        <w:rPr>
+          <w:bCs/>
+          <w:sz w:val="24"/>
+          <w:szCs w:val="24"/>
+        </w:rPr>
+        <w:t xml:space="preserve">Hint: The </w:t>
+      </w:r>
+      <w:r>
+        <w:rPr>
+          <w:bCs/>
+          <w:i/>
+          <w:iCs/>
+          <w:color w:val="5B9BD5" w:themeColor="accent1"/>
+          <w:sz w:val="24"/>
+          <w:szCs w:val="24"/>
+        </w:rPr>
+        <w:t>mean</w:t>
+      </w:r>
+      <w:r>
+        <w:rPr>
+          <w:bCs/>
+          <w:sz w:val="24"/>
+          <w:szCs w:val="24"/>
+        </w:rPr>
+        <w:t xml:space="preserve"> function was covered as an exercise during Session 3</w:t>
+      </w:r>
+      <w:r>
+        <w:rPr>
+          <w:bCs/>
+          <w:sz w:val="24"/>
+          <w:szCs w:val="24"/>
+        </w:rPr>
+        <w:t xml:space="preserve"> when discussing tables</w:t>
+      </w:r>
+      <w:r>
+        <w:rPr>
+          <w:bCs/>
+          <w:sz w:val="24"/>
+          <w:szCs w:val="24"/>
+        </w:rPr>
+        <w:t>.</w:t>
       </w:r>
     </w:p>
     <w:p>
@@ -2847,65 +2527,652 @@
         <w:pStyle w:val="ListParagraph"/>
         <w:numPr>
           <w:ilvl w:val="0"/>
-          <w:numId w:val="27"/>
+          <w:numId w:val="34"/>
         </w:numPr>
         <w:spacing w:after="0" w:line="360" w:lineRule="auto"/>
         <w:jc w:val="both"/>
         <w:rPr>
+          <w:bCs/>
+          <w:sz w:val="24"/>
+          <w:szCs w:val="24"/>
+        </w:rPr>
+      </w:pPr>
+      <w:r>
+        <w:rPr>
+          <w:bCs/>
+          <w:sz w:val="24"/>
+          <w:szCs w:val="24"/>
+        </w:rPr>
+        <w:t>In the class definition file, add a new method called “calculateCentroid”.  As before, this only needs “obj” as an argument.  It should return a vector in the form [mean_row, mean_col].</w:t>
+      </w:r>
+    </w:p>
+    <w:p>
+      <w:pPr>
+        <w:pStyle w:val="ListParagraph"/>
+        <w:numPr>
+          <w:ilvl w:val="0"/>
+          <w:numId w:val="34"/>
+        </w:numPr>
+        <w:spacing w:after="0" w:line="360" w:lineRule="auto"/>
+        <w:jc w:val="both"/>
+        <w:rPr>
+          <w:bCs/>
+          <w:sz w:val="24"/>
+          <w:szCs w:val="24"/>
+        </w:rPr>
+      </w:pPr>
+      <w:r>
+        <w:rPr>
+          <w:bCs/>
+          <w:sz w:val="24"/>
+          <w:szCs w:val="24"/>
+        </w:rPr>
+        <w:t>Run this new method for your existing nucleus 4 object.  It should return [35.4930, 96.7860].</w:t>
+      </w:r>
+    </w:p>
+    <w:p>
+      <w:pPr>
+        <w:spacing w:after="0" w:line="360" w:lineRule="auto"/>
+        <w:jc w:val="both"/>
+        <w:rPr>
+          <w:bCs/>
+          <w:sz w:val="24"/>
+          <w:szCs w:val="24"/>
+        </w:rPr>
+      </w:pPr>
+    </w:p>
+    <w:p>
+      <w:pPr>
+        <w:pStyle w:val="ListParagraph"/>
+        <w:numPr>
+          <w:ilvl w:val="0"/>
+          <w:numId w:val="28"/>
+        </w:numPr>
+        <w:spacing w:after="0" w:line="360" w:lineRule="auto"/>
+        <w:jc w:val="both"/>
+        <w:rPr>
+          <w:b/>
+          <w:sz w:val="24"/>
+          <w:szCs w:val="24"/>
+        </w:rPr>
+      </w:pPr>
+      <w:r>
+        <w:rPr>
+          <w:b/>
+          <w:sz w:val="24"/>
+          <w:szCs w:val="24"/>
+        </w:rPr>
+        <w:t>Adding objects to a cell array</w:t>
+      </w:r>
+    </w:p>
+    <w:p>
+      <w:pPr>
+        <w:pStyle w:val="ListParagraph"/>
+        <w:spacing w:after="0" w:line="360" w:lineRule="auto"/>
+        <w:jc w:val="both"/>
+        <w:rPr>
+          <w:bCs/>
+          <w:sz w:val="24"/>
+          <w:szCs w:val="24"/>
+        </w:rPr>
+      </w:pPr>
+      <w:r>
+        <w:rPr>
+          <w:bCs/>
+          <w:sz w:val="24"/>
+          <w:szCs w:val="24"/>
+        </w:rPr>
+        <w:t>Our class definition is now complete, so the next thing to do is to process all nuclei in the test image.  For each nucleus, we want to generate a nucleus object instance and add it to a cell array.  Storing the objects in a cell array allows us to keep them all together and means we don’t need to assign distinct references to each one (e.g. obj1, obj2, obj3, etc.).</w:t>
+      </w:r>
+    </w:p>
+    <w:p>
+      <w:pPr>
+        <w:pStyle w:val="ListParagraph"/>
+        <w:numPr>
+          <w:ilvl w:val="0"/>
+          <w:numId w:val="35"/>
+        </w:numPr>
+        <w:spacing w:after="0" w:line="360" w:lineRule="auto"/>
+        <w:jc w:val="both"/>
+        <w:rPr>
+          <w:bCs/>
+          <w:sz w:val="24"/>
+          <w:szCs w:val="24"/>
+        </w:rPr>
+      </w:pPr>
+      <w:r>
+        <w:rPr>
+          <w:bCs/>
+          <w:sz w:val="24"/>
+          <w:szCs w:val="24"/>
+        </w:rPr>
+        <w:t>Use the unique function to determine how many different nuclei there are in our image.  You can use the example solution to Exercise 9 from Session 2 as an example of this.</w:t>
+      </w:r>
+    </w:p>
+    <w:p>
+      <w:pPr>
+        <w:pStyle w:val="ListParagraph"/>
+        <w:numPr>
+          <w:ilvl w:val="0"/>
+          <w:numId w:val="35"/>
+        </w:numPr>
+        <w:spacing w:after="0" w:line="360" w:lineRule="auto"/>
+        <w:jc w:val="both"/>
+        <w:rPr>
+          <w:bCs/>
+          <w:sz w:val="24"/>
+          <w:szCs w:val="24"/>
+        </w:rPr>
+      </w:pPr>
+      <w:r>
+        <w:rPr>
+          <w:bCs/>
+          <w:sz w:val="24"/>
+          <w:szCs w:val="24"/>
+        </w:rPr>
+        <w:lastRenderedPageBreak/>
+        <w:t>Initialise a cell array</w:t>
+      </w:r>
+      <w:r>
+        <w:rPr>
+          <w:bCs/>
+          <w:sz w:val="24"/>
+          <w:szCs w:val="24"/>
+        </w:rPr>
+        <w:t xml:space="preserve"> with enough cells to hold all the nuclei objects once they’re complete.  This wasn’t covered in the slides, so you’ll need to research how to do it.</w:t>
+      </w:r>
+    </w:p>
+    <w:p>
+      <w:pPr>
+        <w:pStyle w:val="ListParagraph"/>
+        <w:numPr>
+          <w:ilvl w:val="0"/>
+          <w:numId w:val="35"/>
+        </w:numPr>
+        <w:spacing w:after="0" w:line="360" w:lineRule="auto"/>
+        <w:jc w:val="both"/>
+        <w:rPr>
+          <w:bCs/>
+          <w:sz w:val="24"/>
+          <w:szCs w:val="24"/>
+        </w:rPr>
+      </w:pPr>
+      <w:r>
+        <w:rPr>
+          <w:bCs/>
+          <w:sz w:val="24"/>
+          <w:szCs w:val="24"/>
+        </w:rPr>
+        <w:t xml:space="preserve">Loop over all nuclei IDs in the labelled image.  For each one, obtain the pixel coordinates as a 2D array (code from exercise 2) and use this to create </w:t>
+      </w:r>
+      <w:r>
+        <w:rPr>
+          <w:bCs/>
+          <w:sz w:val="24"/>
+          <w:szCs w:val="24"/>
+        </w:rPr>
+        <w:t>a</w:t>
+      </w:r>
+      <w:r>
+        <w:rPr>
+          <w:bCs/>
+          <w:sz w:val="24"/>
+          <w:szCs w:val="24"/>
+        </w:rPr>
+        <w:t xml:space="preserve"> nucleus object instance.</w:t>
+      </w:r>
+    </w:p>
+    <w:p>
+      <w:pPr>
+        <w:pStyle w:val="ListParagraph"/>
+        <w:numPr>
+          <w:ilvl w:val="0"/>
+          <w:numId w:val="35"/>
+        </w:numPr>
+        <w:spacing w:after="0" w:line="360" w:lineRule="auto"/>
+        <w:jc w:val="both"/>
+        <w:rPr>
+          <w:bCs/>
+          <w:sz w:val="24"/>
+          <w:szCs w:val="24"/>
+        </w:rPr>
+      </w:pPr>
+      <w:r>
+        <w:rPr>
+          <w:bCs/>
+          <w:sz w:val="24"/>
+          <w:szCs w:val="24"/>
+        </w:rPr>
+        <w:t>Store the nucleus object in the cell array.</w:t>
+      </w:r>
+    </w:p>
+    <w:p>
+      <w:pPr>
+        <w:spacing w:after="0" w:line="360" w:lineRule="auto"/>
+        <w:jc w:val="both"/>
+        <w:rPr>
+          <w:bCs/>
+          <w:sz w:val="24"/>
+          <w:szCs w:val="24"/>
+        </w:rPr>
+      </w:pPr>
+    </w:p>
+    <w:p>
+      <w:pPr>
+        <w:pStyle w:val="ListParagraph"/>
+        <w:numPr>
+          <w:ilvl w:val="0"/>
+          <w:numId w:val="28"/>
+        </w:numPr>
+        <w:spacing w:after="0" w:line="360" w:lineRule="auto"/>
+        <w:jc w:val="both"/>
+        <w:rPr>
+          <w:b/>
+          <w:sz w:val="24"/>
+          <w:szCs w:val="24"/>
+        </w:rPr>
+      </w:pPr>
+      <w:r>
+        <w:rPr>
+          <w:b/>
+          <w:sz w:val="24"/>
+          <w:szCs w:val="24"/>
+        </w:rPr>
+        <w:t>Using objects</w:t>
+      </w:r>
+    </w:p>
+    <w:p>
+      <w:pPr>
+        <w:pStyle w:val="ListParagraph"/>
+        <w:spacing w:after="0" w:line="360" w:lineRule="auto"/>
+        <w:jc w:val="both"/>
+        <w:rPr>
+          <w:bCs/>
+          <w:sz w:val="24"/>
+          <w:szCs w:val="24"/>
+        </w:rPr>
+      </w:pPr>
+      <w:r>
+        <w:rPr>
+          <w:bCs/>
+          <w:sz w:val="24"/>
+          <w:szCs w:val="24"/>
+        </w:rPr>
+        <w:t>At this point we should have a 5-element cell array, where each cell of that array contains a nucleus object.</w:t>
+      </w:r>
+      <w:r>
+        <w:rPr>
+          <w:bCs/>
+          <w:sz w:val="24"/>
+          <w:szCs w:val="24"/>
+        </w:rPr>
+        <w:t xml:space="preserve">  To check our data is correct, we </w:t>
+      </w:r>
+      <w:r>
+        <w:rPr>
+          <w:bCs/>
+          <w:sz w:val="24"/>
+          <w:szCs w:val="24"/>
+        </w:rPr>
+        <w:t>will loop over it, running the two methods (getArea and getCentroid).</w:t>
+      </w:r>
+    </w:p>
+    <w:p>
+      <w:pPr>
+        <w:pStyle w:val="ListParagraph"/>
+        <w:numPr>
+          <w:ilvl w:val="0"/>
+          <w:numId w:val="36"/>
+        </w:numPr>
+        <w:spacing w:after="0" w:line="360" w:lineRule="auto"/>
+        <w:jc w:val="both"/>
+        <w:rPr>
+          <w:bCs/>
+          <w:sz w:val="24"/>
+          <w:szCs w:val="24"/>
+        </w:rPr>
+      </w:pPr>
+      <w:r>
+        <w:rPr>
+          <w:bCs/>
+          <w:sz w:val="24"/>
+          <w:szCs w:val="24"/>
+        </w:rPr>
+        <w:t>Use a loop to access each nucleus stored in the cell array.</w:t>
+      </w:r>
+    </w:p>
+    <w:p>
+      <w:pPr>
+        <w:pStyle w:val="ListParagraph"/>
+        <w:numPr>
+          <w:ilvl w:val="0"/>
+          <w:numId w:val="36"/>
+        </w:numPr>
+        <w:spacing w:after="0" w:line="360" w:lineRule="auto"/>
+        <w:jc w:val="both"/>
+        <w:rPr>
+          <w:bCs/>
+          <w:sz w:val="24"/>
+          <w:szCs w:val="24"/>
+        </w:rPr>
+      </w:pPr>
+      <w:r>
+        <w:rPr>
+          <w:bCs/>
+          <w:sz w:val="24"/>
+          <w:szCs w:val="24"/>
+        </w:rPr>
+        <w:t>For each nucleus, run the getArea() and getCentroid() methods.  Convert the output of each of these methods to text, so you can create a message that reads something like “Object (ID = 4), area = 645, centroid = (35.493, 96.786)”.</w:t>
+      </w:r>
+    </w:p>
+    <w:p>
+      <w:pPr>
+        <w:pStyle w:val="ListParagraph"/>
+        <w:numPr>
+          <w:ilvl w:val="0"/>
+          <w:numId w:val="36"/>
+        </w:numPr>
+        <w:spacing w:after="0" w:line="360" w:lineRule="auto"/>
+        <w:jc w:val="both"/>
+        <w:rPr>
+          <w:bCs/>
+          <w:sz w:val="24"/>
+          <w:szCs w:val="24"/>
+        </w:rPr>
+      </w:pPr>
+      <w:r>
+        <w:rPr>
+          <w:bCs/>
+          <w:sz w:val="24"/>
+          <w:szCs w:val="24"/>
+        </w:rPr>
+        <w:t>When you run the code, you will hopefully get the following lines appear in the command window.</w:t>
+      </w:r>
+    </w:p>
+    <w:p>
+      <w:pPr>
+        <w:pStyle w:val="ListParagraph"/>
+        <w:spacing w:after="0" w:line="360" w:lineRule="auto"/>
+        <w:ind w:left="1440"/>
+        <w:jc w:val="both"/>
+        <w:rPr>
+          <w:bCs/>
+          <w:sz w:val="24"/>
+          <w:szCs w:val="24"/>
+        </w:rPr>
+      </w:pPr>
+    </w:p>
+    <w:p>
+      <w:pPr>
+        <w:spacing w:after="0" w:line="360" w:lineRule="auto"/>
+        <w:ind w:left="720" w:firstLine="720"/>
+        <w:jc w:val="both"/>
+        <w:rPr>
+          <w:bCs/>
+          <w:sz w:val="24"/>
+          <w:szCs w:val="24"/>
+        </w:rPr>
+      </w:pPr>
+      <w:r>
+        <w:rPr>
+          <w:noProof/>
+        </w:rPr>
+        <mc:AlternateContent>
+          <mc:Choice Requires="wps">
+            <w:drawing>
+              <wp:inline distT="0" distB="0" distL="0" distR="0" wp14:anchorId="1D8AB34F" wp14:editId="1E9DBF43">
+                <wp:extent cx="4968815" cy="1311215"/>
+                <wp:effectExtent l="0" t="0" r="22860" b="22860"/>
+                <wp:docPr id="6" name="Text Box 2"/>
+                <wp:cNvGraphicFramePr>
+                  <a:graphicFrameLocks xmlns:a="http://schemas.openxmlformats.org/drawingml/2006/main"/>
+                </wp:cNvGraphicFramePr>
+                <a:graphic xmlns:a="http://schemas.openxmlformats.org/drawingml/2006/main">
+                  <a:graphicData uri="http://schemas.microsoft.com/office/word/2010/wordprocessingShape">
+                    <wps:wsp>
+                      <wps:cNvSpPr txBox="1">
+                        <a:spLocks noChangeArrowheads="1"/>
+                      </wps:cNvSpPr>
+                      <wps:spPr bwMode="auto">
+                        <a:xfrm>
+                          <a:off x="0" y="0"/>
+                          <a:ext cx="4968815" cy="1311215"/>
+                        </a:xfrm>
+                        <a:prstGeom prst="rect">
+                          <a:avLst/>
+                        </a:prstGeom>
+                        <a:solidFill>
+                          <a:srgbClr val="FFFFFF"/>
+                        </a:solidFill>
+                        <a:ln w="9525">
+                          <a:solidFill>
+                            <a:srgbClr val="000000"/>
+                          </a:solidFill>
+                          <a:miter lim="800000"/>
+                          <a:headEnd/>
+                          <a:tailEnd/>
+                        </a:ln>
+                      </wps:spPr>
+                      <wps:txbx>
+                        <w:txbxContent>
+                          <w:p>
+                            <w:pPr>
+                              <w:spacing w:after="0" w:line="360" w:lineRule="auto"/>
+                              <w:jc w:val="both"/>
+                              <w:rPr>
+                                <w:rFonts w:ascii="Courier New" w:hAnsi="Courier New" w:cs="Courier New"/>
+                                <w:bCs/>
+                              </w:rPr>
+                            </w:pPr>
+                            <w:r>
+                              <w:rPr>
+                                <w:rFonts w:ascii="Courier New" w:hAnsi="Courier New" w:cs="Courier New"/>
+                                <w:bCs/>
+                              </w:rPr>
+                              <w:t>Object (ID = 1), area = 519, centroid = (101.1349, 20.6435)</w:t>
+                            </w:r>
+                          </w:p>
+                          <w:p>
+                            <w:pPr>
+                              <w:spacing w:after="0" w:line="360" w:lineRule="auto"/>
+                              <w:jc w:val="both"/>
+                              <w:rPr>
+                                <w:rFonts w:ascii="Courier New" w:hAnsi="Courier New" w:cs="Courier New"/>
+                                <w:bCs/>
+                              </w:rPr>
+                            </w:pPr>
+                            <w:r>
+                              <w:rPr>
+                                <w:rFonts w:ascii="Courier New" w:hAnsi="Courier New" w:cs="Courier New"/>
+                                <w:bCs/>
+                              </w:rPr>
+                              <w:t>Object (ID = 2), area = 649, centroid = (25.1926, 49.2897)</w:t>
+                            </w:r>
+                          </w:p>
+                          <w:p>
+                            <w:pPr>
+                              <w:spacing w:after="0" w:line="360" w:lineRule="auto"/>
+                              <w:jc w:val="both"/>
+                              <w:rPr>
+                                <w:rFonts w:ascii="Courier New" w:hAnsi="Courier New" w:cs="Courier New"/>
+                                <w:bCs/>
+                              </w:rPr>
+                            </w:pPr>
+                            <w:r>
+                              <w:rPr>
+                                <w:rFonts w:ascii="Courier New" w:hAnsi="Courier New" w:cs="Courier New"/>
+                                <w:bCs/>
+                              </w:rPr>
+                              <w:t>Object (ID = 3), area = 680, centroid = (78.6868, 70.4515)</w:t>
+                            </w:r>
+                          </w:p>
+                          <w:p>
+                            <w:pPr>
+                              <w:spacing w:after="0" w:line="360" w:lineRule="auto"/>
+                              <w:jc w:val="both"/>
+                              <w:rPr>
+                                <w:rFonts w:ascii="Courier New" w:hAnsi="Courier New" w:cs="Courier New"/>
+                                <w:bCs/>
+                              </w:rPr>
+                            </w:pPr>
+                            <w:r>
+                              <w:rPr>
+                                <w:rFonts w:ascii="Courier New" w:hAnsi="Courier New" w:cs="Courier New"/>
+                                <w:bCs/>
+                              </w:rPr>
+                              <w:t>Object (ID = 4), area = 645, centroid = (35.493, 96.786)</w:t>
+                            </w:r>
+                          </w:p>
+                          <w:p>
+                            <w:pPr>
+                              <w:spacing w:after="0" w:line="360" w:lineRule="auto"/>
+                              <w:jc w:val="both"/>
+                              <w:rPr>
+                                <w:rFonts w:ascii="Courier New" w:hAnsi="Courier New" w:cs="Courier New"/>
+                                <w:bCs/>
+                              </w:rPr>
+                            </w:pPr>
+                            <w:r>
+                              <w:rPr>
+                                <w:rFonts w:ascii="Courier New" w:hAnsi="Courier New" w:cs="Courier New"/>
+                                <w:bCs/>
+                              </w:rPr>
+                              <w:t>Object (ID = 5), area = 669, centroid = (99.275, 109.9088)</w:t>
+                            </w:r>
+                          </w:p>
+                          <w:p>
+                            <w:pPr>
+                              <w:rPr>
+                                <w:rFonts w:ascii="Courier New" w:hAnsi="Courier New" w:cs="Courier New"/>
+                              </w:rPr>
+                            </w:pPr>
+                          </w:p>
+                        </w:txbxContent>
+                      </wps:txbx>
+                      <wps:bodyPr rot="0" vert="horz" wrap="square" lIns="91440" tIns="45720" rIns="91440" bIns="45720" anchor="t" anchorCtr="0">
+                        <a:noAutofit/>
+                      </wps:bodyPr>
+                    </wps:wsp>
+                  </a:graphicData>
+                </a:graphic>
+              </wp:inline>
+            </w:drawing>
+          </mc:Choice>
+          <mc:Fallback>
+            <w:pict>
+              <v:shape w14:anchorId="1D8AB34F" id="_x0000_s1028" type="#_x0000_t202" style="width:391.25pt;height:103.25pt;visibility:visible;mso-wrap-style:square;mso-left-percent:-10001;mso-top-percent:-10001;mso-position-horizontal:absolute;mso-position-horizontal-relative:char;mso-position-vertical:absolute;mso-position-vertical-relative:line;mso-left-percent:-10001;mso-top-percent:-10001;v-text-anchor:top" o:gfxdata="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">
+                <v:textbox>
+                  <w:txbxContent>
+                    <w:p>
+                      <w:pPr>
+                        <w:spacing w:after="0" w:line="360" w:lineRule="auto"/>
+                        <w:jc w:val="both"/>
+                        <w:rPr>
+                          <w:rFonts w:ascii="Courier New" w:hAnsi="Courier New" w:cs="Courier New"/>
+                          <w:bCs/>
+                        </w:rPr>
+                      </w:pPr>
+                      <w:r>
+                        <w:rPr>
+                          <w:rFonts w:ascii="Courier New" w:hAnsi="Courier New" w:cs="Courier New"/>
+                          <w:bCs/>
+                        </w:rPr>
+                        <w:t>Object (ID = 1), area = 519, centroid = (101.1349, 20.6435)</w:t>
+                      </w:r>
+                    </w:p>
+                    <w:p>
+                      <w:pPr>
+                        <w:spacing w:after="0" w:line="360" w:lineRule="auto"/>
+                        <w:jc w:val="both"/>
+                        <w:rPr>
+                          <w:rFonts w:ascii="Courier New" w:hAnsi="Courier New" w:cs="Courier New"/>
+                          <w:bCs/>
+                        </w:rPr>
+                      </w:pPr>
+                      <w:r>
+                        <w:rPr>
+                          <w:rFonts w:ascii="Courier New" w:hAnsi="Courier New" w:cs="Courier New"/>
+                          <w:bCs/>
+                        </w:rPr>
+                        <w:t>Object (ID = 2), area = 649, centroid = (25.1926, 49.2897)</w:t>
+                      </w:r>
+                    </w:p>
+                    <w:p>
+                      <w:pPr>
+                        <w:spacing w:after="0" w:line="360" w:lineRule="auto"/>
+                        <w:jc w:val="both"/>
+                        <w:rPr>
+                          <w:rFonts w:ascii="Courier New" w:hAnsi="Courier New" w:cs="Courier New"/>
+                          <w:bCs/>
+                        </w:rPr>
+                      </w:pPr>
+                      <w:r>
+                        <w:rPr>
+                          <w:rFonts w:ascii="Courier New" w:hAnsi="Courier New" w:cs="Courier New"/>
+                          <w:bCs/>
+                        </w:rPr>
+                        <w:t>Object (ID = 3), area = 680, centroid = (78.6868, 70.4515)</w:t>
+                      </w:r>
+                    </w:p>
+                    <w:p>
+                      <w:pPr>
+                        <w:spacing w:after="0" w:line="360" w:lineRule="auto"/>
+                        <w:jc w:val="both"/>
+                        <w:rPr>
+                          <w:rFonts w:ascii="Courier New" w:hAnsi="Courier New" w:cs="Courier New"/>
+                          <w:bCs/>
+                        </w:rPr>
+                      </w:pPr>
+                      <w:r>
+                        <w:rPr>
+                          <w:rFonts w:ascii="Courier New" w:hAnsi="Courier New" w:cs="Courier New"/>
+                          <w:bCs/>
+                        </w:rPr>
+                        <w:t>Object (ID = 4), area = 645, centroid = (35.493, 96.786)</w:t>
+                      </w:r>
+                    </w:p>
+                    <w:p>
+                      <w:pPr>
+                        <w:spacing w:after="0" w:line="360" w:lineRule="auto"/>
+                        <w:jc w:val="both"/>
+                        <w:rPr>
+                          <w:rFonts w:ascii="Courier New" w:hAnsi="Courier New" w:cs="Courier New"/>
+                          <w:bCs/>
+                        </w:rPr>
+                      </w:pPr>
+                      <w:r>
+                        <w:rPr>
+                          <w:rFonts w:ascii="Courier New" w:hAnsi="Courier New" w:cs="Courier New"/>
+                          <w:bCs/>
+                        </w:rPr>
+                        <w:t>Object (ID = 5), area = 669, centroid = (99.275, 109.9088)</w:t>
+                      </w:r>
+                    </w:p>
+                    <w:p>
+                      <w:pPr>
+                        <w:rPr>
+                          <w:rFonts w:ascii="Courier New" w:hAnsi="Courier New" w:cs="Courier New"/>
+                        </w:rPr>
+                      </w:pPr>
+                    </w:p>
+                  </w:txbxContent>
+                </v:textbox>
+                <w10:anchorlock/>
+              </v:shape>
+            </w:pict>
+          </mc:Fallback>
+        </mc:AlternateContent>
+      </w:r>
+    </w:p>
+    <w:p>
+      <w:pPr>
+        <w:spacing w:after="0" w:line="360" w:lineRule="auto"/>
+        <w:jc w:val="both"/>
+        <w:rPr>
           <w:b/>
           <w:color w:val="FF0000"/>
         </w:rPr>
       </w:pPr>
-      <w:r>
-        <w:rPr>
-          <w:bCs/>
-          <w:sz w:val="24"/>
-          <w:szCs w:val="24"/>
-        </w:rPr>
-        <w:lastRenderedPageBreak/>
-        <w:t>Loop over all elements of the cell array (i.e. loop over each object) and run the “</w:t>
-      </w:r>
-      <w:proofErr w:type="spellStart"/>
-      <w:r>
-        <w:rPr>
-          <w:bCs/>
-          <w:sz w:val="24"/>
-          <w:szCs w:val="24"/>
-        </w:rPr>
-        <w:t>getCentroid</w:t>
-      </w:r>
-      <w:proofErr w:type="spellEnd"/>
-      <w:r>
-        <w:rPr>
-          <w:bCs/>
-          <w:sz w:val="24"/>
-          <w:szCs w:val="24"/>
-        </w:rPr>
-        <w:t>” method.  This should print a list of all centroids to the command window</w:t>
-      </w:r>
-      <w:r>
-        <w:rPr>
-          <w:bCs/>
-          <w:sz w:val="24"/>
-          <w:szCs w:val="24"/>
-        </w:rPr>
-        <w:t xml:space="preserve"> (Say what the result should be)</w:t>
-      </w:r>
-      <w:r>
-        <w:rPr>
-          <w:bCs/>
-          <w:sz w:val="24"/>
-          <w:szCs w:val="24"/>
-        </w:rPr>
-        <w:t>.</w:t>
-      </w:r>
-      <w:r>
-        <w:rPr>
-          <w:b/>
-          <w:color w:val="FF0000"/>
-        </w:rPr>
-        <w:t xml:space="preserve"> </w:t>
-      </w:r>
     </w:p>
     <w:sectPr>
       <w:headerReference w:type="even" r:id="rId9"/>
@@ -3371,6 +3638,92 @@
     </w:lvl>
   </w:abstractNum>
   <w:abstractNum w:abstractNumId="2" w15:restartNumberingAfterBreak="0">
+    <w:nsid w:val="08123E47"/>
+    <w:multiLevelType w:val="hybridMultilevel"/>
+    <w:tmpl w:val="ED209854"/>
+    <w:lvl w:ilvl="0" w:tplc="0809001B">
+      <w:start w:val="1"/>
+      <w:numFmt w:val="lowerRoman"/>
+      <w:lvlText w:val="%1."/>
+      <w:lvlJc w:val="right"/>
+      <w:pPr>
+        <w:ind w:left="1440" w:hanging="360"/>
+      </w:pPr>
+    </w:lvl>
+    <w:lvl w:ilvl="1" w:tplc="08090019" w:tentative="1">
+      <w:start w:val="1"/>
+      <w:numFmt w:val="lowerLetter"/>
+      <w:lvlText w:val="%2."/>
+      <w:lvlJc w:val="left"/>
+      <w:pPr>
+        <w:ind w:left="2160" w:hanging="360"/>
+      </w:pPr>
+    </w:lvl>
+    <w:lvl w:ilvl="2" w:tplc="0809001B" w:tentative="1">
+      <w:start w:val="1"/>
+      <w:numFmt w:val="lowerRoman"/>
+      <w:lvlText w:val="%3."/>
+      <w:lvlJc w:val="right"/>
+      <w:pPr>
+        <w:ind w:left="2880" w:hanging="180"/>
+      </w:pPr>
+    </w:lvl>
+    <w:lvl w:ilvl="3" w:tplc="0809000F" w:tentative="1">
+      <w:start w:val="1"/>
+      <w:numFmt w:val="decimal"/>
+      <w:lvlText w:val="%4."/>
+      <w:lvlJc w:val="left"/>
+      <w:pPr>
+        <w:ind w:left="3600" w:hanging="360"/>
+      </w:pPr>
+    </w:lvl>
+    <w:lvl w:ilvl="4" w:tplc="08090019" w:tentative="1">
+      <w:start w:val="1"/>
+      <w:numFmt w:val="lowerLetter"/>
+      <w:lvlText w:val="%5."/>
+      <w:lvlJc w:val="left"/>
+      <w:pPr>
+        <w:ind w:left="4320" w:hanging="360"/>
+      </w:pPr>
+    </w:lvl>
+    <w:lvl w:ilvl="5" w:tplc="0809001B" w:tentative="1">
+      <w:start w:val="1"/>
+      <w:numFmt w:val="lowerRoman"/>
+      <w:lvlText w:val="%6."/>
+      <w:lvlJc w:val="right"/>
+      <w:pPr>
+        <w:ind w:left="5040" w:hanging="180"/>
+      </w:pPr>
+    </w:lvl>
+    <w:lvl w:ilvl="6" w:tplc="0809000F" w:tentative="1">
+      <w:start w:val="1"/>
+      <w:numFmt w:val="decimal"/>
+      <w:lvlText w:val="%7."/>
+      <w:lvlJc w:val="left"/>
+      <w:pPr>
+        <w:ind w:left="5760" w:hanging="360"/>
+      </w:pPr>
+    </w:lvl>
+    <w:lvl w:ilvl="7" w:tplc="08090019" w:tentative="1">
+      <w:start w:val="1"/>
+      <w:numFmt w:val="lowerLetter"/>
+      <w:lvlText w:val="%8."/>
+      <w:lvlJc w:val="left"/>
+      <w:pPr>
+        <w:ind w:left="6480" w:hanging="360"/>
+      </w:pPr>
+    </w:lvl>
+    <w:lvl w:ilvl="8" w:tplc="0809001B" w:tentative="1">
+      <w:start w:val="1"/>
+      <w:numFmt w:val="lowerRoman"/>
+      <w:lvlText w:val="%9."/>
+      <w:lvlJc w:val="right"/>
+      <w:pPr>
+        <w:ind w:left="7200" w:hanging="180"/>
+      </w:pPr>
+    </w:lvl>
+  </w:abstractNum>
+  <w:abstractNum w:abstractNumId="3" w15:restartNumberingAfterBreak="0">
     <w:nsid w:val="08E57C6F"/>
     <w:multiLevelType w:val="hybridMultilevel"/>
     <w:tmpl w:val="05CA9464"/>
@@ -3482,7 +3835,7 @@
       </w:rPr>
     </w:lvl>
   </w:abstractNum>
-  <w:abstractNum w:abstractNumId="3" w15:restartNumberingAfterBreak="0">
+  <w:abstractNum w:abstractNumId="4" w15:restartNumberingAfterBreak="0">
     <w:nsid w:val="0BF857F4"/>
     <w:multiLevelType w:val="hybridMultilevel"/>
     <w:tmpl w:val="C784C23C"/>
@@ -3568,7 +3921,7 @@
       </w:pPr>
     </w:lvl>
   </w:abstractNum>
-  <w:abstractNum w:abstractNumId="4" w15:restartNumberingAfterBreak="0">
+  <w:abstractNum w:abstractNumId="5" w15:restartNumberingAfterBreak="0">
     <w:nsid w:val="0C4E514E"/>
     <w:multiLevelType w:val="hybridMultilevel"/>
     <w:tmpl w:val="C3ECCB80"/>
@@ -3654,7 +4007,7 @@
       </w:pPr>
     </w:lvl>
   </w:abstractNum>
-  <w:abstractNum w:abstractNumId="5" w15:restartNumberingAfterBreak="0">
+  <w:abstractNum w:abstractNumId="6" w15:restartNumberingAfterBreak="0">
     <w:nsid w:val="0F153DD3"/>
     <w:multiLevelType w:val="hybridMultilevel"/>
     <w:tmpl w:val="0958F200"/>
@@ -3740,7 +4093,7 @@
       </w:pPr>
     </w:lvl>
   </w:abstractNum>
-  <w:abstractNum w:abstractNumId="6" w15:restartNumberingAfterBreak="0">
+  <w:abstractNum w:abstractNumId="7" w15:restartNumberingAfterBreak="0">
     <w:nsid w:val="170E19A0"/>
     <w:multiLevelType w:val="hybridMultilevel"/>
     <w:tmpl w:val="3370A2EE"/>
@@ -3853,7 +4206,7 @@
       </w:rPr>
     </w:lvl>
   </w:abstractNum>
-  <w:abstractNum w:abstractNumId="7" w15:restartNumberingAfterBreak="0">
+  <w:abstractNum w:abstractNumId="8" w15:restartNumberingAfterBreak="0">
     <w:nsid w:val="170F401C"/>
     <w:multiLevelType w:val="hybridMultilevel"/>
     <w:tmpl w:val="7A16102A"/>
@@ -3866,7 +4219,7 @@
         <w:ind w:left="1440" w:hanging="360"/>
       </w:pPr>
     </w:lvl>
-    <w:lvl w:ilvl="1" w:tplc="08090019" w:tentative="1">
+    <w:lvl w:ilvl="1" w:tplc="08090019">
       <w:start w:val="1"/>
       <w:numFmt w:val="lowerLetter"/>
       <w:lvlText w:val="%2."/>
@@ -3939,7 +4292,7 @@
       </w:pPr>
     </w:lvl>
   </w:abstractNum>
-  <w:abstractNum w:abstractNumId="8" w15:restartNumberingAfterBreak="0">
+  <w:abstractNum w:abstractNumId="9" w15:restartNumberingAfterBreak="0">
     <w:nsid w:val="17AC4F1C"/>
     <w:multiLevelType w:val="hybridMultilevel"/>
     <w:tmpl w:val="8012C116"/>
@@ -4052,7 +4405,7 @@
       </w:rPr>
     </w:lvl>
   </w:abstractNum>
-  <w:abstractNum w:abstractNumId="9" w15:restartNumberingAfterBreak="0">
+  <w:abstractNum w:abstractNumId="10" w15:restartNumberingAfterBreak="0">
     <w:nsid w:val="1DB2730A"/>
     <w:multiLevelType w:val="hybridMultilevel"/>
     <w:tmpl w:val="5900D9B0"/>
@@ -4165,7 +4518,7 @@
       </w:rPr>
     </w:lvl>
   </w:abstractNum>
-  <w:abstractNum w:abstractNumId="10" w15:restartNumberingAfterBreak="0">
+  <w:abstractNum w:abstractNumId="11" w15:restartNumberingAfterBreak="0">
     <w:nsid w:val="27784E85"/>
     <w:multiLevelType w:val="hybridMultilevel"/>
     <w:tmpl w:val="FDBCC374"/>
@@ -4251,7 +4604,7 @@
       </w:pPr>
     </w:lvl>
   </w:abstractNum>
-  <w:abstractNum w:abstractNumId="11" w15:restartNumberingAfterBreak="0">
+  <w:abstractNum w:abstractNumId="12" w15:restartNumberingAfterBreak="0">
     <w:nsid w:val="28F165C6"/>
     <w:multiLevelType w:val="hybridMultilevel"/>
     <w:tmpl w:val="13669DC0"/>
@@ -4337,7 +4690,7 @@
       </w:pPr>
     </w:lvl>
   </w:abstractNum>
-  <w:abstractNum w:abstractNumId="12" w15:restartNumberingAfterBreak="0">
+  <w:abstractNum w:abstractNumId="13" w15:restartNumberingAfterBreak="0">
     <w:nsid w:val="2A8C092D"/>
     <w:multiLevelType w:val="hybridMultilevel"/>
     <w:tmpl w:val="586A52DC"/>
@@ -4476,7 +4829,7 @@
       </w:rPr>
     </w:lvl>
   </w:abstractNum>
-  <w:abstractNum w:abstractNumId="13" w15:restartNumberingAfterBreak="0">
+  <w:abstractNum w:abstractNumId="14" w15:restartNumberingAfterBreak="0">
     <w:nsid w:val="2B186566"/>
     <w:multiLevelType w:val="hybridMultilevel"/>
     <w:tmpl w:val="7794C9BA"/>
@@ -4562,7 +4915,93 @@
       </w:pPr>
     </w:lvl>
   </w:abstractNum>
-  <w:abstractNum w:abstractNumId="14" w15:restartNumberingAfterBreak="0">
+  <w:abstractNum w:abstractNumId="15" w15:restartNumberingAfterBreak="0">
+    <w:nsid w:val="2B6B641A"/>
+    <w:multiLevelType w:val="hybridMultilevel"/>
+    <w:tmpl w:val="F8F47516"/>
+    <w:lvl w:ilvl="0" w:tplc="0809001B">
+      <w:start w:val="1"/>
+      <w:numFmt w:val="lowerRoman"/>
+      <w:lvlText w:val="%1."/>
+      <w:lvlJc w:val="right"/>
+      <w:pPr>
+        <w:ind w:left="1440" w:hanging="360"/>
+      </w:pPr>
+    </w:lvl>
+    <w:lvl w:ilvl="1" w:tplc="08090019" w:tentative="1">
+      <w:start w:val="1"/>
+      <w:numFmt w:val="lowerLetter"/>
+      <w:lvlText w:val="%2."/>
+      <w:lvlJc w:val="left"/>
+      <w:pPr>
+        <w:ind w:left="2160" w:hanging="360"/>
+      </w:pPr>
+    </w:lvl>
+    <w:lvl w:ilvl="2" w:tplc="0809001B" w:tentative="1">
+      <w:start w:val="1"/>
+      <w:numFmt w:val="lowerRoman"/>
+      <w:lvlText w:val="%3."/>
+      <w:lvlJc w:val="right"/>
+      <w:pPr>
+        <w:ind w:left="2880" w:hanging="180"/>
+      </w:pPr>
+    </w:lvl>
+    <w:lvl w:ilvl="3" w:tplc="0809000F" w:tentative="1">
+      <w:start w:val="1"/>
+      <w:numFmt w:val="decimal"/>
+      <w:lvlText w:val="%4."/>
+      <w:lvlJc w:val="left"/>
+      <w:pPr>
+        <w:ind w:left="3600" w:hanging="360"/>
+      </w:pPr>
+    </w:lvl>
+    <w:lvl w:ilvl="4" w:tplc="08090019" w:tentative="1">
+      <w:start w:val="1"/>
+      <w:numFmt w:val="lowerLetter"/>
+      <w:lvlText w:val="%5."/>
+      <w:lvlJc w:val="left"/>
+      <w:pPr>
+        <w:ind w:left="4320" w:hanging="360"/>
+      </w:pPr>
+    </w:lvl>
+    <w:lvl w:ilvl="5" w:tplc="0809001B" w:tentative="1">
+      <w:start w:val="1"/>
+      <w:numFmt w:val="lowerRoman"/>
+      <w:lvlText w:val="%6."/>
+      <w:lvlJc w:val="right"/>
+      <w:pPr>
+        <w:ind w:left="5040" w:hanging="180"/>
+      </w:pPr>
+    </w:lvl>
+    <w:lvl w:ilvl="6" w:tplc="0809000F" w:tentative="1">
+      <w:start w:val="1"/>
+      <w:numFmt w:val="decimal"/>
+      <w:lvlText w:val="%7."/>
+      <w:lvlJc w:val="left"/>
+      <w:pPr>
+        <w:ind w:left="5760" w:hanging="360"/>
+      </w:pPr>
+    </w:lvl>
+    <w:lvl w:ilvl="7" w:tplc="08090019" w:tentative="1">
+      <w:start w:val="1"/>
+      <w:numFmt w:val="lowerLetter"/>
+      <w:lvlText w:val="%8."/>
+      <w:lvlJc w:val="left"/>
+      <w:pPr>
+        <w:ind w:left="6480" w:hanging="360"/>
+      </w:pPr>
+    </w:lvl>
+    <w:lvl w:ilvl="8" w:tplc="0809001B" w:tentative="1">
+      <w:start w:val="1"/>
+      <w:numFmt w:val="lowerRoman"/>
+      <w:lvlText w:val="%9."/>
+      <w:lvlJc w:val="right"/>
+      <w:pPr>
+        <w:ind w:left="7200" w:hanging="180"/>
+      </w:pPr>
+    </w:lvl>
+  </w:abstractNum>
+  <w:abstractNum w:abstractNumId="16" w15:restartNumberingAfterBreak="0">
     <w:nsid w:val="2C1E32D2"/>
     <w:multiLevelType w:val="hybridMultilevel"/>
     <w:tmpl w:val="BDDC45B6"/>
@@ -4651,7 +5090,7 @@
       </w:pPr>
     </w:lvl>
   </w:abstractNum>
-  <w:abstractNum w:abstractNumId="15" w15:restartNumberingAfterBreak="0">
+  <w:abstractNum w:abstractNumId="17" w15:restartNumberingAfterBreak="0">
     <w:nsid w:val="2C736542"/>
     <w:multiLevelType w:val="hybridMultilevel"/>
     <w:tmpl w:val="C316B07A"/>
@@ -4737,7 +5176,7 @@
       </w:pPr>
     </w:lvl>
   </w:abstractNum>
-  <w:abstractNum w:abstractNumId="16" w15:restartNumberingAfterBreak="0">
+  <w:abstractNum w:abstractNumId="18" w15:restartNumberingAfterBreak="0">
     <w:nsid w:val="2C8E0E02"/>
     <w:multiLevelType w:val="hybridMultilevel"/>
     <w:tmpl w:val="F67EC95E"/>
@@ -4849,7 +5288,7 @@
       </w:rPr>
     </w:lvl>
   </w:abstractNum>
-  <w:abstractNum w:abstractNumId="17" w15:restartNumberingAfterBreak="0">
+  <w:abstractNum w:abstractNumId="19" w15:restartNumberingAfterBreak="0">
     <w:nsid w:val="319971A3"/>
     <w:multiLevelType w:val="hybridMultilevel"/>
     <w:tmpl w:val="86FE6740"/>
@@ -4935,7 +5374,7 @@
       </w:pPr>
     </w:lvl>
   </w:abstractNum>
-  <w:abstractNum w:abstractNumId="18" w15:restartNumberingAfterBreak="0">
+  <w:abstractNum w:abstractNumId="20" w15:restartNumberingAfterBreak="0">
     <w:nsid w:val="41FF1DF1"/>
     <w:multiLevelType w:val="hybridMultilevel"/>
     <w:tmpl w:val="CE8A3AF0"/>
@@ -5021,7 +5460,7 @@
       </w:pPr>
     </w:lvl>
   </w:abstractNum>
-  <w:abstractNum w:abstractNumId="19" w15:restartNumberingAfterBreak="0">
+  <w:abstractNum w:abstractNumId="21" w15:restartNumberingAfterBreak="0">
     <w:nsid w:val="42F16C04"/>
     <w:multiLevelType w:val="hybridMultilevel"/>
     <w:tmpl w:val="49C69EF6"/>
@@ -5110,7 +5549,7 @@
       </w:pPr>
     </w:lvl>
   </w:abstractNum>
-  <w:abstractNum w:abstractNumId="20" w15:restartNumberingAfterBreak="0">
+  <w:abstractNum w:abstractNumId="22" w15:restartNumberingAfterBreak="0">
     <w:nsid w:val="43612CE1"/>
     <w:multiLevelType w:val="hybridMultilevel"/>
     <w:tmpl w:val="C3ECCB80"/>
@@ -5196,7 +5635,7 @@
       </w:pPr>
     </w:lvl>
   </w:abstractNum>
-  <w:abstractNum w:abstractNumId="21" w15:restartNumberingAfterBreak="0">
+  <w:abstractNum w:abstractNumId="23" w15:restartNumberingAfterBreak="0">
     <w:nsid w:val="44A83421"/>
     <w:multiLevelType w:val="hybridMultilevel"/>
     <w:tmpl w:val="8C481C4E"/>
@@ -5285,7 +5724,7 @@
       </w:pPr>
     </w:lvl>
   </w:abstractNum>
-  <w:abstractNum w:abstractNumId="22" w15:restartNumberingAfterBreak="0">
+  <w:abstractNum w:abstractNumId="24" w15:restartNumberingAfterBreak="0">
     <w:nsid w:val="4BB9390B"/>
     <w:multiLevelType w:val="hybridMultilevel"/>
     <w:tmpl w:val="6C489B60"/>
@@ -5371,7 +5810,7 @@
       </w:pPr>
     </w:lvl>
   </w:abstractNum>
-  <w:abstractNum w:abstractNumId="23" w15:restartNumberingAfterBreak="0">
+  <w:abstractNum w:abstractNumId="25" w15:restartNumberingAfterBreak="0">
     <w:nsid w:val="4D561BF2"/>
     <w:multiLevelType w:val="hybridMultilevel"/>
     <w:tmpl w:val="AE0A2EFC"/>
@@ -5457,7 +5896,7 @@
       </w:pPr>
     </w:lvl>
   </w:abstractNum>
-  <w:abstractNum w:abstractNumId="24" w15:restartNumberingAfterBreak="0">
+  <w:abstractNum w:abstractNumId="26" w15:restartNumberingAfterBreak="0">
     <w:nsid w:val="4F3B6268"/>
     <w:multiLevelType w:val="hybridMultilevel"/>
     <w:tmpl w:val="C316B07A"/>
@@ -5543,7 +5982,7 @@
       </w:pPr>
     </w:lvl>
   </w:abstractNum>
-  <w:abstractNum w:abstractNumId="25" w15:restartNumberingAfterBreak="0">
+  <w:abstractNum w:abstractNumId="27" w15:restartNumberingAfterBreak="0">
     <w:nsid w:val="580C7AED"/>
     <w:multiLevelType w:val="hybridMultilevel"/>
     <w:tmpl w:val="42341B2A"/>
@@ -5629,7 +6068,7 @@
       </w:pPr>
     </w:lvl>
   </w:abstractNum>
-  <w:abstractNum w:abstractNumId="26" w15:restartNumberingAfterBreak="0">
+  <w:abstractNum w:abstractNumId="28" w15:restartNumberingAfterBreak="0">
     <w:nsid w:val="59444ED1"/>
     <w:multiLevelType w:val="hybridMultilevel"/>
     <w:tmpl w:val="6632224C"/>
@@ -5741,7 +6180,179 @@
       </w:rPr>
     </w:lvl>
   </w:abstractNum>
-  <w:abstractNum w:abstractNumId="27" w15:restartNumberingAfterBreak="0">
+  <w:abstractNum w:abstractNumId="29" w15:restartNumberingAfterBreak="0">
+    <w:nsid w:val="67613CC6"/>
+    <w:multiLevelType w:val="hybridMultilevel"/>
+    <w:tmpl w:val="7AB61864"/>
+    <w:lvl w:ilvl="0" w:tplc="0809001B">
+      <w:start w:val="1"/>
+      <w:numFmt w:val="lowerRoman"/>
+      <w:lvlText w:val="%1."/>
+      <w:lvlJc w:val="right"/>
+      <w:pPr>
+        <w:ind w:left="1440" w:hanging="360"/>
+      </w:pPr>
+    </w:lvl>
+    <w:lvl w:ilvl="1" w:tplc="08090019" w:tentative="1">
+      <w:start w:val="1"/>
+      <w:numFmt w:val="lowerLetter"/>
+      <w:lvlText w:val="%2."/>
+      <w:lvlJc w:val="left"/>
+      <w:pPr>
+        <w:ind w:left="2160" w:hanging="360"/>
+      </w:pPr>
+    </w:lvl>
+    <w:lvl w:ilvl="2" w:tplc="0809001B" w:tentative="1">
+      <w:start w:val="1"/>
+      <w:numFmt w:val="lowerRoman"/>
+      <w:lvlText w:val="%3."/>
+      <w:lvlJc w:val="right"/>
+      <w:pPr>
+        <w:ind w:left="2880" w:hanging="180"/>
+      </w:pPr>
+    </w:lvl>
+    <w:lvl w:ilvl="3" w:tplc="0809000F" w:tentative="1">
+      <w:start w:val="1"/>
+      <w:numFmt w:val="decimal"/>
+      <w:lvlText w:val="%4."/>
+      <w:lvlJc w:val="left"/>
+      <w:pPr>
+        <w:ind w:left="3600" w:hanging="360"/>
+      </w:pPr>
+    </w:lvl>
+    <w:lvl w:ilvl="4" w:tplc="08090019" w:tentative="1">
+      <w:start w:val="1"/>
+      <w:numFmt w:val="lowerLetter"/>
+      <w:lvlText w:val="%5."/>
+      <w:lvlJc w:val="left"/>
+      <w:pPr>
+        <w:ind w:left="4320" w:hanging="360"/>
+      </w:pPr>
+    </w:lvl>
+    <w:lvl w:ilvl="5" w:tplc="0809001B" w:tentative="1">
+      <w:start w:val="1"/>
+      <w:numFmt w:val="lowerRoman"/>
+      <w:lvlText w:val="%6."/>
+      <w:lvlJc w:val="right"/>
+      <w:pPr>
+        <w:ind w:left="5040" w:hanging="180"/>
+      </w:pPr>
+    </w:lvl>
+    <w:lvl w:ilvl="6" w:tplc="0809000F" w:tentative="1">
+      <w:start w:val="1"/>
+      <w:numFmt w:val="decimal"/>
+      <w:lvlText w:val="%7."/>
+      <w:lvlJc w:val="left"/>
+      <w:pPr>
+        <w:ind w:left="5760" w:hanging="360"/>
+      </w:pPr>
+    </w:lvl>
+    <w:lvl w:ilvl="7" w:tplc="08090019" w:tentative="1">
+      <w:start w:val="1"/>
+      <w:numFmt w:val="lowerLetter"/>
+      <w:lvlText w:val="%8."/>
+      <w:lvlJc w:val="left"/>
+      <w:pPr>
+        <w:ind w:left="6480" w:hanging="360"/>
+      </w:pPr>
+    </w:lvl>
+    <w:lvl w:ilvl="8" w:tplc="0809001B" w:tentative="1">
+      <w:start w:val="1"/>
+      <w:numFmt w:val="lowerRoman"/>
+      <w:lvlText w:val="%9."/>
+      <w:lvlJc w:val="right"/>
+      <w:pPr>
+        <w:ind w:left="7200" w:hanging="180"/>
+      </w:pPr>
+    </w:lvl>
+  </w:abstractNum>
+  <w:abstractNum w:abstractNumId="30" w15:restartNumberingAfterBreak="0">
+    <w:nsid w:val="6D8F672B"/>
+    <w:multiLevelType w:val="hybridMultilevel"/>
+    <w:tmpl w:val="730E558A"/>
+    <w:lvl w:ilvl="0" w:tplc="0809001B">
+      <w:start w:val="1"/>
+      <w:numFmt w:val="lowerRoman"/>
+      <w:lvlText w:val="%1."/>
+      <w:lvlJc w:val="right"/>
+      <w:pPr>
+        <w:ind w:left="1440" w:hanging="360"/>
+      </w:pPr>
+    </w:lvl>
+    <w:lvl w:ilvl="1" w:tplc="08090019" w:tentative="1">
+      <w:start w:val="1"/>
+      <w:numFmt w:val="lowerLetter"/>
+      <w:lvlText w:val="%2."/>
+      <w:lvlJc w:val="left"/>
+      <w:pPr>
+        <w:ind w:left="2160" w:hanging="360"/>
+      </w:pPr>
+    </w:lvl>
+    <w:lvl w:ilvl="2" w:tplc="0809001B" w:tentative="1">
+      <w:start w:val="1"/>
+      <w:numFmt w:val="lowerRoman"/>
+      <w:lvlText w:val="%3."/>
+      <w:lvlJc w:val="right"/>
+      <w:pPr>
+        <w:ind w:left="2880" w:hanging="180"/>
+      </w:pPr>
+    </w:lvl>
+    <w:lvl w:ilvl="3" w:tplc="0809000F" w:tentative="1">
+      <w:start w:val="1"/>
+      <w:numFmt w:val="decimal"/>
+      <w:lvlText w:val="%4."/>
+      <w:lvlJc w:val="left"/>
+      <w:pPr>
+        <w:ind w:left="3600" w:hanging="360"/>
+      </w:pPr>
+    </w:lvl>
+    <w:lvl w:ilvl="4" w:tplc="08090019" w:tentative="1">
+      <w:start w:val="1"/>
+      <w:numFmt w:val="lowerLetter"/>
+      <w:lvlText w:val="%5."/>
+      <w:lvlJc w:val="left"/>
+      <w:pPr>
+        <w:ind w:left="4320" w:hanging="360"/>
+      </w:pPr>
+    </w:lvl>
+    <w:lvl w:ilvl="5" w:tplc="0809001B" w:tentative="1">
+      <w:start w:val="1"/>
+      <w:numFmt w:val="lowerRoman"/>
+      <w:lvlText w:val="%6."/>
+      <w:lvlJc w:val="right"/>
+      <w:pPr>
+        <w:ind w:left="5040" w:hanging="180"/>
+      </w:pPr>
+    </w:lvl>
+    <w:lvl w:ilvl="6" w:tplc="0809000F" w:tentative="1">
+      <w:start w:val="1"/>
+      <w:numFmt w:val="decimal"/>
+      <w:lvlText w:val="%7."/>
+      <w:lvlJc w:val="left"/>
+      <w:pPr>
+        <w:ind w:left="5760" w:hanging="360"/>
+      </w:pPr>
+    </w:lvl>
+    <w:lvl w:ilvl="7" w:tplc="08090019" w:tentative="1">
+      <w:start w:val="1"/>
+      <w:numFmt w:val="lowerLetter"/>
+      <w:lvlText w:val="%8."/>
+      <w:lvlJc w:val="left"/>
+      <w:pPr>
+        <w:ind w:left="6480" w:hanging="360"/>
+      </w:pPr>
+    </w:lvl>
+    <w:lvl w:ilvl="8" w:tplc="0809001B" w:tentative="1">
+      <w:start w:val="1"/>
+      <w:numFmt w:val="lowerRoman"/>
+      <w:lvlText w:val="%9."/>
+      <w:lvlJc w:val="right"/>
+      <w:pPr>
+        <w:ind w:left="7200" w:hanging="180"/>
+      </w:pPr>
+    </w:lvl>
+  </w:abstractNum>
+  <w:abstractNum w:abstractNumId="31" w15:restartNumberingAfterBreak="0">
     <w:nsid w:val="745F37DF"/>
     <w:multiLevelType w:val="hybridMultilevel"/>
     <w:tmpl w:val="8BF6DC74"/>
@@ -5854,7 +6465,7 @@
       </w:rPr>
     </w:lvl>
   </w:abstractNum>
-  <w:abstractNum w:abstractNumId="28" w15:restartNumberingAfterBreak="0">
+  <w:abstractNum w:abstractNumId="32" w15:restartNumberingAfterBreak="0">
     <w:nsid w:val="75324225"/>
     <w:multiLevelType w:val="hybridMultilevel"/>
     <w:tmpl w:val="244CF0C8"/>
@@ -5940,7 +6551,7 @@
       </w:pPr>
     </w:lvl>
   </w:abstractNum>
-  <w:abstractNum w:abstractNumId="29" w15:restartNumberingAfterBreak="0">
+  <w:abstractNum w:abstractNumId="33" w15:restartNumberingAfterBreak="0">
     <w:nsid w:val="7B122B1B"/>
     <w:multiLevelType w:val="hybridMultilevel"/>
     <w:tmpl w:val="7794C9BA"/>
@@ -6026,7 +6637,7 @@
       </w:pPr>
     </w:lvl>
   </w:abstractNum>
-  <w:abstractNum w:abstractNumId="30" w15:restartNumberingAfterBreak="0">
+  <w:abstractNum w:abstractNumId="34" w15:restartNumberingAfterBreak="0">
     <w:nsid w:val="7B652649"/>
     <w:multiLevelType w:val="hybridMultilevel"/>
     <w:tmpl w:val="1F463568"/>
@@ -6138,7 +6749,7 @@
       </w:rPr>
     </w:lvl>
   </w:abstractNum>
-  <w:abstractNum w:abstractNumId="31" w15:restartNumberingAfterBreak="0">
+  <w:abstractNum w:abstractNumId="35" w15:restartNumberingAfterBreak="0">
     <w:nsid w:val="7C3A2332"/>
     <w:multiLevelType w:val="hybridMultilevel"/>
     <w:tmpl w:val="13669DC0"/>
@@ -6225,100 +6836,112 @@
     </w:lvl>
   </w:abstractNum>
   <w:num w:numId="1">
-    <w:abstractNumId w:val="14"/>
+    <w:abstractNumId w:val="16"/>
   </w:num>
   <w:num w:numId="2">
+    <w:abstractNumId w:val="21"/>
+  </w:num>
+  <w:num w:numId="3">
+    <w:abstractNumId w:val="4"/>
+  </w:num>
+  <w:num w:numId="4">
+    <w:abstractNumId w:val="9"/>
+  </w:num>
+  <w:num w:numId="5">
+    <w:abstractNumId w:val="24"/>
+  </w:num>
+  <w:num w:numId="6">
+    <w:abstractNumId w:val="17"/>
+  </w:num>
+  <w:num w:numId="7">
+    <w:abstractNumId w:val="26"/>
+  </w:num>
+  <w:num w:numId="8">
     <w:abstractNumId w:val="19"/>
   </w:num>
-  <w:num w:numId="3">
+  <w:num w:numId="9">
+    <w:abstractNumId w:val="10"/>
+  </w:num>
+  <w:num w:numId="10">
+    <w:abstractNumId w:val="20"/>
+  </w:num>
+  <w:num w:numId="11">
+    <w:abstractNumId w:val="7"/>
+  </w:num>
+  <w:num w:numId="12">
+    <w:abstractNumId w:val="6"/>
+  </w:num>
+  <w:num w:numId="13">
+    <w:abstractNumId w:val="34"/>
+  </w:num>
+  <w:num w:numId="14">
+    <w:abstractNumId w:val="18"/>
+  </w:num>
+  <w:num w:numId="15">
+    <w:abstractNumId w:val="13"/>
+  </w:num>
+  <w:num w:numId="16">
     <w:abstractNumId w:val="3"/>
   </w:num>
-  <w:num w:numId="4">
-    <w:abstractNumId w:val="8"/>
+  <w:num w:numId="17">
+    <w:abstractNumId w:val="12"/>
   </w:num>
-  <w:num w:numId="5">
+  <w:num w:numId="18">
+    <w:abstractNumId w:val="31"/>
+  </w:num>
+  <w:num w:numId="19">
+    <w:abstractNumId w:val="35"/>
+  </w:num>
+  <w:num w:numId="20">
     <w:abstractNumId w:val="22"/>
   </w:num>
-  <w:num w:numId="6">
-    <w:abstractNumId w:val="15"/>
-  </w:num>
-  <w:num w:numId="7">
-    <w:abstractNumId w:val="24"/>
-  </w:num>
-  <w:num w:numId="8">
-    <w:abstractNumId w:val="17"/>
-  </w:num>
-  <w:num w:numId="9">
-    <w:abstractNumId w:val="9"/>
-  </w:num>
-  <w:num w:numId="10">
-    <w:abstractNumId w:val="18"/>
-  </w:num>
-  <w:num w:numId="11">
-    <w:abstractNumId w:val="6"/>
-  </w:num>
-  <w:num w:numId="12">
+  <w:num w:numId="21">
     <w:abstractNumId w:val="5"/>
   </w:num>
-  <w:num w:numId="13">
-    <w:abstractNumId w:val="30"/>
-  </w:num>
-  <w:num w:numId="14">
-    <w:abstractNumId w:val="16"/>
-  </w:num>
-  <w:num w:numId="15">
-    <w:abstractNumId w:val="12"/>
-  </w:num>
-  <w:num w:numId="16">
-    <w:abstractNumId w:val="2"/>
-  </w:num>
-  <w:num w:numId="17">
+  <w:num w:numId="22">
     <w:abstractNumId w:val="11"/>
   </w:num>
-  <w:num w:numId="18">
+  <w:num w:numId="23">
     <w:abstractNumId w:val="27"/>
-  </w:num>
-  <w:num w:numId="19">
-    <w:abstractNumId w:val="31"/>
-  </w:num>
-  <w:num w:numId="20">
-    <w:abstractNumId w:val="20"/>
-  </w:num>
-  <w:num w:numId="21">
-    <w:abstractNumId w:val="4"/>
-  </w:num>
-  <w:num w:numId="22">
-    <w:abstractNumId w:val="10"/>
-  </w:num>
-  <w:num w:numId="23">
-    <w:abstractNumId w:val="25"/>
   </w:num>
   <w:num w:numId="24">
     <w:abstractNumId w:val="0"/>
   </w:num>
   <w:num w:numId="25">
-    <w:abstractNumId w:val="23"/>
+    <w:abstractNumId w:val="25"/>
   </w:num>
   <w:num w:numId="26">
-    <w:abstractNumId w:val="26"/>
+    <w:abstractNumId w:val="28"/>
   </w:num>
   <w:num w:numId="27">
     <w:abstractNumId w:val="1"/>
   </w:num>
   <w:num w:numId="28">
-    <w:abstractNumId w:val="21"/>
+    <w:abstractNumId w:val="23"/>
   </w:num>
   <w:num w:numId="29">
-    <w:abstractNumId w:val="13"/>
+    <w:abstractNumId w:val="14"/>
   </w:num>
   <w:num w:numId="30">
-    <w:abstractNumId w:val="28"/>
+    <w:abstractNumId w:val="32"/>
   </w:num>
   <w:num w:numId="31">
+    <w:abstractNumId w:val="33"/>
+  </w:num>
+  <w:num w:numId="32">
+    <w:abstractNumId w:val="8"/>
+  </w:num>
+  <w:num w:numId="33">
+    <w:abstractNumId w:val="15"/>
+  </w:num>
+  <w:num w:numId="34">
+    <w:abstractNumId w:val="2"/>
+  </w:num>
+  <w:num w:numId="35">
     <w:abstractNumId w:val="29"/>
   </w:num>
-  <w:num w:numId="32">
-    <w:abstractNumId w:val="7"/>
+  <w:num w:numId="36">
+    <w:abstractNumId w:val="30"/>
   </w:num>
   <w:numIdMacAtCleanup w:val="8"/>
 </w:numbering>

</xml_diff>

<commit_message>
Started adding worksheet solutions for Session 3
</commit_message>
<xml_diff>
--- a/Session 3 - Advanced data structures/MATLAB Session 3 exercises.docx
+++ b/Session 3 - Advanced data structures/MATLAB Session 3 exercises.docx
@@ -428,7 +428,25 @@
           <w:szCs w:val="24"/>
         </w:rPr>
         <w:lastRenderedPageBreak/>
-        <w:t>If you haven’t already done so, download the “NucleiImage_small.tif” image from the Session 3 GitHub repository (</w:t>
+        <w:t>If you haven’t already done so, download the “</w:t>
+      </w:r>
+      <w:proofErr w:type="spellStart"/>
+      <w:r>
+        <w:rPr>
+          <w:bCs/>
+          <w:sz w:val="24"/>
+          <w:szCs w:val="24"/>
+        </w:rPr>
+        <w:t>NucleiImage_small.tif</w:t>
+      </w:r>
+      <w:proofErr w:type="spellEnd"/>
+      <w:r>
+        <w:rPr>
+          <w:bCs/>
+          <w:sz w:val="24"/>
+          <w:szCs w:val="24"/>
+        </w:rPr>
+        <w:t>” image from the Session 3 GitHub repository (</w:t>
       </w:r>
       <w:hyperlink r:id="rId8" w:history="1">
         <w:r>
@@ -645,19 +663,60 @@
                                 <w:rFonts w:ascii="Courier New" w:hAnsi="Courier New" w:cs="Courier New"/>
                               </w:rPr>
                             </w:pPr>
+                            <w:proofErr w:type="spellStart"/>
                             <w:r>
                               <w:rPr>
                                 <w:rFonts w:ascii="Courier New" w:hAnsi="Courier New" w:cs="Courier New"/>
                                 <w:color w:val="000000"/>
                               </w:rPr>
-                              <w:t>nuc_im = imread(</w:t>
+                              <w:t>nuc_im</w:t>
+                            </w:r>
+                            <w:proofErr w:type="spellEnd"/>
+                            <w:r>
+                              <w:rPr>
+                                <w:rFonts w:ascii="Courier New" w:hAnsi="Courier New" w:cs="Courier New"/>
+                                <w:color w:val="000000"/>
+                              </w:rPr>
+                              <w:t xml:space="preserve"> = </w:t>
+                            </w:r>
+                            <w:proofErr w:type="spellStart"/>
+                            <w:r>
+                              <w:rPr>
+                                <w:rFonts w:ascii="Courier New" w:hAnsi="Courier New" w:cs="Courier New"/>
+                                <w:color w:val="000000"/>
+                              </w:rPr>
+                              <w:t>imread</w:t>
+                            </w:r>
+                            <w:proofErr w:type="spellEnd"/>
+                            <w:r>
+                              <w:rPr>
+                                <w:rFonts w:ascii="Courier New" w:hAnsi="Courier New" w:cs="Courier New"/>
+                                <w:color w:val="000000"/>
+                              </w:rPr>
+                              <w:t>(</w:t>
                             </w:r>
                             <w:r>
                               <w:rPr>
                                 <w:rFonts w:ascii="Courier New" w:hAnsi="Courier New" w:cs="Courier New"/>
                                 <w:color w:val="A020F0"/>
                               </w:rPr>
-                              <w:t>'NucleiImage_small.tif'</w:t>
+                              <w:t>'</w:t>
+                            </w:r>
+                            <w:proofErr w:type="spellStart"/>
+                            <w:r>
+                              <w:rPr>
+                                <w:rFonts w:ascii="Courier New" w:hAnsi="Courier New" w:cs="Courier New"/>
+                                <w:color w:val="A020F0"/>
+                              </w:rPr>
+                              <w:t>NucleiImage_small.tif</w:t>
+                            </w:r>
+                            <w:proofErr w:type="spellEnd"/>
+                            <w:r>
+                              <w:rPr>
+                                <w:rFonts w:ascii="Courier New" w:hAnsi="Courier New" w:cs="Courier New"/>
+                                <w:color w:val="A020F0"/>
+                              </w:rPr>
+                              <w:t>'</w:t>
                             </w:r>
                             <w:r>
                               <w:rPr>
@@ -713,12 +772,37 @@
                                 <w:rFonts w:ascii="Courier New" w:hAnsi="Courier New" w:cs="Courier New"/>
                               </w:rPr>
                             </w:pPr>
+                            <w:proofErr w:type="spellStart"/>
                             <w:r>
                               <w:rPr>
                                 <w:rFonts w:ascii="Courier New" w:hAnsi="Courier New" w:cs="Courier New"/>
                                 <w:color w:val="000000"/>
                               </w:rPr>
-                              <w:t>filt_im = medfilt2(nuc_im, [5, 5]);</w:t>
+                              <w:t>filt_im</w:t>
+                            </w:r>
+                            <w:proofErr w:type="spellEnd"/>
+                            <w:r>
+                              <w:rPr>
+                                <w:rFonts w:ascii="Courier New" w:hAnsi="Courier New" w:cs="Courier New"/>
+                                <w:color w:val="000000"/>
+                              </w:rPr>
+                              <w:t xml:space="preserve"> = medfilt2(</w:t>
+                            </w:r>
+                            <w:proofErr w:type="spellStart"/>
+                            <w:r>
+                              <w:rPr>
+                                <w:rFonts w:ascii="Courier New" w:hAnsi="Courier New" w:cs="Courier New"/>
+                                <w:color w:val="000000"/>
+                              </w:rPr>
+                              <w:t>nuc_im</w:t>
+                            </w:r>
+                            <w:proofErr w:type="spellEnd"/>
+                            <w:r>
+                              <w:rPr>
+                                <w:rFonts w:ascii="Courier New" w:hAnsi="Courier New" w:cs="Courier New"/>
+                                <w:color w:val="000000"/>
+                              </w:rPr>
+                              <w:t>, [5, 5]);</w:t>
                             </w:r>
                           </w:p>
                           <w:p>
@@ -772,7 +856,39 @@
                                 <w:rFonts w:ascii="Courier New" w:hAnsi="Courier New" w:cs="Courier New"/>
                                 <w:color w:val="000000"/>
                               </w:rPr>
-                              <w:t>thresh = graythresh(filt_im)*255;</w:t>
+                              <w:t xml:space="preserve">thresh = </w:t>
+                            </w:r>
+                            <w:proofErr w:type="spellStart"/>
+                            <w:r>
+                              <w:rPr>
+                                <w:rFonts w:ascii="Courier New" w:hAnsi="Courier New" w:cs="Courier New"/>
+                                <w:color w:val="000000"/>
+                              </w:rPr>
+                              <w:t>graythresh</w:t>
+                            </w:r>
+                            <w:proofErr w:type="spellEnd"/>
+                            <w:r>
+                              <w:rPr>
+                                <w:rFonts w:ascii="Courier New" w:hAnsi="Courier New" w:cs="Courier New"/>
+                                <w:color w:val="000000"/>
+                              </w:rPr>
+                              <w:t>(</w:t>
+                            </w:r>
+                            <w:proofErr w:type="spellStart"/>
+                            <w:r>
+                              <w:rPr>
+                                <w:rFonts w:ascii="Courier New" w:hAnsi="Courier New" w:cs="Courier New"/>
+                                <w:color w:val="000000"/>
+                              </w:rPr>
+                              <w:t>filt_im</w:t>
+                            </w:r>
+                            <w:proofErr w:type="spellEnd"/>
+                            <w:r>
+                              <w:rPr>
+                                <w:rFonts w:ascii="Courier New" w:hAnsi="Courier New" w:cs="Courier New"/>
+                                <w:color w:val="000000"/>
+                              </w:rPr>
+                              <w:t>)*255;</w:t>
                             </w:r>
                           </w:p>
                           <w:p>
@@ -785,12 +901,37 @@
                                 <w:rFonts w:ascii="Courier New" w:hAnsi="Courier New" w:cs="Courier New"/>
                               </w:rPr>
                             </w:pPr>
+                            <w:proofErr w:type="spellStart"/>
                             <w:r>
                               <w:rPr>
                                 <w:rFonts w:ascii="Courier New" w:hAnsi="Courier New" w:cs="Courier New"/>
                                 <w:color w:val="000000"/>
                               </w:rPr>
-                              <w:t>log_im = filt_im &gt; thresh;</w:t>
+                              <w:t>log_im</w:t>
+                            </w:r>
+                            <w:proofErr w:type="spellEnd"/>
+                            <w:r>
+                              <w:rPr>
+                                <w:rFonts w:ascii="Courier New" w:hAnsi="Courier New" w:cs="Courier New"/>
+                                <w:color w:val="000000"/>
+                              </w:rPr>
+                              <w:t xml:space="preserve"> = </w:t>
+                            </w:r>
+                            <w:proofErr w:type="spellStart"/>
+                            <w:r>
+                              <w:rPr>
+                                <w:rFonts w:ascii="Courier New" w:hAnsi="Courier New" w:cs="Courier New"/>
+                                <w:color w:val="000000"/>
+                              </w:rPr>
+                              <w:t>filt_im</w:t>
+                            </w:r>
+                            <w:proofErr w:type="spellEnd"/>
+                            <w:r>
+                              <w:rPr>
+                                <w:rFonts w:ascii="Courier New" w:hAnsi="Courier New" w:cs="Courier New"/>
+                                <w:color w:val="000000"/>
+                              </w:rPr>
+                              <w:t xml:space="preserve"> &gt; thresh;</w:t>
                             </w:r>
                           </w:p>
                           <w:p>
@@ -839,12 +980,53 @@
                                 <w:rFonts w:ascii="Courier New" w:hAnsi="Courier New" w:cs="Courier New"/>
                               </w:rPr>
                             </w:pPr>
+                            <w:proofErr w:type="spellStart"/>
                             <w:r>
                               <w:rPr>
                                 <w:rFonts w:ascii="Courier New" w:hAnsi="Courier New" w:cs="Courier New"/>
                                 <w:color w:val="000000"/>
                               </w:rPr>
-                              <w:t>fill_im = imfill(log_im,</w:t>
+                              <w:t>fill_im</w:t>
+                            </w:r>
+                            <w:proofErr w:type="spellEnd"/>
+                            <w:r>
+                              <w:rPr>
+                                <w:rFonts w:ascii="Courier New" w:hAnsi="Courier New" w:cs="Courier New"/>
+                                <w:color w:val="000000"/>
+                              </w:rPr>
+                              <w:t xml:space="preserve"> = </w:t>
+                            </w:r>
+                            <w:proofErr w:type="spellStart"/>
+                            <w:r>
+                              <w:rPr>
+                                <w:rFonts w:ascii="Courier New" w:hAnsi="Courier New" w:cs="Courier New"/>
+                                <w:color w:val="000000"/>
+                              </w:rPr>
+                              <w:t>imfill</w:t>
+                            </w:r>
+                            <w:proofErr w:type="spellEnd"/>
+                            <w:r>
+                              <w:rPr>
+                                <w:rFonts w:ascii="Courier New" w:hAnsi="Courier New" w:cs="Courier New"/>
+                                <w:color w:val="000000"/>
+                              </w:rPr>
+                              <w:t>(log_</w:t>
+                            </w:r>
+                            <w:proofErr w:type="spellStart"/>
+                            <w:r>
+                              <w:rPr>
+                                <w:rFonts w:ascii="Courier New" w:hAnsi="Courier New" w:cs="Courier New"/>
+                                <w:color w:val="000000"/>
+                              </w:rPr>
+                              <w:t>im</w:t>
+                            </w:r>
+                            <w:proofErr w:type="spellEnd"/>
+                            <w:r>
+                              <w:rPr>
+                                <w:rFonts w:ascii="Courier New" w:hAnsi="Courier New" w:cs="Courier New"/>
+                                <w:color w:val="000000"/>
+                              </w:rPr>
+                              <w:t>,</w:t>
                             </w:r>
                             <w:r>
                               <w:rPr>
@@ -907,12 +1089,53 @@
                                 <w:rFonts w:ascii="Courier New" w:hAnsi="Courier New" w:cs="Courier New"/>
                               </w:rPr>
                             </w:pPr>
+                            <w:proofErr w:type="spellStart"/>
                             <w:r>
                               <w:rPr>
                                 <w:rFonts w:ascii="Courier New" w:hAnsi="Courier New" w:cs="Courier New"/>
                                 <w:color w:val="000000"/>
                               </w:rPr>
-                              <w:t>label_im = bwlabel(fill_im);</w:t>
+                              <w:t>label_im</w:t>
+                            </w:r>
+                            <w:proofErr w:type="spellEnd"/>
+                            <w:r>
+                              <w:rPr>
+                                <w:rFonts w:ascii="Courier New" w:hAnsi="Courier New" w:cs="Courier New"/>
+                                <w:color w:val="000000"/>
+                              </w:rPr>
+                              <w:t xml:space="preserve"> = </w:t>
+                            </w:r>
+                            <w:proofErr w:type="spellStart"/>
+                            <w:r>
+                              <w:rPr>
+                                <w:rFonts w:ascii="Courier New" w:hAnsi="Courier New" w:cs="Courier New"/>
+                                <w:color w:val="000000"/>
+                              </w:rPr>
+                              <w:t>bwlabel</w:t>
+                            </w:r>
+                            <w:proofErr w:type="spellEnd"/>
+                            <w:r>
+                              <w:rPr>
+                                <w:rFonts w:ascii="Courier New" w:hAnsi="Courier New" w:cs="Courier New"/>
+                                <w:color w:val="000000"/>
+                              </w:rPr>
+                              <w:t>(</w:t>
+                            </w:r>
+                            <w:proofErr w:type="spellStart"/>
+                            <w:r>
+                              <w:rPr>
+                                <w:rFonts w:ascii="Courier New" w:hAnsi="Courier New" w:cs="Courier New"/>
+                                <w:color w:val="000000"/>
+                              </w:rPr>
+                              <w:t>fill_im</w:t>
+                            </w:r>
+                            <w:proofErr w:type="spellEnd"/>
+                            <w:r>
+                              <w:rPr>
+                                <w:rFonts w:ascii="Courier New" w:hAnsi="Courier New" w:cs="Courier New"/>
+                                <w:color w:val="000000"/>
+                              </w:rPr>
+                              <w:t>);</w:t>
                             </w:r>
                           </w:p>
                           <w:p>
@@ -961,12 +1184,37 @@
                                 <w:rFonts w:ascii="Courier New" w:hAnsi="Courier New" w:cs="Courier New"/>
                               </w:rPr>
                             </w:pPr>
+                            <w:proofErr w:type="spellStart"/>
                             <w:r>
                               <w:rPr>
                                 <w:rFonts w:ascii="Courier New" w:hAnsi="Courier New" w:cs="Courier New"/>
                                 <w:color w:val="000000"/>
                               </w:rPr>
-                              <w:t>imshow(label_im,[]);</w:t>
+                              <w:t>imshow</w:t>
+                            </w:r>
+                            <w:proofErr w:type="spellEnd"/>
+                            <w:r>
+                              <w:rPr>
+                                <w:rFonts w:ascii="Courier New" w:hAnsi="Courier New" w:cs="Courier New"/>
+                                <w:color w:val="000000"/>
+                              </w:rPr>
+                              <w:t>(</w:t>
+                            </w:r>
+                            <w:proofErr w:type="spellStart"/>
+                            <w:r>
+                              <w:rPr>
+                                <w:rFonts w:ascii="Courier New" w:hAnsi="Courier New" w:cs="Courier New"/>
+                                <w:color w:val="000000"/>
+                              </w:rPr>
+                              <w:t>label_im</w:t>
+                            </w:r>
+                            <w:proofErr w:type="spellEnd"/>
+                            <w:r>
+                              <w:rPr>
+                                <w:rFonts w:ascii="Courier New" w:hAnsi="Courier New" w:cs="Courier New"/>
+                                <w:color w:val="000000"/>
+                              </w:rPr>
+                              <w:t>,[]);</w:t>
                             </w:r>
                           </w:p>
                           <w:p/>
@@ -1072,19 +1320,60 @@
                           <w:rFonts w:ascii="Courier New" w:hAnsi="Courier New" w:cs="Courier New"/>
                         </w:rPr>
                       </w:pPr>
+                      <w:proofErr w:type="spellStart"/>
                       <w:r>
                         <w:rPr>
                           <w:rFonts w:ascii="Courier New" w:hAnsi="Courier New" w:cs="Courier New"/>
                           <w:color w:val="000000"/>
                         </w:rPr>
-                        <w:t>nuc_im = imread(</w:t>
+                        <w:t>nuc_im</w:t>
+                      </w:r>
+                      <w:proofErr w:type="spellEnd"/>
+                      <w:r>
+                        <w:rPr>
+                          <w:rFonts w:ascii="Courier New" w:hAnsi="Courier New" w:cs="Courier New"/>
+                          <w:color w:val="000000"/>
+                        </w:rPr>
+                        <w:t xml:space="preserve"> = </w:t>
+                      </w:r>
+                      <w:proofErr w:type="spellStart"/>
+                      <w:r>
+                        <w:rPr>
+                          <w:rFonts w:ascii="Courier New" w:hAnsi="Courier New" w:cs="Courier New"/>
+                          <w:color w:val="000000"/>
+                        </w:rPr>
+                        <w:t>imread</w:t>
+                      </w:r>
+                      <w:proofErr w:type="spellEnd"/>
+                      <w:r>
+                        <w:rPr>
+                          <w:rFonts w:ascii="Courier New" w:hAnsi="Courier New" w:cs="Courier New"/>
+                          <w:color w:val="000000"/>
+                        </w:rPr>
+                        <w:t>(</w:t>
                       </w:r>
                       <w:r>
                         <w:rPr>
                           <w:rFonts w:ascii="Courier New" w:hAnsi="Courier New" w:cs="Courier New"/>
                           <w:color w:val="A020F0"/>
                         </w:rPr>
-                        <w:t>'NucleiImage_small.tif'</w:t>
+                        <w:t>'</w:t>
+                      </w:r>
+                      <w:proofErr w:type="spellStart"/>
+                      <w:r>
+                        <w:rPr>
+                          <w:rFonts w:ascii="Courier New" w:hAnsi="Courier New" w:cs="Courier New"/>
+                          <w:color w:val="A020F0"/>
+                        </w:rPr>
+                        <w:t>NucleiImage_small.tif</w:t>
+                      </w:r>
+                      <w:proofErr w:type="spellEnd"/>
+                      <w:r>
+                        <w:rPr>
+                          <w:rFonts w:ascii="Courier New" w:hAnsi="Courier New" w:cs="Courier New"/>
+                          <w:color w:val="A020F0"/>
+                        </w:rPr>
+                        <w:t>'</w:t>
                       </w:r>
                       <w:r>
                         <w:rPr>
@@ -1140,12 +1429,37 @@
                           <w:rFonts w:ascii="Courier New" w:hAnsi="Courier New" w:cs="Courier New"/>
                         </w:rPr>
                       </w:pPr>
+                      <w:proofErr w:type="spellStart"/>
                       <w:r>
                         <w:rPr>
                           <w:rFonts w:ascii="Courier New" w:hAnsi="Courier New" w:cs="Courier New"/>
                           <w:color w:val="000000"/>
                         </w:rPr>
-                        <w:t>filt_im = medfilt2(nuc_im, [5, 5]);</w:t>
+                        <w:t>filt_im</w:t>
+                      </w:r>
+                      <w:proofErr w:type="spellEnd"/>
+                      <w:r>
+                        <w:rPr>
+                          <w:rFonts w:ascii="Courier New" w:hAnsi="Courier New" w:cs="Courier New"/>
+                          <w:color w:val="000000"/>
+                        </w:rPr>
+                        <w:t xml:space="preserve"> = medfilt2(</w:t>
+                      </w:r>
+                      <w:proofErr w:type="spellStart"/>
+                      <w:r>
+                        <w:rPr>
+                          <w:rFonts w:ascii="Courier New" w:hAnsi="Courier New" w:cs="Courier New"/>
+                          <w:color w:val="000000"/>
+                        </w:rPr>
+                        <w:t>nuc_im</w:t>
+                      </w:r>
+                      <w:proofErr w:type="spellEnd"/>
+                      <w:r>
+                        <w:rPr>
+                          <w:rFonts w:ascii="Courier New" w:hAnsi="Courier New" w:cs="Courier New"/>
+                          <w:color w:val="000000"/>
+                        </w:rPr>
+                        <w:t>, [5, 5]);</w:t>
                       </w:r>
                     </w:p>
                     <w:p>
@@ -1199,7 +1513,39 @@
                           <w:rFonts w:ascii="Courier New" w:hAnsi="Courier New" w:cs="Courier New"/>
                           <w:color w:val="000000"/>
                         </w:rPr>
-                        <w:t>thresh = graythresh(filt_im)*255;</w:t>
+                        <w:t xml:space="preserve">thresh = </w:t>
+                      </w:r>
+                      <w:proofErr w:type="spellStart"/>
+                      <w:r>
+                        <w:rPr>
+                          <w:rFonts w:ascii="Courier New" w:hAnsi="Courier New" w:cs="Courier New"/>
+                          <w:color w:val="000000"/>
+                        </w:rPr>
+                        <w:t>graythresh</w:t>
+                      </w:r>
+                      <w:proofErr w:type="spellEnd"/>
+                      <w:r>
+                        <w:rPr>
+                          <w:rFonts w:ascii="Courier New" w:hAnsi="Courier New" w:cs="Courier New"/>
+                          <w:color w:val="000000"/>
+                        </w:rPr>
+                        <w:t>(</w:t>
+                      </w:r>
+                      <w:proofErr w:type="spellStart"/>
+                      <w:r>
+                        <w:rPr>
+                          <w:rFonts w:ascii="Courier New" w:hAnsi="Courier New" w:cs="Courier New"/>
+                          <w:color w:val="000000"/>
+                        </w:rPr>
+                        <w:t>filt_im</w:t>
+                      </w:r>
+                      <w:proofErr w:type="spellEnd"/>
+                      <w:r>
+                        <w:rPr>
+                          <w:rFonts w:ascii="Courier New" w:hAnsi="Courier New" w:cs="Courier New"/>
+                          <w:color w:val="000000"/>
+                        </w:rPr>
+                        <w:t>)*255;</w:t>
                       </w:r>
                     </w:p>
                     <w:p>
@@ -1212,12 +1558,37 @@
                           <w:rFonts w:ascii="Courier New" w:hAnsi="Courier New" w:cs="Courier New"/>
                         </w:rPr>
                       </w:pPr>
+                      <w:proofErr w:type="spellStart"/>
                       <w:r>
                         <w:rPr>
                           <w:rFonts w:ascii="Courier New" w:hAnsi="Courier New" w:cs="Courier New"/>
                           <w:color w:val="000000"/>
                         </w:rPr>
-                        <w:t>log_im = filt_im &gt; thresh;</w:t>
+                        <w:t>log_im</w:t>
+                      </w:r>
+                      <w:proofErr w:type="spellEnd"/>
+                      <w:r>
+                        <w:rPr>
+                          <w:rFonts w:ascii="Courier New" w:hAnsi="Courier New" w:cs="Courier New"/>
+                          <w:color w:val="000000"/>
+                        </w:rPr>
+                        <w:t xml:space="preserve"> = </w:t>
+                      </w:r>
+                      <w:proofErr w:type="spellStart"/>
+                      <w:r>
+                        <w:rPr>
+                          <w:rFonts w:ascii="Courier New" w:hAnsi="Courier New" w:cs="Courier New"/>
+                          <w:color w:val="000000"/>
+                        </w:rPr>
+                        <w:t>filt_im</w:t>
+                      </w:r>
+                      <w:proofErr w:type="spellEnd"/>
+                      <w:r>
+                        <w:rPr>
+                          <w:rFonts w:ascii="Courier New" w:hAnsi="Courier New" w:cs="Courier New"/>
+                          <w:color w:val="000000"/>
+                        </w:rPr>
+                        <w:t xml:space="preserve"> &gt; thresh;</w:t>
                       </w:r>
                     </w:p>
                     <w:p>
@@ -1266,12 +1637,53 @@
                           <w:rFonts w:ascii="Courier New" w:hAnsi="Courier New" w:cs="Courier New"/>
                         </w:rPr>
                       </w:pPr>
+                      <w:proofErr w:type="spellStart"/>
                       <w:r>
                         <w:rPr>
                           <w:rFonts w:ascii="Courier New" w:hAnsi="Courier New" w:cs="Courier New"/>
                           <w:color w:val="000000"/>
                         </w:rPr>
-                        <w:t>fill_im = imfill(log_im,</w:t>
+                        <w:t>fill_im</w:t>
+                      </w:r>
+                      <w:proofErr w:type="spellEnd"/>
+                      <w:r>
+                        <w:rPr>
+                          <w:rFonts w:ascii="Courier New" w:hAnsi="Courier New" w:cs="Courier New"/>
+                          <w:color w:val="000000"/>
+                        </w:rPr>
+                        <w:t xml:space="preserve"> = </w:t>
+                      </w:r>
+                      <w:proofErr w:type="spellStart"/>
+                      <w:r>
+                        <w:rPr>
+                          <w:rFonts w:ascii="Courier New" w:hAnsi="Courier New" w:cs="Courier New"/>
+                          <w:color w:val="000000"/>
+                        </w:rPr>
+                        <w:t>imfill</w:t>
+                      </w:r>
+                      <w:proofErr w:type="spellEnd"/>
+                      <w:r>
+                        <w:rPr>
+                          <w:rFonts w:ascii="Courier New" w:hAnsi="Courier New" w:cs="Courier New"/>
+                          <w:color w:val="000000"/>
+                        </w:rPr>
+                        <w:t>(log_</w:t>
+                      </w:r>
+                      <w:proofErr w:type="spellStart"/>
+                      <w:r>
+                        <w:rPr>
+                          <w:rFonts w:ascii="Courier New" w:hAnsi="Courier New" w:cs="Courier New"/>
+                          <w:color w:val="000000"/>
+                        </w:rPr>
+                        <w:t>im</w:t>
+                      </w:r>
+                      <w:proofErr w:type="spellEnd"/>
+                      <w:r>
+                        <w:rPr>
+                          <w:rFonts w:ascii="Courier New" w:hAnsi="Courier New" w:cs="Courier New"/>
+                          <w:color w:val="000000"/>
+                        </w:rPr>
+                        <w:t>,</w:t>
                       </w:r>
                       <w:r>
                         <w:rPr>
@@ -1334,12 +1746,53 @@
                           <w:rFonts w:ascii="Courier New" w:hAnsi="Courier New" w:cs="Courier New"/>
                         </w:rPr>
                       </w:pPr>
+                      <w:proofErr w:type="spellStart"/>
                       <w:r>
                         <w:rPr>
                           <w:rFonts w:ascii="Courier New" w:hAnsi="Courier New" w:cs="Courier New"/>
                           <w:color w:val="000000"/>
                         </w:rPr>
-                        <w:t>label_im = bwlabel(fill_im);</w:t>
+                        <w:t>label_im</w:t>
+                      </w:r>
+                      <w:proofErr w:type="spellEnd"/>
+                      <w:r>
+                        <w:rPr>
+                          <w:rFonts w:ascii="Courier New" w:hAnsi="Courier New" w:cs="Courier New"/>
+                          <w:color w:val="000000"/>
+                        </w:rPr>
+                        <w:t xml:space="preserve"> = </w:t>
+                      </w:r>
+                      <w:proofErr w:type="spellStart"/>
+                      <w:r>
+                        <w:rPr>
+                          <w:rFonts w:ascii="Courier New" w:hAnsi="Courier New" w:cs="Courier New"/>
+                          <w:color w:val="000000"/>
+                        </w:rPr>
+                        <w:t>bwlabel</w:t>
+                      </w:r>
+                      <w:proofErr w:type="spellEnd"/>
+                      <w:r>
+                        <w:rPr>
+                          <w:rFonts w:ascii="Courier New" w:hAnsi="Courier New" w:cs="Courier New"/>
+                          <w:color w:val="000000"/>
+                        </w:rPr>
+                        <w:t>(</w:t>
+                      </w:r>
+                      <w:proofErr w:type="spellStart"/>
+                      <w:r>
+                        <w:rPr>
+                          <w:rFonts w:ascii="Courier New" w:hAnsi="Courier New" w:cs="Courier New"/>
+                          <w:color w:val="000000"/>
+                        </w:rPr>
+                        <w:t>fill_im</w:t>
+                      </w:r>
+                      <w:proofErr w:type="spellEnd"/>
+                      <w:r>
+                        <w:rPr>
+                          <w:rFonts w:ascii="Courier New" w:hAnsi="Courier New" w:cs="Courier New"/>
+                          <w:color w:val="000000"/>
+                        </w:rPr>
+                        <w:t>);</w:t>
                       </w:r>
                     </w:p>
                     <w:p>
@@ -1388,12 +1841,37 @@
                           <w:rFonts w:ascii="Courier New" w:hAnsi="Courier New" w:cs="Courier New"/>
                         </w:rPr>
                       </w:pPr>
+                      <w:proofErr w:type="spellStart"/>
                       <w:r>
                         <w:rPr>
                           <w:rFonts w:ascii="Courier New" w:hAnsi="Courier New" w:cs="Courier New"/>
                           <w:color w:val="000000"/>
                         </w:rPr>
-                        <w:t>imshow(label_im,[]);</w:t>
+                        <w:t>imshow</w:t>
+                      </w:r>
+                      <w:proofErr w:type="spellEnd"/>
+                      <w:r>
+                        <w:rPr>
+                          <w:rFonts w:ascii="Courier New" w:hAnsi="Courier New" w:cs="Courier New"/>
+                          <w:color w:val="000000"/>
+                        </w:rPr>
+                        <w:t>(</w:t>
+                      </w:r>
+                      <w:proofErr w:type="spellStart"/>
+                      <w:r>
+                        <w:rPr>
+                          <w:rFonts w:ascii="Courier New" w:hAnsi="Courier New" w:cs="Courier New"/>
+                          <w:color w:val="000000"/>
+                        </w:rPr>
+                        <w:t>label_im</w:t>
+                      </w:r>
+                      <w:proofErr w:type="spellEnd"/>
+                      <w:r>
+                        <w:rPr>
+                          <w:rFonts w:ascii="Courier New" w:hAnsi="Courier New" w:cs="Courier New"/>
+                          <w:color w:val="000000"/>
+                        </w:rPr>
+                        <w:t>,[]);</w:t>
                       </w:r>
                     </w:p>
                     <w:p/>
@@ -1509,7 +1987,23 @@
           <w:sz w:val="24"/>
           <w:szCs w:val="24"/>
         </w:rPr>
-        <w:t xml:space="preserve"> a specific nucleus.  In subsequent exercises, this array will be the coordinate store for the Nucleus class objects.</w:t>
+        <w:t xml:space="preserve"> a specific nucleus</w:t>
+      </w:r>
+      <w:r>
+        <w:rPr>
+          <w:bCs/>
+          <w:sz w:val="24"/>
+          <w:szCs w:val="24"/>
+        </w:rPr>
+        <w:t xml:space="preserve"> (for the purpose of this exercise, we’ll use nucleus 4)</w:t>
+      </w:r>
+      <w:r>
+        <w:rPr>
+          <w:bCs/>
+          <w:sz w:val="24"/>
+          <w:szCs w:val="24"/>
+        </w:rPr>
+        <w:t>.  In subsequent exercises, this array will be the coordinate store for the Nucleus class objects.</w:t>
       </w:r>
       <w:r>
         <w:rPr>
@@ -1616,7 +2110,23 @@
           <w:sz w:val="24"/>
           <w:szCs w:val="24"/>
         </w:rPr>
-        <w:t xml:space="preserve"> function, which returns the row and column coordinates corresponding to a logical check on an array.  </w:t>
+        <w:t xml:space="preserve"> function, which returns the row and column coordinates corresponding to </w:t>
+      </w:r>
+      <w:r>
+        <w:rPr>
+          <w:bCs/>
+          <w:sz w:val="24"/>
+          <w:szCs w:val="24"/>
+        </w:rPr>
+        <w:t>the true values in a</w:t>
+      </w:r>
+      <w:r>
+        <w:rPr>
+          <w:bCs/>
+          <w:sz w:val="24"/>
+          <w:szCs w:val="24"/>
+        </w:rPr>
+        <w:t xml:space="preserve"> logical array.</w:t>
       </w:r>
     </w:p>
     <w:p>
@@ -1645,87 +2155,7 @@
           <w:sz w:val="24"/>
           <w:szCs w:val="24"/>
         </w:rPr>
-        <w:t xml:space="preserve">If you get stuck implementing </w:t>
-      </w:r>
-      <w:r>
-        <w:rPr>
-          <w:bCs/>
-          <w:sz w:val="24"/>
-          <w:szCs w:val="24"/>
-        </w:rPr>
-        <w:t xml:space="preserve">the </w:t>
-      </w:r>
-      <w:r>
-        <w:rPr>
-          <w:bCs/>
-          <w:i/>
-          <w:iCs/>
-          <w:color w:val="5B9BD5" w:themeColor="accent1"/>
-          <w:sz w:val="24"/>
-          <w:szCs w:val="24"/>
-        </w:rPr>
-        <w:t>find</w:t>
-      </w:r>
-      <w:r>
-        <w:rPr>
-          <w:bCs/>
-          <w:sz w:val="24"/>
-          <w:szCs w:val="24"/>
-        </w:rPr>
-        <w:t xml:space="preserve"> function, an example is hidden between the following quotation marks</w:t>
-      </w:r>
-      <w:r>
-        <w:rPr>
-          <w:bCs/>
-          <w:sz w:val="24"/>
-          <w:szCs w:val="24"/>
-        </w:rPr>
-        <w:t xml:space="preserve">.  When pasted into MATLAB the code should appear.  </w:t>
-      </w:r>
-    </w:p>
-    <w:p>
-      <w:pPr>
-        <w:spacing w:after="0" w:line="360" w:lineRule="auto"/>
-        <w:ind w:left="720"/>
-        <w:jc w:val="both"/>
-        <w:rPr>
-          <w:bCs/>
-          <w:sz w:val="24"/>
-          <w:szCs w:val="24"/>
-        </w:rPr>
-      </w:pPr>
-      <w:r>
-        <w:rPr>
-          <w:bCs/>
-          <w:sz w:val="24"/>
-          <w:szCs w:val="24"/>
-        </w:rPr>
-        <w:t>Code:</w:t>
-      </w:r>
-      <w:r>
-        <w:rPr>
-          <w:bCs/>
-          <w:sz w:val="24"/>
-          <w:szCs w:val="24"/>
-        </w:rPr>
-        <w:t xml:space="preserve"> “</w:t>
-      </w:r>
-      <w:r>
-        <w:rPr>
-          <w:bCs/>
-          <w:color w:val="FFFFFF" w:themeColor="background1"/>
-          <w:sz w:val="24"/>
-          <w:szCs w:val="24"/>
-        </w:rPr>
-        <w:t>[rows, cols] = find(label_im == 2)</w:t>
-      </w:r>
-      <w:r>
-        <w:rPr>
-          <w:bCs/>
-          <w:sz w:val="24"/>
-          <w:szCs w:val="24"/>
-        </w:rPr>
-        <w:t>”</w:t>
+        <w:t>Look at the solution to Exercise 9 from Session 2 for an example of how to generate a logical array corresponding to a single nucleus.</w:t>
       </w:r>
     </w:p>
     <w:p>
@@ -1749,26 +2179,15 @@
           <w:sz w:val="24"/>
           <w:szCs w:val="24"/>
         </w:rPr>
-        <w:t xml:space="preserve">For the nucleus number 4 (i.e. pixel values all equal to 4) use the </w:t>
-      </w:r>
-      <w:r>
-        <w:rPr>
-          <w:bCs/>
-          <w:i/>
-          <w:iCs/>
-          <w:color w:val="5B9BD5" w:themeColor="accent1"/>
-          <w:sz w:val="24"/>
-          <w:szCs w:val="24"/>
-        </w:rPr>
-        <w:t>find</w:t>
-      </w:r>
-      <w:r>
-        <w:rPr>
-          <w:bCs/>
-          <w:sz w:val="24"/>
-          <w:szCs w:val="24"/>
-        </w:rPr>
-        <w:t xml:space="preserve"> function to get the row and column indices of all pixels.  The output from this function should be two Nx1 arrays, where N is the number of pixels in that nucleus.</w:t>
+        <w:t>Generate a logical array of equal size to the labelled image, where pixels corresponding to the nucleus 4 (i.e. pixel values all equal to 4)</w:t>
+      </w:r>
+      <w:r>
+        <w:rPr>
+          <w:bCs/>
+          <w:sz w:val="24"/>
+          <w:szCs w:val="24"/>
+        </w:rPr>
+        <w:t xml:space="preserve"> are true and all others are false.</w:t>
       </w:r>
     </w:p>
     <w:p>
@@ -1792,23 +2211,52 @@
           <w:sz w:val="24"/>
           <w:szCs w:val="24"/>
         </w:rPr>
-        <w:t>Use array concatenation (covered in Session 2) to combine these</w:t>
-      </w:r>
-      <w:r>
-        <w:rPr>
-          <w:bCs/>
-          <w:sz w:val="24"/>
-          <w:szCs w:val="24"/>
-        </w:rPr>
-        <w:t xml:space="preserve"> </w:t>
-      </w:r>
-      <w:r>
-        <w:rPr>
-          <w:bCs/>
-          <w:sz w:val="24"/>
-          <w:szCs w:val="24"/>
-        </w:rPr>
-        <w:t>1D arrays to the final Nx2 array.</w:t>
+        <w:t>U</w:t>
+      </w:r>
+      <w:r>
+        <w:rPr>
+          <w:bCs/>
+          <w:sz w:val="24"/>
+          <w:szCs w:val="24"/>
+        </w:rPr>
+        <w:t xml:space="preserve">se the </w:t>
+      </w:r>
+      <w:r>
+        <w:rPr>
+          <w:bCs/>
+          <w:i/>
+          <w:iCs/>
+          <w:color w:val="5B9BD5" w:themeColor="accent1"/>
+          <w:sz w:val="24"/>
+          <w:szCs w:val="24"/>
+        </w:rPr>
+        <w:t>find</w:t>
+      </w:r>
+      <w:r>
+        <w:rPr>
+          <w:bCs/>
+          <w:sz w:val="24"/>
+          <w:szCs w:val="24"/>
+        </w:rPr>
+        <w:t xml:space="preserve"> function to get the row and column indices of all </w:t>
+      </w:r>
+      <w:r>
+        <w:rPr>
+          <w:bCs/>
+          <w:sz w:val="24"/>
+          <w:szCs w:val="24"/>
+        </w:rPr>
+        <w:t xml:space="preserve">true </w:t>
+      </w:r>
+      <w:bookmarkStart w:id="0" w:name="_GoBack"/>
+      <w:bookmarkEnd w:id="0"/>
+      <w:r>
+        <w:rPr>
+          <w:bCs/>
+          <w:sz w:val="24"/>
+          <w:szCs w:val="24"/>
+        </w:rPr>
+        <w:t>pixels.  The output from this function should be two Nx1 arrays, where N is the number of pixels in that nucleus.</w:t>
       </w:r>
     </w:p>
     <w:p>
@@ -1832,6 +2280,46 @@
           <w:sz w:val="24"/>
           <w:szCs w:val="24"/>
         </w:rPr>
+        <w:t>Use array concatenation (covered in Session 2) to combine these</w:t>
+      </w:r>
+      <w:r>
+        <w:rPr>
+          <w:bCs/>
+          <w:sz w:val="24"/>
+          <w:szCs w:val="24"/>
+        </w:rPr>
+        <w:t xml:space="preserve"> </w:t>
+      </w:r>
+      <w:r>
+        <w:rPr>
+          <w:bCs/>
+          <w:sz w:val="24"/>
+          <w:szCs w:val="24"/>
+        </w:rPr>
+        <w:t>1D arrays to the final Nx2 array.</w:t>
+      </w:r>
+    </w:p>
+    <w:p>
+      <w:pPr>
+        <w:pStyle w:val="ListParagraph"/>
+        <w:numPr>
+          <w:ilvl w:val="0"/>
+          <w:numId w:val="30"/>
+        </w:numPr>
+        <w:spacing w:after="0" w:line="360" w:lineRule="auto"/>
+        <w:jc w:val="both"/>
+        <w:rPr>
+          <w:bCs/>
+          <w:sz w:val="24"/>
+          <w:szCs w:val="24"/>
+        </w:rPr>
+      </w:pPr>
+      <w:r>
+        <w:rPr>
+          <w:bCs/>
+          <w:sz w:val="24"/>
+          <w:szCs w:val="24"/>
+        </w:rPr>
         <w:t>Check the size of the array.  It should be 645x2.</w:t>
       </w:r>
     </w:p>
@@ -1927,7 +2415,25 @@
           <w:sz w:val="24"/>
           <w:szCs w:val="24"/>
         </w:rPr>
-        <w:t>Create a new script file and save it to a location accessible to MATLAB with the name “nucleus.m”.  This will be our class file.</w:t>
+        <w:t>Create a new script file and save it to a location accessible to MATLAB with the name “</w:t>
+      </w:r>
+      <w:proofErr w:type="spellStart"/>
+      <w:r>
+        <w:rPr>
+          <w:bCs/>
+          <w:sz w:val="24"/>
+          <w:szCs w:val="24"/>
+        </w:rPr>
+        <w:t>nucleus.m</w:t>
+      </w:r>
+      <w:proofErr w:type="spellEnd"/>
+      <w:r>
+        <w:rPr>
+          <w:bCs/>
+          <w:sz w:val="24"/>
+          <w:szCs w:val="24"/>
+        </w:rPr>
+        <w:t>”.  This will be our class file.</w:t>
       </w:r>
     </w:p>
     <w:p>
@@ -1991,7 +2497,25 @@
           <w:sz w:val="24"/>
           <w:szCs w:val="24"/>
         </w:rPr>
-        <w:t xml:space="preserve">  The constructor method needs to return “obj” (see the example in the Session 3 slides).</w:t>
+        <w:t xml:space="preserve">  The constructor method needs to return “</w:t>
+      </w:r>
+      <w:proofErr w:type="spellStart"/>
+      <w:r>
+        <w:rPr>
+          <w:bCs/>
+          <w:sz w:val="24"/>
+          <w:szCs w:val="24"/>
+        </w:rPr>
+        <w:t>obj</w:t>
+      </w:r>
+      <w:proofErr w:type="spellEnd"/>
+      <w:r>
+        <w:rPr>
+          <w:bCs/>
+          <w:sz w:val="24"/>
+          <w:szCs w:val="24"/>
+        </w:rPr>
+        <w:t>” (see the example in the Session 3 slides).</w:t>
       </w:r>
     </w:p>
     <w:p>
@@ -2057,6 +2581,7 @@
           <w:noProof/>
           <w:color w:val="000000"/>
         </w:rPr>
+        <w:lastRenderedPageBreak/>
         <mc:AlternateContent>
           <mc:Choice Requires="wps">
             <w:drawing>
@@ -2252,15 +2777,12 @@
           <w:szCs w:val="24"/>
         </w:rPr>
       </w:pPr>
-      <w:bookmarkStart w:id="0" w:name="_GoBack"/>
-      <w:bookmarkEnd w:id="0"/>
       <w:r>
         <w:rPr>
           <w:b/>
           <w:sz w:val="24"/>
           <w:szCs w:val="24"/>
         </w:rPr>
-        <w:lastRenderedPageBreak/>
         <w:t>Adding methods to class definitions</w:t>
       </w:r>
       <w:r>
@@ -2337,7 +2859,43 @@
           <w:sz w:val="24"/>
           <w:szCs w:val="24"/>
         </w:rPr>
-        <w:t>In the class definition file, add a new method called “calculateArea”.  This only needs to take “obj” as an argument (as do all non-constructor methods).  It should return a single value which is the count of pixels in the object.</w:t>
+        <w:t>In the class definition file, add a new method called “</w:t>
+      </w:r>
+      <w:proofErr w:type="spellStart"/>
+      <w:r>
+        <w:rPr>
+          <w:bCs/>
+          <w:sz w:val="24"/>
+          <w:szCs w:val="24"/>
+        </w:rPr>
+        <w:t>calculateArea</w:t>
+      </w:r>
+      <w:proofErr w:type="spellEnd"/>
+      <w:r>
+        <w:rPr>
+          <w:bCs/>
+          <w:sz w:val="24"/>
+          <w:szCs w:val="24"/>
+        </w:rPr>
+        <w:t>”.  This only needs to take “</w:t>
+      </w:r>
+      <w:proofErr w:type="spellStart"/>
+      <w:r>
+        <w:rPr>
+          <w:bCs/>
+          <w:sz w:val="24"/>
+          <w:szCs w:val="24"/>
+        </w:rPr>
+        <w:t>obj</w:t>
+      </w:r>
+      <w:proofErr w:type="spellEnd"/>
+      <w:r>
+        <w:rPr>
+          <w:bCs/>
+          <w:sz w:val="24"/>
+          <w:szCs w:val="24"/>
+        </w:rPr>
+        <w:t>” as an argument (as do all non-constructor methods).  It should return a single value which is the count of pixels in the object.</w:t>
       </w:r>
     </w:p>
     <w:p>
@@ -2448,7 +3006,43 @@
           <w:sz w:val="24"/>
           <w:szCs w:val="24"/>
         </w:rPr>
-        <w:t>This should be returned from the method as a 2x1 numeric array (i.e. [mean_row, mean_col]</w:t>
+        <w:t>This should be returned from the method as a 2x1 numeric array (i.e. [</w:t>
+      </w:r>
+      <w:proofErr w:type="spellStart"/>
+      <w:r>
+        <w:rPr>
+          <w:bCs/>
+          <w:sz w:val="24"/>
+          <w:szCs w:val="24"/>
+        </w:rPr>
+        <w:t>mean_row</w:t>
+      </w:r>
+      <w:proofErr w:type="spellEnd"/>
+      <w:r>
+        <w:rPr>
+          <w:bCs/>
+          <w:sz w:val="24"/>
+          <w:szCs w:val="24"/>
+        </w:rPr>
+        <w:t xml:space="preserve">, </w:t>
+      </w:r>
+      <w:proofErr w:type="spellStart"/>
+      <w:r>
+        <w:rPr>
+          <w:bCs/>
+          <w:sz w:val="24"/>
+          <w:szCs w:val="24"/>
+        </w:rPr>
+        <w:t>mean_col</w:t>
+      </w:r>
+      <w:proofErr w:type="spellEnd"/>
+      <w:r>
+        <w:rPr>
+          <w:bCs/>
+          <w:sz w:val="24"/>
+          <w:szCs w:val="24"/>
+        </w:rPr>
+        <w:t>]</w:t>
       </w:r>
       <w:r>
         <w:rPr>
@@ -2543,7 +3137,79 @@
           <w:sz w:val="24"/>
           <w:szCs w:val="24"/>
         </w:rPr>
-        <w:t>In the class definition file, add a new method called “calculateCentroid”.  As before, this only needs “obj” as an argument.  It should return a vector in the form [mean_row, mean_col].</w:t>
+        <w:t>In the class definition file, add a new method called “</w:t>
+      </w:r>
+      <w:proofErr w:type="spellStart"/>
+      <w:r>
+        <w:rPr>
+          <w:bCs/>
+          <w:sz w:val="24"/>
+          <w:szCs w:val="24"/>
+        </w:rPr>
+        <w:t>calculateCentroid</w:t>
+      </w:r>
+      <w:proofErr w:type="spellEnd"/>
+      <w:r>
+        <w:rPr>
+          <w:bCs/>
+          <w:sz w:val="24"/>
+          <w:szCs w:val="24"/>
+        </w:rPr>
+        <w:t>”.  As before, this only needs “</w:t>
+      </w:r>
+      <w:proofErr w:type="spellStart"/>
+      <w:r>
+        <w:rPr>
+          <w:bCs/>
+          <w:sz w:val="24"/>
+          <w:szCs w:val="24"/>
+        </w:rPr>
+        <w:t>obj</w:t>
+      </w:r>
+      <w:proofErr w:type="spellEnd"/>
+      <w:r>
+        <w:rPr>
+          <w:bCs/>
+          <w:sz w:val="24"/>
+          <w:szCs w:val="24"/>
+        </w:rPr>
+        <w:t>” as an argument.  It should return a vector in the form [</w:t>
+      </w:r>
+      <w:proofErr w:type="spellStart"/>
+      <w:r>
+        <w:rPr>
+          <w:bCs/>
+          <w:sz w:val="24"/>
+          <w:szCs w:val="24"/>
+        </w:rPr>
+        <w:t>mean_row</w:t>
+      </w:r>
+      <w:proofErr w:type="spellEnd"/>
+      <w:r>
+        <w:rPr>
+          <w:bCs/>
+          <w:sz w:val="24"/>
+          <w:szCs w:val="24"/>
+        </w:rPr>
+        <w:t xml:space="preserve">, </w:t>
+      </w:r>
+      <w:proofErr w:type="spellStart"/>
+      <w:r>
+        <w:rPr>
+          <w:bCs/>
+          <w:sz w:val="24"/>
+          <w:szCs w:val="24"/>
+        </w:rPr>
+        <w:t>mean_col</w:t>
+      </w:r>
+      <w:proofErr w:type="spellEnd"/>
+      <w:r>
+        <w:rPr>
+          <w:bCs/>
+          <w:sz w:val="24"/>
+          <w:szCs w:val="24"/>
+        </w:rPr>
+        <w:t>].</w:t>
       </w:r>
     </w:p>
     <w:p>
@@ -2646,6 +3312,7 @@
           <w:sz w:val="24"/>
           <w:szCs w:val="24"/>
         </w:rPr>
+        <w:lastRenderedPageBreak/>
         <w:t>Use the unique function to determine how many different nuclei there are in our image.  You can use the example solution to Exercise 9 from Session 2 as an example of this.</w:t>
       </w:r>
     </w:p>
@@ -2670,7 +3337,6 @@
           <w:sz w:val="24"/>
           <w:szCs w:val="24"/>
         </w:rPr>
-        <w:lastRenderedPageBreak/>
         <w:t>Initialise a cell array</w:t>
       </w:r>
       <w:r>
@@ -2814,7 +3480,43 @@
           <w:sz w:val="24"/>
           <w:szCs w:val="24"/>
         </w:rPr>
-        <w:t>will loop over it, running the two methods (getArea and getCentroid).</w:t>
+        <w:t>will loop over it, running the two methods (</w:t>
+      </w:r>
+      <w:proofErr w:type="spellStart"/>
+      <w:r>
+        <w:rPr>
+          <w:bCs/>
+          <w:sz w:val="24"/>
+          <w:szCs w:val="24"/>
+        </w:rPr>
+        <w:t>getArea</w:t>
+      </w:r>
+      <w:proofErr w:type="spellEnd"/>
+      <w:r>
+        <w:rPr>
+          <w:bCs/>
+          <w:sz w:val="24"/>
+          <w:szCs w:val="24"/>
+        </w:rPr>
+        <w:t xml:space="preserve"> and </w:t>
+      </w:r>
+      <w:proofErr w:type="spellStart"/>
+      <w:r>
+        <w:rPr>
+          <w:bCs/>
+          <w:sz w:val="24"/>
+          <w:szCs w:val="24"/>
+        </w:rPr>
+        <w:t>getCentroid</w:t>
+      </w:r>
+      <w:proofErr w:type="spellEnd"/>
+      <w:r>
+        <w:rPr>
+          <w:bCs/>
+          <w:sz w:val="24"/>
+          <w:szCs w:val="24"/>
+        </w:rPr>
+        <w:t>).</w:t>
       </w:r>
     </w:p>
     <w:p>
@@ -2862,7 +3564,43 @@
           <w:sz w:val="24"/>
           <w:szCs w:val="24"/>
         </w:rPr>
-        <w:t>For each nucleus, run the getArea() and getCentroid() methods.  Convert the output of each of these methods to text, so you can create a message that reads something like “Object (ID = 4), area = 645, centroid = (35.493, 96.786)”.</w:t>
+        <w:t xml:space="preserve">For each nucleus, run the </w:t>
+      </w:r>
+      <w:proofErr w:type="spellStart"/>
+      <w:r>
+        <w:rPr>
+          <w:bCs/>
+          <w:sz w:val="24"/>
+          <w:szCs w:val="24"/>
+        </w:rPr>
+        <w:t>getArea</w:t>
+      </w:r>
+      <w:proofErr w:type="spellEnd"/>
+      <w:r>
+        <w:rPr>
+          <w:bCs/>
+          <w:sz w:val="24"/>
+          <w:szCs w:val="24"/>
+        </w:rPr>
+        <w:t xml:space="preserve">() and </w:t>
+      </w:r>
+      <w:proofErr w:type="spellStart"/>
+      <w:r>
+        <w:rPr>
+          <w:bCs/>
+          <w:sz w:val="24"/>
+          <w:szCs w:val="24"/>
+        </w:rPr>
+        <w:t>getCentroid</w:t>
+      </w:r>
+      <w:proofErr w:type="spellEnd"/>
+      <w:r>
+        <w:rPr>
+          <w:bCs/>
+          <w:sz w:val="24"/>
+          <w:szCs w:val="24"/>
+        </w:rPr>
+        <w:t>() methods.  Convert the output of each of these methods to text, so you can create a message that reads something like “Object (ID = 4), area = 645, centroid = (35.493, 96.786)”.</w:t>
       </w:r>
     </w:p>
     <w:p>

</xml_diff>

<commit_message>
Completed Session 3 worksheet solutions
</commit_message>
<xml_diff>
--- a/Session 3 - Advanced data structures/MATLAB Session 3 exercises.docx
+++ b/Session 3 - Advanced data structures/MATLAB Session 3 exercises.docx
@@ -515,24 +515,11 @@
     </w:p>
     <w:p>
       <w:pPr>
-        <w:pStyle w:val="ListParagraph"/>
-        <w:spacing w:after="0" w:line="360" w:lineRule="auto"/>
-        <w:ind w:left="1440"/>
-        <w:jc w:val="both"/>
-        <w:rPr>
-          <w:bCs/>
-          <w:sz w:val="24"/>
-          <w:szCs w:val="24"/>
-        </w:rPr>
-      </w:pPr>
-    </w:p>
-    <w:p>
-      <w:pPr>
         <w:autoSpaceDE w:val="0"/>
         <w:autoSpaceDN w:val="0"/>
         <w:adjustRightInd w:val="0"/>
         <w:spacing w:after="0" w:line="240" w:lineRule="auto"/>
-        <w:ind w:left="2160"/>
+        <w:ind w:left="720" w:firstLine="720"/>
         <w:rPr>
           <w:rFonts w:ascii="Courier New" w:hAnsi="Courier New" w:cs="Courier New"/>
         </w:rPr>
@@ -546,9 +533,9 @@
         <mc:AlternateContent>
           <mc:Choice Requires="wps">
             <w:drawing>
-              <wp:inline distT="0" distB="0" distL="0" distR="0" wp14:anchorId="5CE70D16" wp14:editId="3B2307A7">
-                <wp:extent cx="3867150" cy="3528204"/>
-                <wp:effectExtent l="0" t="0" r="19050" b="15240"/>
+              <wp:inline distT="0" distB="0" distL="0" distR="0" wp14:anchorId="5CE70D16" wp14:editId="10F7356A">
+                <wp:extent cx="4860000" cy="3528204"/>
+                <wp:effectExtent l="0" t="0" r="17145" b="15240"/>
                 <wp:docPr id="217" name="Text Box 2"/>
                 <wp:cNvGraphicFramePr>
                   <a:graphicFrameLocks xmlns:a="http://schemas.openxmlformats.org/drawingml/2006/main"/>
@@ -562,7 +549,7 @@
                       <wps:spPr bwMode="auto">
                         <a:xfrm>
                           <a:off x="0" y="0"/>
-                          <a:ext cx="3867150" cy="3528204"/>
+                          <a:ext cx="4860000" cy="3528204"/>
                         </a:xfrm>
                         <a:prstGeom prst="rect">
                           <a:avLst/>
@@ -880,7 +867,15 @@
                                 <w:rFonts w:ascii="Courier New" w:hAnsi="Courier New" w:cs="Courier New"/>
                                 <w:color w:val="000000"/>
                               </w:rPr>
-                              <w:t>filt_im</w:t>
+                              <w:t>filt_</w:t>
+                            </w:r>
+                            <w:proofErr w:type="gramStart"/>
+                            <w:r>
+                              <w:rPr>
+                                <w:rFonts w:ascii="Courier New" w:hAnsi="Courier New" w:cs="Courier New"/>
+                                <w:color w:val="000000"/>
+                              </w:rPr>
+                              <w:t>im</w:t>
                             </w:r>
                             <w:proofErr w:type="spellEnd"/>
                             <w:r>
@@ -888,7 +883,15 @@
                                 <w:rFonts w:ascii="Courier New" w:hAnsi="Courier New" w:cs="Courier New"/>
                                 <w:color w:val="000000"/>
                               </w:rPr>
-                              <w:t>)*255;</w:t>
+                              <w:t>)*</w:t>
+                            </w:r>
+                            <w:proofErr w:type="gramEnd"/>
+                            <w:r>
+                              <w:rPr>
+                                <w:rFonts w:ascii="Courier New" w:hAnsi="Courier New" w:cs="Courier New"/>
+                                <w:color w:val="000000"/>
+                              </w:rPr>
+                              <w:t>255;</w:t>
                             </w:r>
                           </w:p>
                           <w:p>
@@ -1206,7 +1209,15 @@
                                 <w:rFonts w:ascii="Courier New" w:hAnsi="Courier New" w:cs="Courier New"/>
                                 <w:color w:val="000000"/>
                               </w:rPr>
-                              <w:t>label_im</w:t>
+                              <w:t>label_</w:t>
+                            </w:r>
+                            <w:proofErr w:type="gramStart"/>
+                            <w:r>
+                              <w:rPr>
+                                <w:rFonts w:ascii="Courier New" w:hAnsi="Courier New" w:cs="Courier New"/>
+                                <w:color w:val="000000"/>
+                              </w:rPr>
+                              <w:t>im</w:t>
                             </w:r>
                             <w:proofErr w:type="spellEnd"/>
                             <w:r>
@@ -1214,7 +1225,15 @@
                                 <w:rFonts w:ascii="Courier New" w:hAnsi="Courier New" w:cs="Courier New"/>
                                 <w:color w:val="000000"/>
                               </w:rPr>
-                              <w:t>,[]);</w:t>
+                              <w:t>,[</w:t>
+                            </w:r>
+                            <w:proofErr w:type="gramEnd"/>
+                            <w:r>
+                              <w:rPr>
+                                <w:rFonts w:ascii="Courier New" w:hAnsi="Courier New" w:cs="Courier New"/>
+                                <w:color w:val="000000"/>
+                              </w:rPr>
+                              <w:t>]);</w:t>
                             </w:r>
                           </w:p>
                           <w:p/>
@@ -1235,7 +1254,7 @@
                 <v:stroke joinstyle="miter"/>
                 <v:path gradientshapeok="t" o:connecttype="rect"/>
               </v:shapetype>
-              <v:shape id="Text Box 2" o:spid="_x0000_s1026" type="#_x0000_t202" style="width:304.5pt;height:277.8pt;visibility:visible;mso-wrap-style:square;mso-left-percent:-10001;mso-top-percent:-10001;mso-position-horizontal:absolute;mso-position-horizontal-relative:char;mso-position-vertical:absolute;mso-position-vertical-relative:line;mso-left-percent:-10001;mso-top-percent:-10001;v-text-anchor:top" o:gfxdata="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">
+              <v:shape id="Text Box 2" o:spid="_x0000_s1026" type="#_x0000_t202" style="width:382.7pt;height:277.8pt;visibility:visible;mso-wrap-style:square;mso-left-percent:-10001;mso-top-percent:-10001;mso-position-horizontal:absolute;mso-position-horizontal-relative:char;mso-position-vertical:absolute;mso-position-vertical-relative:line;mso-left-percent:-10001;mso-top-percent:-10001;v-text-anchor:top" o:gfxdata="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">
                 <v:textbox>
                   <w:txbxContent>
                     <w:p>
@@ -1537,7 +1556,15 @@
                           <w:rFonts w:ascii="Courier New" w:hAnsi="Courier New" w:cs="Courier New"/>
                           <w:color w:val="000000"/>
                         </w:rPr>
-                        <w:t>filt_im</w:t>
+                        <w:t>filt_</w:t>
+                      </w:r>
+                      <w:proofErr w:type="gramStart"/>
+                      <w:r>
+                        <w:rPr>
+                          <w:rFonts w:ascii="Courier New" w:hAnsi="Courier New" w:cs="Courier New"/>
+                          <w:color w:val="000000"/>
+                        </w:rPr>
+                        <w:t>im</w:t>
                       </w:r>
                       <w:proofErr w:type="spellEnd"/>
                       <w:r>
@@ -1545,7 +1572,15 @@
                           <w:rFonts w:ascii="Courier New" w:hAnsi="Courier New" w:cs="Courier New"/>
                           <w:color w:val="000000"/>
                         </w:rPr>
-                        <w:t>)*255;</w:t>
+                        <w:t>)*</w:t>
+                      </w:r>
+                      <w:proofErr w:type="gramEnd"/>
+                      <w:r>
+                        <w:rPr>
+                          <w:rFonts w:ascii="Courier New" w:hAnsi="Courier New" w:cs="Courier New"/>
+                          <w:color w:val="000000"/>
+                        </w:rPr>
+                        <w:t>255;</w:t>
                       </w:r>
                     </w:p>
                     <w:p>
@@ -1863,7 +1898,15 @@
                           <w:rFonts w:ascii="Courier New" w:hAnsi="Courier New" w:cs="Courier New"/>
                           <w:color w:val="000000"/>
                         </w:rPr>
-                        <w:t>label_im</w:t>
+                        <w:t>label_</w:t>
+                      </w:r>
+                      <w:proofErr w:type="gramStart"/>
+                      <w:r>
+                        <w:rPr>
+                          <w:rFonts w:ascii="Courier New" w:hAnsi="Courier New" w:cs="Courier New"/>
+                          <w:color w:val="000000"/>
+                        </w:rPr>
+                        <w:t>im</w:t>
                       </w:r>
                       <w:proofErr w:type="spellEnd"/>
                       <w:r>
@@ -1871,7 +1914,15 @@
                           <w:rFonts w:ascii="Courier New" w:hAnsi="Courier New" w:cs="Courier New"/>
                           <w:color w:val="000000"/>
                         </w:rPr>
-                        <w:t>,[]);</w:t>
+                        <w:t>,[</w:t>
+                      </w:r>
+                      <w:proofErr w:type="gramEnd"/>
+                      <w:r>
+                        <w:rPr>
+                          <w:rFonts w:ascii="Courier New" w:hAnsi="Courier New" w:cs="Courier New"/>
+                          <w:color w:val="000000"/>
+                        </w:rPr>
+                        <w:t>]);</w:t>
                       </w:r>
                     </w:p>
                     <w:p/>
@@ -2248,8 +2299,6 @@
         </w:rPr>
         <w:t xml:space="preserve">true </w:t>
       </w:r>
-      <w:bookmarkStart w:id="0" w:name="_GoBack"/>
-      <w:bookmarkEnd w:id="0"/>
       <w:r>
         <w:rPr>
           <w:bCs/>
@@ -2552,9 +2601,8 @@
     </w:p>
     <w:p>
       <w:pPr>
-        <w:pStyle w:val="ListParagraph"/>
         <w:spacing w:after="0" w:line="360" w:lineRule="auto"/>
-        <w:ind w:left="1440"/>
+        <w:ind w:left="720" w:firstLine="720"/>
         <w:jc w:val="both"/>
         <w:rPr>
           <w:bCs/>
@@ -2562,32 +2610,16 @@
           <w:szCs w:val="24"/>
         </w:rPr>
       </w:pPr>
-    </w:p>
-    <w:p>
-      <w:pPr>
-        <w:pStyle w:val="ListParagraph"/>
-        <w:spacing w:after="0" w:line="360" w:lineRule="auto"/>
-        <w:ind w:left="2160"/>
-        <w:jc w:val="both"/>
-        <w:rPr>
-          <w:bCs/>
-          <w:sz w:val="24"/>
-          <w:szCs w:val="24"/>
-        </w:rPr>
-      </w:pPr>
-      <w:r>
-        <w:rPr>
-          <w:rFonts w:ascii="Courier New" w:hAnsi="Courier New" w:cs="Courier New"/>
+      <w:r>
+        <w:rPr>
           <w:noProof/>
-          <w:color w:val="000000"/>
-        </w:rPr>
-        <w:lastRenderedPageBreak/>
+        </w:rPr>
         <mc:AlternateContent>
           <mc:Choice Requires="wps">
             <w:drawing>
-              <wp:inline distT="0" distB="0" distL="0" distR="0" wp14:anchorId="49BEA0BE" wp14:editId="31297509">
-                <wp:extent cx="3867150" cy="1404620"/>
-                <wp:effectExtent l="0" t="0" r="19050" b="22860"/>
+              <wp:inline distT="0" distB="0" distL="0" distR="0" wp14:anchorId="49BEA0BE" wp14:editId="3F74F361">
+                <wp:extent cx="4860000" cy="1404620"/>
+                <wp:effectExtent l="0" t="0" r="17145" b="15875"/>
                 <wp:docPr id="4" name="Text Box 2"/>
                 <wp:cNvGraphicFramePr>
                   <a:graphicFrameLocks xmlns:a="http://schemas.openxmlformats.org/drawingml/2006/main"/>
@@ -2601,7 +2633,7 @@
                       <wps:spPr bwMode="auto">
                         <a:xfrm>
                           <a:off x="0" y="0"/>
-                          <a:ext cx="3867150" cy="1404620"/>
+                          <a:ext cx="4860000" cy="1404620"/>
                         </a:xfrm>
                         <a:prstGeom prst="rect">
                           <a:avLst/>
@@ -2686,7 +2718,7 @@
           </mc:Choice>
           <mc:Fallback>
             <w:pict>
-              <v:shape w14:anchorId="49BEA0BE" id="_x0000_s1027" type="#_x0000_t202" style="width:304.5pt;height:110.6pt;visibility:visible;mso-wrap-style:square;mso-left-percent:-10001;mso-top-percent:-10001;mso-position-horizontal:absolute;mso-position-horizontal-relative:char;mso-position-vertical:absolute;mso-position-vertical-relative:line;mso-left-percent:-10001;mso-top-percent:-10001;v-text-anchor:top" o:gfxdata="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">
+              <v:shape w14:anchorId="49BEA0BE" id="_x0000_s1027" type="#_x0000_t202" style="width:382.7pt;height:110.6pt;visibility:visible;mso-wrap-style:square;mso-left-percent:-10001;mso-top-percent:-10001;mso-position-horizontal:absolute;mso-position-horizontal-relative:char;mso-position-vertical:absolute;mso-position-vertical-relative:line;mso-left-percent:-10001;mso-top-percent:-10001;v-text-anchor:top" o:gfxdata="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">
                 <v:textbox style="mso-fit-shape-to-text:t">
                   <w:txbxContent>
                     <w:p>
@@ -2753,17 +2785,6 @@
     </w:p>
     <w:p>
       <w:pPr>
-        <w:spacing w:after="0" w:line="360" w:lineRule="auto"/>
-        <w:jc w:val="both"/>
-        <w:rPr>
-          <w:bCs/>
-          <w:sz w:val="24"/>
-          <w:szCs w:val="24"/>
-        </w:rPr>
-      </w:pPr>
-    </w:p>
-    <w:p>
-      <w:pPr>
         <w:pStyle w:val="ListParagraph"/>
         <w:numPr>
           <w:ilvl w:val="0"/>
@@ -2783,6 +2804,7 @@
           <w:sz w:val="24"/>
           <w:szCs w:val="24"/>
         </w:rPr>
+        <w:lastRenderedPageBreak/>
         <w:t>Adding methods to class definitions</w:t>
       </w:r>
       <w:r>
@@ -3312,7 +3334,6 @@
           <w:sz w:val="24"/>
           <w:szCs w:val="24"/>
         </w:rPr>
-        <w:lastRenderedPageBreak/>
         <w:t>Use the unique function to determine how many different nuclei there are in our image.  You can use the example solution to Exercise 9 from Session 2 as an example of this.</w:t>
       </w:r>
     </w:p>
@@ -3337,6 +3358,7 @@
           <w:sz w:val="24"/>
           <w:szCs w:val="24"/>
         </w:rPr>
+        <w:lastRenderedPageBreak/>
         <w:t>Initialise a cell array</w:t>
       </w:r>
       <w:r>
@@ -3345,7 +3367,7 @@
           <w:sz w:val="24"/>
           <w:szCs w:val="24"/>
         </w:rPr>
-        <w:t xml:space="preserve"> with enough cells to hold all the nuclei objects once they’re complete.  This wasn’t covered in the slides, so you’ll need to research how to do it.</w:t>
+        <w:t xml:space="preserve"> with enough cells to hold all the nuclei objects.  This wasn’t covered in the slides, so you’ll need to research how to do it.</w:t>
       </w:r>
     </w:p>
     <w:p>
@@ -3369,7 +3391,7 @@
           <w:sz w:val="24"/>
           <w:szCs w:val="24"/>
         </w:rPr>
-        <w:t xml:space="preserve">Loop over all nuclei IDs in the labelled image.  For each one, obtain the pixel coordinates as a 2D array (code from exercise 2) and use this to create </w:t>
+        <w:t xml:space="preserve">Loop over all nuclei IDs in the labelled image.  For each one, obtain the pixel coordinates as a 2D array and use this to create </w:t>
       </w:r>
       <w:r>
         <w:rPr>
@@ -3409,236 +3431,48 @@
           <w:sz w:val="24"/>
           <w:szCs w:val="24"/>
         </w:rPr>
-        <w:t>Store the nucleus object in the cell array.</w:t>
-      </w:r>
-    </w:p>
-    <w:p>
-      <w:pPr>
-        <w:spacing w:after="0" w:line="360" w:lineRule="auto"/>
-        <w:jc w:val="both"/>
-        <w:rPr>
-          <w:bCs/>
-          <w:sz w:val="24"/>
-          <w:szCs w:val="24"/>
-        </w:rPr>
-      </w:pPr>
+        <w:t>Store the nucleus object in the cell array</w:t>
+      </w:r>
+      <w:r>
+        <w:rPr>
+          <w:bCs/>
+          <w:sz w:val="24"/>
+          <w:szCs w:val="24"/>
+        </w:rPr>
+        <w:t>.</w:t>
+      </w:r>
     </w:p>
     <w:p>
       <w:pPr>
         <w:pStyle w:val="ListParagraph"/>
         <w:numPr>
           <w:ilvl w:val="0"/>
-          <w:numId w:val="28"/>
+          <w:numId w:val="35"/>
         </w:numPr>
         <w:spacing w:after="0" w:line="360" w:lineRule="auto"/>
         <w:jc w:val="both"/>
         <w:rPr>
-          <w:b/>
-          <w:sz w:val="24"/>
-          <w:szCs w:val="24"/>
-        </w:rPr>
-      </w:pPr>
-      <w:r>
-        <w:rPr>
-          <w:b/>
-          <w:sz w:val="24"/>
-          <w:szCs w:val="24"/>
-        </w:rPr>
-        <w:t>Using objects</w:t>
-      </w:r>
-    </w:p>
-    <w:p>
-      <w:pPr>
-        <w:pStyle w:val="ListParagraph"/>
-        <w:spacing w:after="0" w:line="360" w:lineRule="auto"/>
-        <w:jc w:val="both"/>
-        <w:rPr>
-          <w:bCs/>
-          <w:sz w:val="24"/>
-          <w:szCs w:val="24"/>
-        </w:rPr>
-      </w:pPr>
-      <w:r>
-        <w:rPr>
-          <w:bCs/>
-          <w:sz w:val="24"/>
-          <w:szCs w:val="24"/>
-        </w:rPr>
-        <w:t>At this point we should have a 5-element cell array, where each cell of that array contains a nucleus object.</w:t>
-      </w:r>
-      <w:r>
-        <w:rPr>
-          <w:bCs/>
-          <w:sz w:val="24"/>
-          <w:szCs w:val="24"/>
-        </w:rPr>
-        <w:t xml:space="preserve">  To check our data is correct, we </w:t>
-      </w:r>
-      <w:r>
-        <w:rPr>
-          <w:bCs/>
-          <w:sz w:val="24"/>
-          <w:szCs w:val="24"/>
-        </w:rPr>
-        <w:t>will loop over it, running the two methods (</w:t>
-      </w:r>
-      <w:proofErr w:type="spellStart"/>
-      <w:r>
-        <w:rPr>
-          <w:bCs/>
-          <w:sz w:val="24"/>
-          <w:szCs w:val="24"/>
-        </w:rPr>
-        <w:t>getArea</w:t>
-      </w:r>
-      <w:proofErr w:type="spellEnd"/>
-      <w:r>
-        <w:rPr>
-          <w:bCs/>
-          <w:sz w:val="24"/>
-          <w:szCs w:val="24"/>
-        </w:rPr>
-        <w:t xml:space="preserve"> and </w:t>
-      </w:r>
-      <w:proofErr w:type="spellStart"/>
-      <w:r>
-        <w:rPr>
-          <w:bCs/>
-          <w:sz w:val="24"/>
-          <w:szCs w:val="24"/>
-        </w:rPr>
-        <w:t>getCentroid</w:t>
-      </w:r>
-      <w:proofErr w:type="spellEnd"/>
-      <w:r>
-        <w:rPr>
-          <w:bCs/>
-          <w:sz w:val="24"/>
-          <w:szCs w:val="24"/>
-        </w:rPr>
-        <w:t>).</w:t>
-      </w:r>
-    </w:p>
-    <w:p>
-      <w:pPr>
-        <w:pStyle w:val="ListParagraph"/>
-        <w:numPr>
-          <w:ilvl w:val="0"/>
-          <w:numId w:val="36"/>
-        </w:numPr>
-        <w:spacing w:after="0" w:line="360" w:lineRule="auto"/>
-        <w:jc w:val="both"/>
-        <w:rPr>
-          <w:bCs/>
-          <w:sz w:val="24"/>
-          <w:szCs w:val="24"/>
-        </w:rPr>
-      </w:pPr>
-      <w:r>
-        <w:rPr>
-          <w:bCs/>
-          <w:sz w:val="24"/>
-          <w:szCs w:val="24"/>
-        </w:rPr>
-        <w:t>Use a loop to access each nucleus stored in the cell array.</w:t>
-      </w:r>
-    </w:p>
-    <w:p>
-      <w:pPr>
-        <w:pStyle w:val="ListParagraph"/>
-        <w:numPr>
-          <w:ilvl w:val="0"/>
-          <w:numId w:val="36"/>
-        </w:numPr>
-        <w:spacing w:after="0" w:line="360" w:lineRule="auto"/>
-        <w:jc w:val="both"/>
-        <w:rPr>
-          <w:bCs/>
-          <w:sz w:val="24"/>
-          <w:szCs w:val="24"/>
-        </w:rPr>
-      </w:pPr>
-      <w:r>
-        <w:rPr>
-          <w:bCs/>
-          <w:sz w:val="24"/>
-          <w:szCs w:val="24"/>
-        </w:rPr>
-        <w:t xml:space="preserve">For each nucleus, run the </w:t>
-      </w:r>
-      <w:proofErr w:type="spellStart"/>
-      <w:r>
-        <w:rPr>
-          <w:bCs/>
-          <w:sz w:val="24"/>
-          <w:szCs w:val="24"/>
-        </w:rPr>
-        <w:t>getArea</w:t>
-      </w:r>
-      <w:proofErr w:type="spellEnd"/>
-      <w:r>
-        <w:rPr>
-          <w:bCs/>
-          <w:sz w:val="24"/>
-          <w:szCs w:val="24"/>
-        </w:rPr>
-        <w:t xml:space="preserve">() and </w:t>
-      </w:r>
-      <w:proofErr w:type="spellStart"/>
-      <w:r>
-        <w:rPr>
-          <w:bCs/>
-          <w:sz w:val="24"/>
-          <w:szCs w:val="24"/>
-        </w:rPr>
-        <w:t>getCentroid</w:t>
-      </w:r>
-      <w:proofErr w:type="spellEnd"/>
-      <w:r>
-        <w:rPr>
-          <w:bCs/>
-          <w:sz w:val="24"/>
-          <w:szCs w:val="24"/>
-        </w:rPr>
-        <w:t>() methods.  Convert the output of each of these methods to text, so you can create a message that reads something like “Object (ID = 4), area = 645, centroid = (35.493, 96.786)”.</w:t>
-      </w:r>
-    </w:p>
-    <w:p>
-      <w:pPr>
-        <w:pStyle w:val="ListParagraph"/>
-        <w:numPr>
-          <w:ilvl w:val="0"/>
-          <w:numId w:val="36"/>
-        </w:numPr>
-        <w:spacing w:after="0" w:line="360" w:lineRule="auto"/>
-        <w:jc w:val="both"/>
-        <w:rPr>
-          <w:bCs/>
-          <w:sz w:val="24"/>
-          <w:szCs w:val="24"/>
-        </w:rPr>
-      </w:pPr>
-      <w:r>
-        <w:rPr>
-          <w:bCs/>
-          <w:sz w:val="24"/>
-          <w:szCs w:val="24"/>
-        </w:rPr>
-        <w:t>When you run the code, you will hopefully get the following lines appear in the command window.</w:t>
-      </w:r>
-    </w:p>
-    <w:p>
-      <w:pPr>
-        <w:pStyle w:val="ListParagraph"/>
-        <w:spacing w:after="0" w:line="360" w:lineRule="auto"/>
-        <w:ind w:left="1440"/>
-        <w:jc w:val="both"/>
-        <w:rPr>
-          <w:bCs/>
-          <w:sz w:val="24"/>
-          <w:szCs w:val="24"/>
-        </w:rPr>
-      </w:pPr>
+          <w:bCs/>
+          <w:sz w:val="24"/>
+          <w:szCs w:val="24"/>
+        </w:rPr>
+      </w:pPr>
+      <w:r>
+        <w:rPr>
+          <w:bCs/>
+          <w:sz w:val="24"/>
+          <w:szCs w:val="24"/>
+        </w:rPr>
+        <w:t>Display the contents of the cell array to ensure there are 5 elements, each containing a nucleus class object.</w:t>
+      </w:r>
+      <w:r>
+        <w:rPr>
+          <w:bCs/>
+          <w:sz w:val="24"/>
+          <w:szCs w:val="24"/>
+        </w:rPr>
+        <w:t xml:space="preserve">  The output should look something like this.</w:t>
+      </w:r>
     </w:p>
     <w:p>
       <w:pPr>
@@ -3658,10 +3492,10 @@
         <mc:AlternateContent>
           <mc:Choice Requires="wps">
             <w:drawing>
-              <wp:inline distT="0" distB="0" distL="0" distR="0" wp14:anchorId="1D8AB34F" wp14:editId="1E9DBF43">
-                <wp:extent cx="4968815" cy="1311215"/>
-                <wp:effectExtent l="0" t="0" r="22860" b="22860"/>
-                <wp:docPr id="6" name="Text Box 2"/>
+              <wp:inline distT="0" distB="0" distL="0" distR="0" wp14:anchorId="508D3C7C" wp14:editId="0E98BA72">
+                <wp:extent cx="4860000" cy="1404620"/>
+                <wp:effectExtent l="0" t="0" r="17145" b="10795"/>
+                <wp:docPr id="5" name="Text Box 2"/>
                 <wp:cNvGraphicFramePr>
                   <a:graphicFrameLocks xmlns:a="http://schemas.openxmlformats.org/drawingml/2006/main"/>
                 </wp:cNvGraphicFramePr>
@@ -3674,7 +3508,7 @@
                       <wps:spPr bwMode="auto">
                         <a:xfrm>
                           <a:off x="0" y="0"/>
-                          <a:ext cx="4968815" cy="1311215"/>
+                          <a:ext cx="4860000" cy="1404620"/>
                         </a:xfrm>
                         <a:prstGeom prst="rect">
                           <a:avLst/>
@@ -3695,95 +3529,631 @@
                         <w:txbxContent>
                           <w:p>
                             <w:pPr>
-                              <w:spacing w:after="0" w:line="360" w:lineRule="auto"/>
-                              <w:jc w:val="both"/>
-                              <w:rPr>
-                                <w:rFonts w:ascii="Courier New" w:hAnsi="Courier New" w:cs="Courier New"/>
-                                <w:bCs/>
+                              <w:spacing w:after="80"/>
+                              <w:rPr>
+                                <w:rFonts w:ascii="Courier New" w:hAnsi="Courier New" w:cs="Courier New"/>
                               </w:rPr>
                             </w:pPr>
                             <w:r>
                               <w:rPr>
                                 <w:rFonts w:ascii="Courier New" w:hAnsi="Courier New" w:cs="Courier New"/>
-                                <w:bCs/>
-                              </w:rPr>
-                              <w:t>Object (ID = 1), area = 519, centroid = (101.1349, 20.6435)</w:t>
+                              </w:rPr>
+                              <w:t xml:space="preserve">    [1×1 nucleus]</w:t>
                             </w:r>
                           </w:p>
                           <w:p>
                             <w:pPr>
-                              <w:spacing w:after="0" w:line="360" w:lineRule="auto"/>
-                              <w:jc w:val="both"/>
-                              <w:rPr>
-                                <w:rFonts w:ascii="Courier New" w:hAnsi="Courier New" w:cs="Courier New"/>
-                                <w:bCs/>
+                              <w:spacing w:after="80"/>
+                              <w:rPr>
+                                <w:rFonts w:ascii="Courier New" w:hAnsi="Courier New" w:cs="Courier New"/>
                               </w:rPr>
                             </w:pPr>
                             <w:r>
                               <w:rPr>
                                 <w:rFonts w:ascii="Courier New" w:hAnsi="Courier New" w:cs="Courier New"/>
-                                <w:bCs/>
-                              </w:rPr>
-                              <w:t>Object (ID = 2), area = 649, centroid = (25.1926, 49.2897)</w:t>
+                              </w:rPr>
+                              <w:t xml:space="preserve">    [1×1 nucleus]</w:t>
                             </w:r>
                           </w:p>
                           <w:p>
                             <w:pPr>
-                              <w:spacing w:after="0" w:line="360" w:lineRule="auto"/>
-                              <w:jc w:val="both"/>
-                              <w:rPr>
-                                <w:rFonts w:ascii="Courier New" w:hAnsi="Courier New" w:cs="Courier New"/>
-                                <w:bCs/>
+                              <w:spacing w:after="80"/>
+                              <w:rPr>
+                                <w:rFonts w:ascii="Courier New" w:hAnsi="Courier New" w:cs="Courier New"/>
                               </w:rPr>
                             </w:pPr>
                             <w:r>
                               <w:rPr>
                                 <w:rFonts w:ascii="Courier New" w:hAnsi="Courier New" w:cs="Courier New"/>
-                                <w:bCs/>
-                              </w:rPr>
-                              <w:t>Object (ID = 3), area = 680, centroid = (78.6868, 70.4515)</w:t>
+                              </w:rPr>
+                              <w:t xml:space="preserve">    [1×1 nucleus]</w:t>
                             </w:r>
                           </w:p>
                           <w:p>
                             <w:pPr>
-                              <w:spacing w:after="0" w:line="360" w:lineRule="auto"/>
-                              <w:jc w:val="both"/>
-                              <w:rPr>
-                                <w:rFonts w:ascii="Courier New" w:hAnsi="Courier New" w:cs="Courier New"/>
-                                <w:bCs/>
+                              <w:spacing w:after="80"/>
+                              <w:rPr>
+                                <w:rFonts w:ascii="Courier New" w:hAnsi="Courier New" w:cs="Courier New"/>
                               </w:rPr>
                             </w:pPr>
                             <w:r>
                               <w:rPr>
                                 <w:rFonts w:ascii="Courier New" w:hAnsi="Courier New" w:cs="Courier New"/>
-                                <w:bCs/>
-                              </w:rPr>
-                              <w:t>Object (ID = 4), area = 645, centroid = (35.493, 96.786)</w:t>
+                              </w:rPr>
+                              <w:t xml:space="preserve">    [1×1 nucleus]</w:t>
                             </w:r>
                           </w:p>
                           <w:p>
                             <w:pPr>
-                              <w:spacing w:after="0" w:line="360" w:lineRule="auto"/>
-                              <w:jc w:val="both"/>
-                              <w:rPr>
-                                <w:rFonts w:ascii="Courier New" w:hAnsi="Courier New" w:cs="Courier New"/>
-                                <w:bCs/>
+                              <w:spacing w:after="80"/>
+                              <w:rPr>
+                                <w:rFonts w:ascii="Courier New" w:hAnsi="Courier New" w:cs="Courier New"/>
                               </w:rPr>
                             </w:pPr>
                             <w:r>
                               <w:rPr>
                                 <w:rFonts w:ascii="Courier New" w:hAnsi="Courier New" w:cs="Courier New"/>
+                              </w:rPr>
+                              <w:t xml:space="preserve">    [1×1 nucleus]</w:t>
+                            </w:r>
+                          </w:p>
+                        </w:txbxContent>
+                      </wps:txbx>
+                      <wps:bodyPr rot="0" vert="horz" wrap="square" lIns="91440" tIns="45720" rIns="91440" bIns="45720" anchor="t" anchorCtr="0">
+                        <a:spAutoFit/>
+                      </wps:bodyPr>
+                    </wps:wsp>
+                  </a:graphicData>
+                </a:graphic>
+              </wp:inline>
+            </w:drawing>
+          </mc:Choice>
+          <mc:Fallback>
+            <w:pict>
+              <v:shape w14:anchorId="508D3C7C" id="_x0000_s1028" type="#_x0000_t202" style="width:382.7pt;height:110.6pt;visibility:visible;mso-wrap-style:square;mso-left-percent:-10001;mso-top-percent:-10001;mso-position-horizontal:absolute;mso-position-horizontal-relative:char;mso-position-vertical:absolute;mso-position-vertical-relative:line;mso-left-percent:-10001;mso-top-percent:-10001;v-text-anchor:top" o:gfxdata="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">
+                <v:textbox style="mso-fit-shape-to-text:t">
+                  <w:txbxContent>
+                    <w:p>
+                      <w:pPr>
+                        <w:spacing w:after="80"/>
+                        <w:rPr>
+                          <w:rFonts w:ascii="Courier New" w:hAnsi="Courier New" w:cs="Courier New"/>
+                        </w:rPr>
+                      </w:pPr>
+                      <w:r>
+                        <w:rPr>
+                          <w:rFonts w:ascii="Courier New" w:hAnsi="Courier New" w:cs="Courier New"/>
+                        </w:rPr>
+                        <w:t xml:space="preserve">    [1×1 nucleus]</w:t>
+                      </w:r>
+                    </w:p>
+                    <w:p>
+                      <w:pPr>
+                        <w:spacing w:after="80"/>
+                        <w:rPr>
+                          <w:rFonts w:ascii="Courier New" w:hAnsi="Courier New" w:cs="Courier New"/>
+                        </w:rPr>
+                      </w:pPr>
+                      <w:r>
+                        <w:rPr>
+                          <w:rFonts w:ascii="Courier New" w:hAnsi="Courier New" w:cs="Courier New"/>
+                        </w:rPr>
+                        <w:t xml:space="preserve">    [1×1 nucleus]</w:t>
+                      </w:r>
+                    </w:p>
+                    <w:p>
+                      <w:pPr>
+                        <w:spacing w:after="80"/>
+                        <w:rPr>
+                          <w:rFonts w:ascii="Courier New" w:hAnsi="Courier New" w:cs="Courier New"/>
+                        </w:rPr>
+                      </w:pPr>
+                      <w:r>
+                        <w:rPr>
+                          <w:rFonts w:ascii="Courier New" w:hAnsi="Courier New" w:cs="Courier New"/>
+                        </w:rPr>
+                        <w:t xml:space="preserve">    [1×1 nucleus]</w:t>
+                      </w:r>
+                    </w:p>
+                    <w:p>
+                      <w:pPr>
+                        <w:spacing w:after="80"/>
+                        <w:rPr>
+                          <w:rFonts w:ascii="Courier New" w:hAnsi="Courier New" w:cs="Courier New"/>
+                        </w:rPr>
+                      </w:pPr>
+                      <w:r>
+                        <w:rPr>
+                          <w:rFonts w:ascii="Courier New" w:hAnsi="Courier New" w:cs="Courier New"/>
+                        </w:rPr>
+                        <w:t xml:space="preserve">    [1×1 nucleus]</w:t>
+                      </w:r>
+                    </w:p>
+                    <w:p>
+                      <w:pPr>
+                        <w:spacing w:after="80"/>
+                        <w:rPr>
+                          <w:rFonts w:ascii="Courier New" w:hAnsi="Courier New" w:cs="Courier New"/>
+                        </w:rPr>
+                      </w:pPr>
+                      <w:r>
+                        <w:rPr>
+                          <w:rFonts w:ascii="Courier New" w:hAnsi="Courier New" w:cs="Courier New"/>
+                        </w:rPr>
+                        <w:t xml:space="preserve">    [1×1 nucleus]</w:t>
+                      </w:r>
+                    </w:p>
+                  </w:txbxContent>
+                </v:textbox>
+                <w10:anchorlock/>
+              </v:shape>
+            </w:pict>
+          </mc:Fallback>
+        </mc:AlternateContent>
+      </w:r>
+    </w:p>
+    <w:p>
+      <w:pPr>
+        <w:spacing w:after="0" w:line="360" w:lineRule="auto"/>
+        <w:jc w:val="both"/>
+        <w:rPr>
+          <w:bCs/>
+          <w:sz w:val="24"/>
+          <w:szCs w:val="24"/>
+        </w:rPr>
+      </w:pPr>
+    </w:p>
+    <w:p>
+      <w:pPr>
+        <w:pStyle w:val="ListParagraph"/>
+        <w:numPr>
+          <w:ilvl w:val="0"/>
+          <w:numId w:val="28"/>
+        </w:numPr>
+        <w:spacing w:after="0" w:line="360" w:lineRule="auto"/>
+        <w:jc w:val="both"/>
+        <w:rPr>
+          <w:b/>
+          <w:sz w:val="24"/>
+          <w:szCs w:val="24"/>
+        </w:rPr>
+      </w:pPr>
+      <w:r>
+        <w:rPr>
+          <w:b/>
+          <w:sz w:val="24"/>
+          <w:szCs w:val="24"/>
+        </w:rPr>
+        <w:t>Using objects</w:t>
+      </w:r>
+    </w:p>
+    <w:p>
+      <w:pPr>
+        <w:pStyle w:val="ListParagraph"/>
+        <w:spacing w:after="0" w:line="360" w:lineRule="auto"/>
+        <w:jc w:val="both"/>
+        <w:rPr>
+          <w:bCs/>
+          <w:sz w:val="24"/>
+          <w:szCs w:val="24"/>
+        </w:rPr>
+      </w:pPr>
+      <w:r>
+        <w:rPr>
+          <w:bCs/>
+          <w:sz w:val="24"/>
+          <w:szCs w:val="24"/>
+        </w:rPr>
+        <w:t>At this point we should have a 5-element cell array, where each cell of that array contains a nucleus object.</w:t>
+      </w:r>
+      <w:r>
+        <w:rPr>
+          <w:bCs/>
+          <w:sz w:val="24"/>
+          <w:szCs w:val="24"/>
+        </w:rPr>
+        <w:t xml:space="preserve">  To check our data is correct, we </w:t>
+      </w:r>
+      <w:r>
+        <w:rPr>
+          <w:bCs/>
+          <w:sz w:val="24"/>
+          <w:szCs w:val="24"/>
+        </w:rPr>
+        <w:t>will loop over it, running the two methods (</w:t>
+      </w:r>
+      <w:proofErr w:type="spellStart"/>
+      <w:r>
+        <w:rPr>
+          <w:bCs/>
+          <w:sz w:val="24"/>
+          <w:szCs w:val="24"/>
+        </w:rPr>
+        <w:t>getArea</w:t>
+      </w:r>
+      <w:proofErr w:type="spellEnd"/>
+      <w:r>
+        <w:rPr>
+          <w:bCs/>
+          <w:sz w:val="24"/>
+          <w:szCs w:val="24"/>
+        </w:rPr>
+        <w:t xml:space="preserve"> and </w:t>
+      </w:r>
+      <w:proofErr w:type="spellStart"/>
+      <w:r>
+        <w:rPr>
+          <w:bCs/>
+          <w:sz w:val="24"/>
+          <w:szCs w:val="24"/>
+        </w:rPr>
+        <w:t>getCentroid</w:t>
+      </w:r>
+      <w:proofErr w:type="spellEnd"/>
+      <w:r>
+        <w:rPr>
+          <w:bCs/>
+          <w:sz w:val="24"/>
+          <w:szCs w:val="24"/>
+        </w:rPr>
+        <w:t>).</w:t>
+      </w:r>
+    </w:p>
+    <w:p>
+      <w:pPr>
+        <w:pStyle w:val="ListParagraph"/>
+        <w:numPr>
+          <w:ilvl w:val="0"/>
+          <w:numId w:val="36"/>
+        </w:numPr>
+        <w:spacing w:after="0" w:line="360" w:lineRule="auto"/>
+        <w:jc w:val="both"/>
+        <w:rPr>
+          <w:bCs/>
+          <w:sz w:val="24"/>
+          <w:szCs w:val="24"/>
+        </w:rPr>
+      </w:pPr>
+      <w:r>
+        <w:rPr>
+          <w:bCs/>
+          <w:sz w:val="24"/>
+          <w:szCs w:val="24"/>
+        </w:rPr>
+        <w:t>Use a loop to access each nucleus stored in the cell array.</w:t>
+      </w:r>
+    </w:p>
+    <w:p>
+      <w:pPr>
+        <w:pStyle w:val="ListParagraph"/>
+        <w:numPr>
+          <w:ilvl w:val="0"/>
+          <w:numId w:val="36"/>
+        </w:numPr>
+        <w:spacing w:after="0" w:line="360" w:lineRule="auto"/>
+        <w:jc w:val="both"/>
+        <w:rPr>
+          <w:bCs/>
+          <w:sz w:val="24"/>
+          <w:szCs w:val="24"/>
+        </w:rPr>
+      </w:pPr>
+      <w:r>
+        <w:rPr>
+          <w:bCs/>
+          <w:sz w:val="24"/>
+          <w:szCs w:val="24"/>
+        </w:rPr>
+        <w:t xml:space="preserve">For each nucleus, run the </w:t>
+      </w:r>
+      <w:proofErr w:type="spellStart"/>
+      <w:proofErr w:type="gramStart"/>
+      <w:r>
+        <w:rPr>
+          <w:bCs/>
+          <w:sz w:val="24"/>
+          <w:szCs w:val="24"/>
+        </w:rPr>
+        <w:t>getArea</w:t>
+      </w:r>
+      <w:proofErr w:type="spellEnd"/>
+      <w:r>
+        <w:rPr>
+          <w:bCs/>
+          <w:sz w:val="24"/>
+          <w:szCs w:val="24"/>
+        </w:rPr>
+        <w:t>(</w:t>
+      </w:r>
+      <w:proofErr w:type="gramEnd"/>
+      <w:r>
+        <w:rPr>
+          <w:bCs/>
+          <w:sz w:val="24"/>
+          <w:szCs w:val="24"/>
+        </w:rPr>
+        <w:t xml:space="preserve">) and </w:t>
+      </w:r>
+      <w:proofErr w:type="spellStart"/>
+      <w:r>
+        <w:rPr>
+          <w:bCs/>
+          <w:sz w:val="24"/>
+          <w:szCs w:val="24"/>
+        </w:rPr>
+        <w:t>getCentroid</w:t>
+      </w:r>
+      <w:proofErr w:type="spellEnd"/>
+      <w:r>
+        <w:rPr>
+          <w:bCs/>
+          <w:sz w:val="24"/>
+          <w:szCs w:val="24"/>
+        </w:rPr>
+        <w:t>() methods.  Convert the output of each of these methods to text, so you can create a message that reads something like “Object (ID = 4), area = 645, centroid = (35.493, 96.786)”.</w:t>
+      </w:r>
+      <w:bookmarkStart w:id="0" w:name="_GoBack"/>
+      <w:bookmarkEnd w:id="0"/>
+    </w:p>
+    <w:p>
+      <w:pPr>
+        <w:pStyle w:val="ListParagraph"/>
+        <w:numPr>
+          <w:ilvl w:val="0"/>
+          <w:numId w:val="36"/>
+        </w:numPr>
+        <w:spacing w:after="0" w:line="360" w:lineRule="auto"/>
+        <w:jc w:val="both"/>
+        <w:rPr>
+          <w:bCs/>
+          <w:sz w:val="24"/>
+          <w:szCs w:val="24"/>
+        </w:rPr>
+      </w:pPr>
+      <w:r>
+        <w:rPr>
+          <w:bCs/>
+          <w:sz w:val="24"/>
+          <w:szCs w:val="24"/>
+        </w:rPr>
+        <w:t>When you run the code, you will hopefully get the following lines appear in the command window.</w:t>
+      </w:r>
+    </w:p>
+    <w:p>
+      <w:pPr>
+        <w:spacing w:after="0" w:line="360" w:lineRule="auto"/>
+        <w:ind w:left="720" w:firstLine="720"/>
+        <w:jc w:val="both"/>
+        <w:rPr>
+          <w:b/>
+          <w:color w:val="FF0000"/>
+        </w:rPr>
+      </w:pPr>
+      <w:r>
+        <w:rPr>
+          <w:noProof/>
+        </w:rPr>
+        <mc:AlternateContent>
+          <mc:Choice Requires="wps">
+            <w:drawing>
+              <wp:inline distT="0" distB="0" distL="0" distR="0" wp14:anchorId="1D8AB34F" wp14:editId="1C9B9FF4">
+                <wp:extent cx="4860000" cy="1171575"/>
+                <wp:effectExtent l="0" t="0" r="17145" b="28575"/>
+                <wp:docPr id="6" name="Text Box 2"/>
+                <wp:cNvGraphicFramePr>
+                  <a:graphicFrameLocks xmlns:a="http://schemas.openxmlformats.org/drawingml/2006/main"/>
+                </wp:cNvGraphicFramePr>
+                <a:graphic xmlns:a="http://schemas.openxmlformats.org/drawingml/2006/main">
+                  <a:graphicData uri="http://schemas.microsoft.com/office/word/2010/wordprocessingShape">
+                    <wps:wsp>
+                      <wps:cNvSpPr txBox="1">
+                        <a:spLocks noChangeArrowheads="1"/>
+                      </wps:cNvSpPr>
+                      <wps:spPr bwMode="auto">
+                        <a:xfrm>
+                          <a:off x="0" y="0"/>
+                          <a:ext cx="4860000" cy="1171575"/>
+                        </a:xfrm>
+                        <a:prstGeom prst="rect">
+                          <a:avLst/>
+                        </a:prstGeom>
+                        <a:solidFill>
+                          <a:srgbClr val="FFFFFF"/>
+                        </a:solidFill>
+                        <a:ln w="9525">
+                          <a:solidFill>
+                            <a:srgbClr val="000000"/>
+                          </a:solidFill>
+                          <a:miter lim="800000"/>
+                          <a:headEnd/>
+                          <a:tailEnd/>
+                        </a:ln>
+                      </wps:spPr>
+                      <wps:txbx>
+                        <w:txbxContent>
+                          <w:p>
+                            <w:pPr>
+                              <w:spacing w:after="80"/>
+                              <w:rPr>
+                                <w:rFonts w:ascii="Courier New" w:hAnsi="Courier New" w:cs="Courier New"/>
                                 <w:bCs/>
                               </w:rPr>
-                              <w:t>Object (ID = 5), area = 669, centroid = (99.275, 109.9088)</w:t>
+                            </w:pPr>
+                            <w:r>
+                              <w:rPr>
+                                <w:rFonts w:ascii="Courier New" w:hAnsi="Courier New" w:cs="Courier New"/>
+                                <w:bCs/>
+                              </w:rPr>
+                              <w:t>Nucleus</w:t>
+                            </w:r>
+                            <w:r>
+                              <w:rPr>
+                                <w:rFonts w:ascii="Courier New" w:hAnsi="Courier New" w:cs="Courier New"/>
+                                <w:bCs/>
+                              </w:rPr>
+                              <w:t xml:space="preserve"> 1, area = 519, centroid = (101.1349,</w:t>
+                            </w:r>
+                            <w:r>
+                              <w:rPr>
+                                <w:rFonts w:ascii="Courier New" w:hAnsi="Courier New" w:cs="Courier New"/>
+                                <w:bCs/>
+                              </w:rPr>
+                              <w:t xml:space="preserve"> </w:t>
+                            </w:r>
+                            <w:r>
+                              <w:rPr>
+                                <w:rFonts w:ascii="Courier New" w:hAnsi="Courier New" w:cs="Courier New"/>
+                                <w:bCs/>
+                              </w:rPr>
+                              <w:t>20.6435)</w:t>
                             </w:r>
                           </w:p>
                           <w:p>
                             <w:pPr>
-                              <w:rPr>
-                                <w:rFonts w:ascii="Courier New" w:hAnsi="Courier New" w:cs="Courier New"/>
+                              <w:spacing w:after="80"/>
+                              <w:rPr>
+                                <w:rFonts w:ascii="Courier New" w:hAnsi="Courier New" w:cs="Courier New"/>
+                                <w:bCs/>
                               </w:rPr>
                             </w:pPr>
+                            <w:r>
+                              <w:rPr>
+                                <w:rFonts w:ascii="Courier New" w:hAnsi="Courier New" w:cs="Courier New"/>
+                                <w:bCs/>
+                              </w:rPr>
+                              <w:t>Nucleus 2</w:t>
+                            </w:r>
+                            <w:r>
+                              <w:rPr>
+                                <w:rFonts w:ascii="Courier New" w:hAnsi="Courier New" w:cs="Courier New"/>
+                                <w:bCs/>
+                              </w:rPr>
+                              <w:t>, area = 649, centroid = (25.1926,</w:t>
+                            </w:r>
+                            <w:r>
+                              <w:rPr>
+                                <w:rFonts w:ascii="Courier New" w:hAnsi="Courier New" w:cs="Courier New"/>
+                                <w:bCs/>
+                              </w:rPr>
+                              <w:t xml:space="preserve"> </w:t>
+                            </w:r>
+                            <w:r>
+                              <w:rPr>
+                                <w:rFonts w:ascii="Courier New" w:hAnsi="Courier New" w:cs="Courier New"/>
+                                <w:bCs/>
+                              </w:rPr>
+                              <w:t>49.2897)</w:t>
+                            </w:r>
+                          </w:p>
+                          <w:p>
+                            <w:pPr>
+                              <w:spacing w:after="80"/>
+                              <w:rPr>
+                                <w:rFonts w:ascii="Courier New" w:hAnsi="Courier New" w:cs="Courier New"/>
+                                <w:bCs/>
+                              </w:rPr>
+                            </w:pPr>
+                            <w:r>
+                              <w:rPr>
+                                <w:rFonts w:ascii="Courier New" w:hAnsi="Courier New" w:cs="Courier New"/>
+                                <w:bCs/>
+                              </w:rPr>
+                              <w:t>Nucleus 3</w:t>
+                            </w:r>
+                            <w:r>
+                              <w:rPr>
+                                <w:rFonts w:ascii="Courier New" w:hAnsi="Courier New" w:cs="Courier New"/>
+                                <w:bCs/>
+                              </w:rPr>
+                              <w:t>, area = 680, centroid = (78.6868,</w:t>
+                            </w:r>
+                            <w:r>
+                              <w:rPr>
+                                <w:rFonts w:ascii="Courier New" w:hAnsi="Courier New" w:cs="Courier New"/>
+                                <w:bCs/>
+                              </w:rPr>
+                              <w:t xml:space="preserve"> </w:t>
+                            </w:r>
+                            <w:r>
+                              <w:rPr>
+                                <w:rFonts w:ascii="Courier New" w:hAnsi="Courier New" w:cs="Courier New"/>
+                                <w:bCs/>
+                              </w:rPr>
+                              <w:t>70.4515)</w:t>
+                            </w:r>
+                          </w:p>
+                          <w:p>
+                            <w:pPr>
+                              <w:spacing w:after="80"/>
+                              <w:rPr>
+                                <w:rFonts w:ascii="Courier New" w:hAnsi="Courier New" w:cs="Courier New"/>
+                                <w:bCs/>
+                              </w:rPr>
+                            </w:pPr>
+                            <w:r>
+                              <w:rPr>
+                                <w:rFonts w:ascii="Courier New" w:hAnsi="Courier New" w:cs="Courier New"/>
+                                <w:bCs/>
+                              </w:rPr>
+                              <w:t>Nucleus 4</w:t>
+                            </w:r>
+                            <w:r>
+                              <w:rPr>
+                                <w:rFonts w:ascii="Courier New" w:hAnsi="Courier New" w:cs="Courier New"/>
+                                <w:bCs/>
+                              </w:rPr>
+                              <w:t>, area = 645, centroid = (35.493,</w:t>
+                            </w:r>
+                            <w:r>
+                              <w:rPr>
+                                <w:rFonts w:ascii="Courier New" w:hAnsi="Courier New" w:cs="Courier New"/>
+                                <w:bCs/>
+                              </w:rPr>
+                              <w:t xml:space="preserve"> </w:t>
+                            </w:r>
+                            <w:r>
+                              <w:rPr>
+                                <w:rFonts w:ascii="Courier New" w:hAnsi="Courier New" w:cs="Courier New"/>
+                                <w:bCs/>
+                              </w:rPr>
+                              <w:t>96.786)</w:t>
+                            </w:r>
+                          </w:p>
+                          <w:p>
+                            <w:pPr>
+                              <w:spacing w:after="80"/>
+                              <w:rPr>
+                                <w:rFonts w:ascii="Courier New" w:hAnsi="Courier New" w:cs="Courier New"/>
+                              </w:rPr>
+                            </w:pPr>
+                            <w:r>
+                              <w:rPr>
+                                <w:rFonts w:ascii="Courier New" w:hAnsi="Courier New" w:cs="Courier New"/>
+                                <w:bCs/>
+                              </w:rPr>
+                              <w:t>Nucleus 5</w:t>
+                            </w:r>
+                            <w:r>
+                              <w:rPr>
+                                <w:rFonts w:ascii="Courier New" w:hAnsi="Courier New" w:cs="Courier New"/>
+                                <w:bCs/>
+                              </w:rPr>
+                              <w:t>, area = 669, centroid = (99.275,</w:t>
+                            </w:r>
+                            <w:r>
+                              <w:rPr>
+                                <w:rFonts w:ascii="Courier New" w:hAnsi="Courier New" w:cs="Courier New"/>
+                                <w:bCs/>
+                              </w:rPr>
+                              <w:t xml:space="preserve"> </w:t>
+                            </w:r>
+                            <w:r>
+                              <w:rPr>
+                                <w:rFonts w:ascii="Courier New" w:hAnsi="Courier New" w:cs="Courier New"/>
+                                <w:bCs/>
+                              </w:rPr>
+                              <w:t>109.9088)</w:t>
+                            </w:r>
                           </w:p>
                         </w:txbxContent>
                       </wps:txbx>
@@ -3798,13 +4168,12 @@
           </mc:Choice>
           <mc:Fallback>
             <w:pict>
-              <v:shape w14:anchorId="1D8AB34F" id="_x0000_s1028" type="#_x0000_t202" style="width:391.25pt;height:103.25pt;visibility:visible;mso-wrap-style:square;mso-left-percent:-10001;mso-top-percent:-10001;mso-position-horizontal:absolute;mso-position-horizontal-relative:char;mso-position-vertical:absolute;mso-position-vertical-relative:line;mso-left-percent:-10001;mso-top-percent:-10001;v-text-anchor:top" o:gfxdata="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">
+              <v:shape w14:anchorId="1D8AB34F" id="_x0000_s1029" type="#_x0000_t202" style="width:382.7pt;height:92.25pt;visibility:visible;mso-wrap-style:square;mso-left-percent:-10001;mso-top-percent:-10001;mso-position-horizontal:absolute;mso-position-horizontal-relative:char;mso-position-vertical:absolute;mso-position-vertical-relative:line;mso-left-percent:-10001;mso-top-percent:-10001;v-text-anchor:top" o:gfxdata="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">
                 <v:textbox>
                   <w:txbxContent>
                     <w:p>
                       <w:pPr>
-                        <w:spacing w:after="0" w:line="360" w:lineRule="auto"/>
-                        <w:jc w:val="both"/>
+                        <w:spacing w:after="80"/>
                         <w:rPr>
                           <w:rFonts w:ascii="Courier New" w:hAnsi="Courier New" w:cs="Courier New"/>
                           <w:bCs/>
@@ -3815,13 +4184,33 @@
                           <w:rFonts w:ascii="Courier New" w:hAnsi="Courier New" w:cs="Courier New"/>
                           <w:bCs/>
                         </w:rPr>
-                        <w:t>Object (ID = 1), area = 519, centroid = (101.1349, 20.6435)</w:t>
+                        <w:t>Nucleus</w:t>
+                      </w:r>
+                      <w:r>
+                        <w:rPr>
+                          <w:rFonts w:ascii="Courier New" w:hAnsi="Courier New" w:cs="Courier New"/>
+                          <w:bCs/>
+                        </w:rPr>
+                        <w:t xml:space="preserve"> 1, area = 519, centroid = (101.1349,</w:t>
+                      </w:r>
+                      <w:r>
+                        <w:rPr>
+                          <w:rFonts w:ascii="Courier New" w:hAnsi="Courier New" w:cs="Courier New"/>
+                          <w:bCs/>
+                        </w:rPr>
+                        <w:t xml:space="preserve"> </w:t>
+                      </w:r>
+                      <w:r>
+                        <w:rPr>
+                          <w:rFonts w:ascii="Courier New" w:hAnsi="Courier New" w:cs="Courier New"/>
+                          <w:bCs/>
+                        </w:rPr>
+                        <w:t>20.6435)</w:t>
                       </w:r>
                     </w:p>
                     <w:p>
                       <w:pPr>
-                        <w:spacing w:after="0" w:line="360" w:lineRule="auto"/>
-                        <w:jc w:val="both"/>
+                        <w:spacing w:after="80"/>
                         <w:rPr>
                           <w:rFonts w:ascii="Courier New" w:hAnsi="Courier New" w:cs="Courier New"/>
                           <w:bCs/>
@@ -3832,13 +4221,33 @@
                           <w:rFonts w:ascii="Courier New" w:hAnsi="Courier New" w:cs="Courier New"/>
                           <w:bCs/>
                         </w:rPr>
-                        <w:t>Object (ID = 2), area = 649, centroid = (25.1926, 49.2897)</w:t>
+                        <w:t>Nucleus 2</w:t>
+                      </w:r>
+                      <w:r>
+                        <w:rPr>
+                          <w:rFonts w:ascii="Courier New" w:hAnsi="Courier New" w:cs="Courier New"/>
+                          <w:bCs/>
+                        </w:rPr>
+                        <w:t>, area = 649, centroid = (25.1926,</w:t>
+                      </w:r>
+                      <w:r>
+                        <w:rPr>
+                          <w:rFonts w:ascii="Courier New" w:hAnsi="Courier New" w:cs="Courier New"/>
+                          <w:bCs/>
+                        </w:rPr>
+                        <w:t xml:space="preserve"> </w:t>
+                      </w:r>
+                      <w:r>
+                        <w:rPr>
+                          <w:rFonts w:ascii="Courier New" w:hAnsi="Courier New" w:cs="Courier New"/>
+                          <w:bCs/>
+                        </w:rPr>
+                        <w:t>49.2897)</w:t>
                       </w:r>
                     </w:p>
                     <w:p>
                       <w:pPr>
-                        <w:spacing w:after="0" w:line="360" w:lineRule="auto"/>
-                        <w:jc w:val="both"/>
+                        <w:spacing w:after="80"/>
                         <w:rPr>
                           <w:rFonts w:ascii="Courier New" w:hAnsi="Courier New" w:cs="Courier New"/>
                           <w:bCs/>
@@ -3849,13 +4258,33 @@
                           <w:rFonts w:ascii="Courier New" w:hAnsi="Courier New" w:cs="Courier New"/>
                           <w:bCs/>
                         </w:rPr>
-                        <w:t>Object (ID = 3), area = 680, centroid = (78.6868, 70.4515)</w:t>
+                        <w:t>Nucleus 3</w:t>
+                      </w:r>
+                      <w:r>
+                        <w:rPr>
+                          <w:rFonts w:ascii="Courier New" w:hAnsi="Courier New" w:cs="Courier New"/>
+                          <w:bCs/>
+                        </w:rPr>
+                        <w:t>, area = 680, centroid = (78.6868,</w:t>
+                      </w:r>
+                      <w:r>
+                        <w:rPr>
+                          <w:rFonts w:ascii="Courier New" w:hAnsi="Courier New" w:cs="Courier New"/>
+                          <w:bCs/>
+                        </w:rPr>
+                        <w:t xml:space="preserve"> </w:t>
+                      </w:r>
+                      <w:r>
+                        <w:rPr>
+                          <w:rFonts w:ascii="Courier New" w:hAnsi="Courier New" w:cs="Courier New"/>
+                          <w:bCs/>
+                        </w:rPr>
+                        <w:t>70.4515)</w:t>
                       </w:r>
                     </w:p>
                     <w:p>
                       <w:pPr>
-                        <w:spacing w:after="0" w:line="360" w:lineRule="auto"/>
-                        <w:jc w:val="both"/>
+                        <w:spacing w:after="80"/>
                         <w:rPr>
                           <w:rFonts w:ascii="Courier New" w:hAnsi="Courier New" w:cs="Courier New"/>
                           <w:bCs/>
@@ -3866,16 +4295,35 @@
                           <w:rFonts w:ascii="Courier New" w:hAnsi="Courier New" w:cs="Courier New"/>
                           <w:bCs/>
                         </w:rPr>
-                        <w:t>Object (ID = 4), area = 645, centroid = (35.493, 96.786)</w:t>
+                        <w:t>Nucleus 4</w:t>
+                      </w:r>
+                      <w:r>
+                        <w:rPr>
+                          <w:rFonts w:ascii="Courier New" w:hAnsi="Courier New" w:cs="Courier New"/>
+                          <w:bCs/>
+                        </w:rPr>
+                        <w:t>, area = 645, centroid = (35.493,</w:t>
+                      </w:r>
+                      <w:r>
+                        <w:rPr>
+                          <w:rFonts w:ascii="Courier New" w:hAnsi="Courier New" w:cs="Courier New"/>
+                          <w:bCs/>
+                        </w:rPr>
+                        <w:t xml:space="preserve"> </w:t>
+                      </w:r>
+                      <w:r>
+                        <w:rPr>
+                          <w:rFonts w:ascii="Courier New" w:hAnsi="Courier New" w:cs="Courier New"/>
+                          <w:bCs/>
+                        </w:rPr>
+                        <w:t>96.786)</w:t>
                       </w:r>
                     </w:p>
                     <w:p>
                       <w:pPr>
-                        <w:spacing w:after="0" w:line="360" w:lineRule="auto"/>
-                        <w:jc w:val="both"/>
-                        <w:rPr>
-                          <w:rFonts w:ascii="Courier New" w:hAnsi="Courier New" w:cs="Courier New"/>
-                          <w:bCs/>
+                        <w:spacing w:after="80"/>
+                        <w:rPr>
+                          <w:rFonts w:ascii="Courier New" w:hAnsi="Courier New" w:cs="Courier New"/>
                         </w:rPr>
                       </w:pPr>
                       <w:r>
@@ -3883,15 +4331,29 @@
                           <w:rFonts w:ascii="Courier New" w:hAnsi="Courier New" w:cs="Courier New"/>
                           <w:bCs/>
                         </w:rPr>
-                        <w:t>Object (ID = 5), area = 669, centroid = (99.275, 109.9088)</w:t>
+                        <w:t>Nucleus 5</w:t>
                       </w:r>
-                    </w:p>
-                    <w:p>
-                      <w:pPr>
-                        <w:rPr>
-                          <w:rFonts w:ascii="Courier New" w:hAnsi="Courier New" w:cs="Courier New"/>
-                        </w:rPr>
-                      </w:pPr>
+                      <w:r>
+                        <w:rPr>
+                          <w:rFonts w:ascii="Courier New" w:hAnsi="Courier New" w:cs="Courier New"/>
+                          <w:bCs/>
+                        </w:rPr>
+                        <w:t>, area = 669, centroid = (99.275,</w:t>
+                      </w:r>
+                      <w:r>
+                        <w:rPr>
+                          <w:rFonts w:ascii="Courier New" w:hAnsi="Courier New" w:cs="Courier New"/>
+                          <w:bCs/>
+                        </w:rPr>
+                        <w:t xml:space="preserve"> </w:t>
+                      </w:r>
+                      <w:r>
+                        <w:rPr>
+                          <w:rFonts w:ascii="Courier New" w:hAnsi="Courier New" w:cs="Courier New"/>
+                          <w:bCs/>
+                        </w:rPr>
+                        <w:t>109.9088)</w:t>
+                      </w:r>
                     </w:p>
                   </w:txbxContent>
                 </v:textbox>
@@ -3901,16 +4363,6 @@
           </mc:Fallback>
         </mc:AlternateContent>
       </w:r>
-    </w:p>
-    <w:p>
-      <w:pPr>
-        <w:spacing w:after="0" w:line="360" w:lineRule="auto"/>
-        <w:jc w:val="both"/>
-        <w:rPr>
-          <w:b/>
-          <w:color w:val="FF0000"/>
-        </w:rPr>
-      </w:pPr>
     </w:p>
     <w:sectPr>
       <w:headerReference w:type="even" r:id="rId9"/>

</xml_diff>